<commit_message>
Commit of version sent out for final comments by Jan and Klaus
</commit_message>
<xml_diff>
--- a/_paper/covletRevision.docx
+++ b/_paper/covletRevision.docx
@@ -352,14 +352,7 @@
           <w:i/>
           <w:iCs/>
         </w:rPr>
-        <w:t>O</w:t>
-      </w:r>
-      <w:r>
-        <w:rPr>
-          <w:i/>
-          <w:iCs/>
-        </w:rPr>
-        <w:t>ur description was insufficiently detailed and it now reads: "</w:t>
+        <w:t>Our description was insufficiently detailed and it now reads: "</w:t>
       </w:r>
       <w:r>
         <w:rPr>
@@ -374,21 +367,7 @@
           <w:i/>
           <w:iCs/>
         </w:rPr>
-        <w:t>, the mean of the responses to all reverse-scored items (3.94) was found to be closer to the midpoint of the scale (4) than the mean response to all non-reverse-scored items (4.87), suggesting the presence of an affirmation bias, that is a tendency to respond “yes” to any item regardless of its polarity." Note the added important qualifier</w:t>
-      </w:r>
-      <w:r>
-        <w:rPr>
-          <w:i/>
-          <w:iCs/>
-        </w:rPr>
-        <w:t xml:space="preserve"> (underlined above)</w:t>
-      </w:r>
-      <w:r>
-        <w:rPr>
-          <w:i/>
-          <w:iCs/>
-        </w:rPr>
-        <w:t>, namely that those two means were only computed across items that sat within clusters containing both polarities.</w:t>
+        <w:t>, the mean of the responses to all reverse-scored items (3.94) was found to be closer to the midpoint of the scale (4) than the mean response to all non-reverse-scored items (4.87), suggesting the presence of an affirmation bias, that is a tendency to respond “yes” to any item regardless of its polarity." Note the added important qualifier (underlined above), namely that those two means were only computed across items that sat within clusters containing both polarities.</w:t>
       </w:r>
       <w:r>
         <w:rPr>
@@ -731,73 +710,319 @@
           <w:i/>
           <w:iCs/>
         </w:rPr>
-        <w:t>. It certainly is a plausible alternative to our figures</w:t>
-      </w:r>
-      <w:r>
-        <w:rPr>
-          <w:i/>
-          <w:iCs/>
-        </w:rPr>
-        <w:t xml:space="preserve">, although we also found it somewhat difficult to read as it has (too) many panels </w:t>
+        <w:t xml:space="preserve">. It certainly is a plausible alternative to our </w:t>
+      </w:r>
+      <w:r>
+        <w:rPr>
+          <w:i/>
+          <w:iCs/>
+        </w:rPr>
+        <w:t xml:space="preserve">original </w:t>
+      </w:r>
+      <w:r>
+        <w:rPr>
+          <w:i/>
+          <w:iCs/>
+        </w:rPr>
+        <w:t>figures</w:t>
+      </w:r>
+      <w:r>
+        <w:rPr>
+          <w:i/>
+          <w:iCs/>
+        </w:rPr>
+        <w:t xml:space="preserve">, although </w:t>
+      </w:r>
+      <w:r>
+        <w:rPr>
+          <w:i/>
+          <w:iCs/>
+        </w:rPr>
+        <w:t xml:space="preserve">frankly, </w:t>
+      </w:r>
+      <w:r>
+        <w:rPr>
+          <w:i/>
+          <w:iCs/>
+        </w:rPr>
+        <w:t xml:space="preserve">we also found it somewhat difficult to read as it has (too) many panels and </w:t>
+      </w:r>
+      <w:r>
+        <w:rPr>
+          <w:i/>
+          <w:iCs/>
+        </w:rPr>
+        <w:t xml:space="preserve">also </w:t>
+      </w:r>
+      <w:r>
+        <w:rPr>
+          <w:i/>
+          <w:iCs/>
+        </w:rPr>
+        <w:t xml:space="preserve">does not highlight the </w:t>
+      </w:r>
+      <w:r>
+        <w:rPr>
+          <w:i/>
+          <w:iCs/>
+        </w:rPr>
+        <w:t xml:space="preserve">“dilemma-resolution” </w:t>
+      </w:r>
+      <w:r>
+        <w:rPr>
+          <w:i/>
+          <w:iCs/>
+        </w:rPr>
+        <w:t xml:space="preserve">clusters </w:t>
+      </w:r>
+      <w:r>
+        <w:rPr>
+          <w:i/>
+          <w:iCs/>
+        </w:rPr>
+        <w:t xml:space="preserve">that are </w:t>
+      </w:r>
+      <w:r>
+        <w:rPr>
+          <w:i/>
+          <w:iCs/>
+        </w:rPr>
+        <w:t xml:space="preserve">of particular interest to us. </w:t>
+      </w:r>
+    </w:p>
+    <w:p>
+      <w:pPr>
+        <w:pStyle w:val="PlainText"/>
+        <w:ind w:firstLine="720"/>
+        <w:rPr>
+          <w:i/>
+          <w:iCs/>
+        </w:rPr>
+      </w:pPr>
+      <w:r>
+        <w:rPr>
+          <w:i/>
+          <w:iCs/>
+        </w:rPr>
+        <w:t xml:space="preserve">We </w:t>
+      </w:r>
+      <w:r>
+        <w:rPr>
+          <w:i/>
+          <w:iCs/>
+        </w:rPr>
+        <w:t xml:space="preserve">therefore combined the best aspects of your </w:t>
+      </w:r>
+      <w:r>
+        <w:rPr>
+          <w:i/>
+          <w:iCs/>
+        </w:rPr>
+        <w:t>new figure</w:t>
+      </w:r>
+      <w:r>
+        <w:rPr>
+          <w:i/>
+          <w:iCs/>
+        </w:rPr>
+        <w:t xml:space="preserve"> with our original figures, and came up with a single figure with 4 panels that represents</w:t>
+      </w:r>
+      <w:r>
+        <w:rPr>
+          <w:i/>
+          <w:iCs/>
+        </w:rPr>
+        <w:t xml:space="preserve"> all </w:t>
+      </w:r>
+      <w:r>
+        <w:rPr>
+          <w:i/>
+          <w:iCs/>
+        </w:rPr>
+        <w:t xml:space="preserve">variables of interest, but </w:t>
+      </w:r>
+      <w:r>
+        <w:rPr>
+          <w:i/>
+          <w:iCs/>
+        </w:rPr>
+        <w:t>that retains aspects of</w:t>
+      </w:r>
+      <w:r>
+        <w:rPr>
+          <w:i/>
+          <w:iCs/>
+        </w:rPr>
+        <w:t xml:space="preserve"> the original color-coding (which we found easier to discern than the multiple pairwise panels in your figure). We achieved this by dividing the sample into conservatives and liberals without also focusing on the extreme quartiles separately. </w:t>
+      </w:r>
+    </w:p>
+    <w:p>
+      <w:pPr>
+        <w:pStyle w:val="PlainText"/>
+        <w:ind w:firstLine="720"/>
+        <w:rPr>
+          <w:i/>
+          <w:iCs/>
+        </w:rPr>
+      </w:pPr>
+      <w:r>
+        <w:rPr>
+          <w:i/>
+          <w:iCs/>
+        </w:rPr>
+        <w:t xml:space="preserve">Note that this new figure has moved the Evolution acceptance variable onto the ordinate for some panels (bottom row) in order to facilitate the detection of a “dilemma-resolution” cluster for liberals as well as conservatives. </w:t>
+      </w:r>
+    </w:p>
+    <w:p>
+      <w:pPr>
+        <w:pStyle w:val="PlainText"/>
+        <w:ind w:firstLine="720"/>
+        <w:rPr>
+          <w:i/>
+          <w:iCs/>
+        </w:rPr>
+      </w:pPr>
+      <w:r>
+        <w:rPr>
+          <w:i/>
+          <w:iCs/>
+        </w:rPr>
+        <w:t xml:space="preserve">We elected not to compare the differences in correlations by statistical means as you suggested because the nature of the point clouds in our new figure </w:t>
+      </w:r>
+      <w:r>
+        <w:rPr>
+          <w:i/>
+          <w:iCs/>
+        </w:rPr>
+        <w:t>(</w:t>
+      </w:r>
+      <w:r>
+        <w:rPr>
+          <w:i/>
+          <w:iCs/>
+        </w:rPr>
+        <w:t xml:space="preserve">especially panels </w:t>
+      </w:r>
+      <w:r>
+        <w:rPr>
+          <w:i/>
+          <w:iCs/>
+        </w:rPr>
+        <w:t>along the principal diagonal; bottom-left and top-right</w:t>
+      </w:r>
+      <w:r>
+        <w:rPr>
+          <w:i/>
+          <w:iCs/>
+        </w:rPr>
+        <w:t>) speaks against use of linear regression: our main concern is about the distinct clustering of some people towards the top left in those panels which is not properly represented by correlations or linear regressions.</w:t>
+      </w:r>
+      <w:r>
+        <w:rPr>
+          <w:i/>
+          <w:iCs/>
+        </w:rPr>
+        <w:t xml:space="preserve"> </w:t>
+      </w:r>
+    </w:p>
+    <w:p>
+      <w:pPr>
+        <w:pStyle w:val="PlainText"/>
+        <w:ind w:firstLine="720"/>
+        <w:rPr>
+          <w:i/>
+          <w:iCs/>
+        </w:rPr>
+      </w:pPr>
+    </w:p>
+    <w:p>
+      <w:pPr>
+        <w:pStyle w:val="PlainText"/>
+        <w:rPr>
+          <w:rFonts w:ascii="Courier New" w:hAnsi="Courier New" w:cs="Courier New"/>
+        </w:rPr>
+      </w:pPr>
+      <w:r>
+        <w:rPr>
+          <w:rFonts w:ascii="Courier New" w:hAnsi="Courier New" w:cs="Courier New"/>
+        </w:rPr>
+        <w:t xml:space="preserve">I am not sure a preregistration on </w:t>
+      </w:r>
+      <w:proofErr w:type="spellStart"/>
+      <w:r>
+        <w:rPr>
+          <w:rFonts w:ascii="Courier New" w:hAnsi="Courier New" w:cs="Courier New"/>
+        </w:rPr>
+        <w:t>Github</w:t>
+      </w:r>
+      <w:proofErr w:type="spellEnd"/>
+      <w:r>
+        <w:rPr>
+          <w:rFonts w:ascii="Courier New" w:hAnsi="Courier New" w:cs="Courier New"/>
+        </w:rPr>
+        <w:t xml:space="preserve"> alone counts as a fully impartial preregistration. The problem is that </w:t>
+      </w:r>
+      <w:proofErr w:type="spellStart"/>
+      <w:r>
+        <w:rPr>
+          <w:rFonts w:ascii="Courier New" w:hAnsi="Courier New" w:cs="Courier New"/>
+        </w:rPr>
+        <w:t>Github</w:t>
+      </w:r>
+      <w:proofErr w:type="spellEnd"/>
+      <w:r>
+        <w:rPr>
+          <w:rFonts w:ascii="Courier New" w:hAnsi="Courier New" w:cs="Courier New"/>
+        </w:rPr>
+        <w:t xml:space="preserve"> simply provides a host for your git repository (which is simply a collection of files in </w:t>
       </w:r>
       <w:proofErr w:type="gramStart"/>
       <w:r>
         <w:rPr>
-          <w:i/>
-          <w:iCs/>
-        </w:rPr>
-        <w:t xml:space="preserve">and </w:t>
-      </w:r>
-      <w:r>
-        <w:rPr>
-          <w:i/>
-          <w:iCs/>
-        </w:rPr>
-        <w:t>also</w:t>
+          <w:rFonts w:ascii="Courier New" w:hAnsi="Courier New" w:cs="Courier New"/>
+        </w:rPr>
+        <w:t>the .git</w:t>
       </w:r>
       <w:proofErr w:type="gramEnd"/>
       <w:r>
         <w:rPr>
-          <w:i/>
-          <w:iCs/>
-        </w:rPr>
-        <w:t xml:space="preserve"> </w:t>
-      </w:r>
-      <w:r>
-        <w:rPr>
-          <w:i/>
-          <w:iCs/>
-        </w:rPr>
-        <w:t>does not highlight the clusters of particular interest to us among Conservatives.</w:t>
-      </w:r>
-      <w:r>
-        <w:rPr>
-          <w:i/>
-          <w:iCs/>
-        </w:rPr>
-        <w:t xml:space="preserve"> </w:t>
-      </w:r>
-      <w:r>
-        <w:rPr>
-          <w:i/>
-          <w:iCs/>
-        </w:rPr>
-        <w:t xml:space="preserve">The therefore combined the best aspects of your </w:t>
-      </w:r>
-      <w:r>
-        <w:rPr>
-          <w:i/>
-          <w:iCs/>
-        </w:rPr>
-        <w:t>new figure</w:t>
-      </w:r>
-      <w:r>
-        <w:rPr>
-          <w:i/>
-          <w:iCs/>
-        </w:rPr>
-        <w:t xml:space="preserve"> with our original figures, and came up with a single figure with 4 panels that represents the 4 variables of interest, but using the original color-coding (which we found easier to discern than the multiple pairwise panels in your figure). We achieved this by dividing the sample into conservatives and liberals without also focusing on the extreme quartiles separately. </w:t>
-      </w:r>
+          <w:rFonts w:ascii="Courier New" w:hAnsi="Courier New" w:cs="Courier New"/>
+        </w:rPr>
+        <w:t xml:space="preserve"> folder), but as far as I know does not keep a full history of your git repository. Specifically, the history and time stamps of changes to files is also just a part of the git repository and thus can be changed by changing the repository. For example, the git rebase command allows altering the history of commits and file changes. Thus, it can be used to retroactively make changes to a pre-registration without </w:t>
+      </w:r>
+      <w:proofErr w:type="spellStart"/>
+      <w:r>
+        <w:rPr>
+          <w:rFonts w:ascii="Courier New" w:hAnsi="Courier New" w:cs="Courier New"/>
+        </w:rPr>
+        <w:t>github</w:t>
+      </w:r>
+      <w:proofErr w:type="spellEnd"/>
+      <w:r>
+        <w:rPr>
+          <w:rFonts w:ascii="Courier New" w:hAnsi="Courier New" w:cs="Courier New"/>
+        </w:rPr>
+        <w:t xml:space="preserve"> reflecting this accurately. In summary, unless the pre-registration is registered as well at another impartial institution (e.g., </w:t>
+      </w:r>
+      <w:proofErr w:type="spellStart"/>
+      <w:r>
+        <w:rPr>
+          <w:rFonts w:ascii="Courier New" w:hAnsi="Courier New" w:cs="Courier New"/>
+        </w:rPr>
+        <w:t>osf</w:t>
+      </w:r>
+      <w:proofErr w:type="spellEnd"/>
+      <w:r>
+        <w:rPr>
+          <w:rFonts w:ascii="Courier New" w:hAnsi="Courier New" w:cs="Courier New"/>
+        </w:rPr>
+        <w:t xml:space="preserve"> or aspredicted.org) I feel it is open to critic. I do not think this issue is critical here and do not want to force you to rescind this statement from the current manuscript, but I would encourage you to consider this issue going forward. I leave a decision how to act for the current manuscript to you.</w:t>
+      </w:r>
+    </w:p>
+    <w:p>
+      <w:pPr>
+        <w:pStyle w:val="PlainText"/>
+      </w:pPr>
     </w:p>
     <w:p>
       <w:pPr>
@@ -813,142 +1038,19 @@
           <w:i/>
           <w:iCs/>
         </w:rPr>
-        <w:t>We elected not to compare the differences in correlations by statistical means as you suggested because the nature of the point clouds in our new figure (Figure 5; especially panels on the right) speaks against use of linear regression: our main concern is about the distinct clustering of some people towards the top left in those panels which is not properly represented by correlations or linear regressions.</w:t>
-      </w:r>
-      <w:r>
-        <w:rPr>
-          <w:i/>
-          <w:iCs/>
-        </w:rPr>
-        <w:t xml:space="preserve"> </w:t>
-      </w:r>
-    </w:p>
-    <w:p>
-      <w:pPr>
-        <w:pStyle w:val="PlainText"/>
-        <w:ind w:firstLine="720"/>
-        <w:rPr>
-          <w:i/>
-          <w:iCs/>
-        </w:rPr>
-      </w:pPr>
-    </w:p>
-    <w:p>
-      <w:pPr>
-        <w:pStyle w:val="PlainText"/>
-        <w:rPr>
-          <w:rFonts w:ascii="Courier New" w:hAnsi="Courier New" w:cs="Courier New"/>
-        </w:rPr>
-      </w:pPr>
-      <w:r>
-        <w:rPr>
-          <w:rFonts w:ascii="Courier New" w:hAnsi="Courier New" w:cs="Courier New"/>
-        </w:rPr>
-        <w:t xml:space="preserve">I am not sure a preregistration on </w:t>
+        <w:t xml:space="preserve">I have discussed this with several other leading advocates of Open Science (who shall remain unnamed, but some of whom have used </w:t>
       </w:r>
       <w:proofErr w:type="spellStart"/>
       <w:r>
         <w:rPr>
-          <w:rFonts w:ascii="Courier New" w:hAnsi="Courier New" w:cs="Courier New"/>
-        </w:rPr>
-        <w:t>Github</w:t>
+          <w:i/>
+          <w:iCs/>
+        </w:rPr>
+        <w:t>github</w:t>
       </w:r>
       <w:proofErr w:type="spellEnd"/>
       <w:r>
         <w:rPr>
-          <w:rFonts w:ascii="Courier New" w:hAnsi="Courier New" w:cs="Courier New"/>
-        </w:rPr>
-        <w:t xml:space="preserve"> alone counts as a fully impartial preregistration. The problem is that </w:t>
-      </w:r>
-      <w:proofErr w:type="spellStart"/>
-      <w:r>
-        <w:rPr>
-          <w:rFonts w:ascii="Courier New" w:hAnsi="Courier New" w:cs="Courier New"/>
-        </w:rPr>
-        <w:t>Github</w:t>
-      </w:r>
-      <w:proofErr w:type="spellEnd"/>
-      <w:r>
-        <w:rPr>
-          <w:rFonts w:ascii="Courier New" w:hAnsi="Courier New" w:cs="Courier New"/>
-        </w:rPr>
-        <w:t xml:space="preserve"> simply provides a host for your git repository (which is simply a collection of files in </w:t>
-      </w:r>
-      <w:proofErr w:type="gramStart"/>
-      <w:r>
-        <w:rPr>
-          <w:rFonts w:ascii="Courier New" w:hAnsi="Courier New" w:cs="Courier New"/>
-        </w:rPr>
-        <w:t>the .git</w:t>
-      </w:r>
-      <w:proofErr w:type="gramEnd"/>
-      <w:r>
-        <w:rPr>
-          <w:rFonts w:ascii="Courier New" w:hAnsi="Courier New" w:cs="Courier New"/>
-        </w:rPr>
-        <w:t xml:space="preserve"> folder), but as far as I know does not keep a full history of your git repository. Specifically, the history and time stamps of changes to files is also just a part of the git repository and thus can be changed by changing the repository. For example, the git rebase command allows altering the history of commits and file changes. Thus, it can be used to retroactively make changes to a pre-registration without </w:t>
-      </w:r>
-      <w:proofErr w:type="spellStart"/>
-      <w:r>
-        <w:rPr>
-          <w:rFonts w:ascii="Courier New" w:hAnsi="Courier New" w:cs="Courier New"/>
-        </w:rPr>
-        <w:t>github</w:t>
-      </w:r>
-      <w:proofErr w:type="spellEnd"/>
-      <w:r>
-        <w:rPr>
-          <w:rFonts w:ascii="Courier New" w:hAnsi="Courier New" w:cs="Courier New"/>
-        </w:rPr>
-        <w:t xml:space="preserve"> reflecting this accurately. In summary, unless the pre-registration is registered as well at another impartial institution (e.g., </w:t>
-      </w:r>
-      <w:proofErr w:type="spellStart"/>
-      <w:r>
-        <w:rPr>
-          <w:rFonts w:ascii="Courier New" w:hAnsi="Courier New" w:cs="Courier New"/>
-        </w:rPr>
-        <w:t>osf</w:t>
-      </w:r>
-      <w:proofErr w:type="spellEnd"/>
-      <w:r>
-        <w:rPr>
-          <w:rFonts w:ascii="Courier New" w:hAnsi="Courier New" w:cs="Courier New"/>
-        </w:rPr>
-        <w:t xml:space="preserve"> or aspredicted.org) I feel it is open to critic. I do not think this issue is critical here and do not want to force you to rescind this statement from the current manuscript, but I would encourage you to consider this issue going forward. I leave a decision how to act for the current manuscript to you.</w:t>
-      </w:r>
-    </w:p>
-    <w:p>
-      <w:pPr>
-        <w:pStyle w:val="PlainText"/>
-      </w:pPr>
-    </w:p>
-    <w:p>
-      <w:pPr>
-        <w:pStyle w:val="PlainText"/>
-        <w:ind w:firstLine="720"/>
-        <w:rPr>
-          <w:i/>
-          <w:iCs/>
-        </w:rPr>
-      </w:pPr>
-      <w:r>
-        <w:rPr>
-          <w:i/>
-          <w:iCs/>
-        </w:rPr>
-        <w:t xml:space="preserve">I have discussed this with several other leading advocates of Open Science (who shall remain unnamed, but some of whom have used </w:t>
-      </w:r>
-      <w:proofErr w:type="spellStart"/>
-      <w:r>
-        <w:rPr>
-          <w:i/>
-          <w:iCs/>
-        </w:rPr>
-        <w:t>github</w:t>
-      </w:r>
-      <w:proofErr w:type="spellEnd"/>
-      <w:r>
-        <w:rPr>
           <w:i/>
           <w:iCs/>
         </w:rPr>
@@ -980,15 +1082,7 @@
           <w:i/>
           <w:iCs/>
         </w:rPr>
-        <w:t xml:space="preserve">they did not think this would silently undo a </w:t>
-      </w:r>
-      <w:r>
-        <w:rPr>
-          <w:i/>
-          <w:iCs/>
-        </w:rPr>
-        <w:lastRenderedPageBreak/>
-        <w:t xml:space="preserve">preregistration. My understanding is that rebasing (a) leaves a trace in the </w:t>
+        <w:t xml:space="preserve">they did not think this would silently undo a preregistration. My understanding is that rebasing (a) leaves a trace in the </w:t>
       </w:r>
       <w:proofErr w:type="spellStart"/>
       <w:r>
@@ -1314,14 +1408,14 @@
         <w:rPr>
           <w:rFonts w:ascii="Courier New" w:hAnsi="Courier New" w:cs="Courier New"/>
         </w:rPr>
-        <w:t xml:space="preserve">I know this is one of the central conclusions, but given the results shown in Figure 4 the following statement on pp. 23 seems to be not completely supported: "Our findings provide little evidence that people on the political left reject vaccinations." In fact, the next sentence introduces this evidence which would allow the following possible alternative conclusion from your findings: When controlled for religiosity, people on the left really do reject vaccinations more than people on the right. It seems as if religiosity plays the role of a suppressor variable here, such that when it is controlled for the effect of conservatism on scientific beliefs flips it sign. Given the rather substantial collinearity of the two variables of .5, such controlled-for effects are somewhat difficult to interpret. But given the centrality of this conclusion and that the main </w:t>
+        <w:t xml:space="preserve">I know this is one of the central conclusions, but given the results shown in Figure 4 the following statement on pp. 23 seems to be not completely supported: "Our findings provide little evidence that people on the political left reject vaccinations." In fact, the next sentence introduces this evidence which would allow the following possible alternative conclusion from your findings: When controlled for religiosity, people on the left really do reject vaccinations more than people on the right. It seems as if religiosity plays the </w:t>
       </w:r>
       <w:r>
         <w:rPr>
           <w:rFonts w:ascii="Courier New" w:hAnsi="Courier New" w:cs="Courier New"/>
         </w:rPr>
         <w:lastRenderedPageBreak/>
-        <w:t>results figure contradicts it, I feel it is important to invest some space to further explore this issue in the results section. For example, what is the relationship between conservatism on scientific beliefs for the top and bottom 25% (say) religious participants? If not done so, I feel that the strong conclusion (e.g., pp. 26) should be toned down.</w:t>
+        <w:t>role of a suppressor variable here, such that when it is controlled for the effect of conservatism on scientific beliefs flips it sign. Given the rather substantial collinearity of the two variables of .5, such controlled-for effects are somewhat difficult to interpret. But given the centrality of this conclusion and that the main results figure contradicts it, I feel it is important to invest some space to further explore this issue in the results section. For example, what is the relationship between conservatism on scientific beliefs for the top and bottom 25% (say) religious participants? If not done so, I feel that the strong conclusion (e.g., pp. 26) should be toned down.</w:t>
       </w:r>
     </w:p>
     <w:p>
@@ -1385,276 +1479,257 @@
           <w:i/>
           <w:iCs/>
         </w:rPr>
-        <w:t>find that the three political constructs can be described well by a second-order factor, which we all “All politics” (with a polarity pointing towards increasingly conservative worldviews). This second-order factor, however, is not associated with vaccination or evolution, although it does predict reduced rejection of CAM. Instead, rejection of vaccinations is predicted exclusively by free-market endorsement and rejection of evolution by religiosity. This new analysi</w:t>
-      </w:r>
-      <w:r>
-        <w:rPr>
-          <w:i/>
-          <w:iCs/>
-        </w:rPr>
-        <w:t xml:space="preserve">s goes </w:t>
-      </w:r>
-      <w:r>
-        <w:rPr>
-          <w:i/>
-          <w:iCs/>
-        </w:rPr>
-        <w:t>beyond the usual story of predicting attitudes by the left-right political-orientation dimension</w:t>
-      </w:r>
-      <w:r>
-        <w:rPr>
-          <w:i/>
-          <w:iCs/>
-        </w:rPr>
-        <w:t>: Instead</w:t>
-      </w:r>
-      <w:r>
-        <w:rPr>
-          <w:i/>
-          <w:iCs/>
+        <w:t xml:space="preserve">find that the three political constructs can be described well by a second-order factor, which we all “All </w:t>
+      </w:r>
+      <w:r>
+        <w:rPr>
+          <w:i/>
+          <w:iCs/>
+        </w:rPr>
+        <w:t>conservatism</w:t>
+      </w:r>
+      <w:r>
+        <w:rPr>
+          <w:i/>
+          <w:iCs/>
+        </w:rPr>
+        <w:t xml:space="preserve">”. This second-order factor, however, is not associated with vaccination or evolution, although it does predict reduced rejection of CAM. Instead, rejection of vaccinations is predicted exclusively by free-market endorsement and rejection of evolution by religiosity. This new analysis goes beyond the usual story of predicting attitudes by the left-right political-orientation dimension: Instead, we show that a more differentiated assessment of political orientation pays off by identifying relevant sub-dimensions </w:t>
+      </w:r>
+      <w:r>
+        <w:rPr>
+          <w:i/>
+          <w:iCs/>
+        </w:rPr>
+        <w:t>of the overall cluster of worldviews. This additional modeling has not altered our conclusions at all, but it has buttressed them by providing a better handle on the nuanced relationship between components of worldviews.</w:t>
+      </w:r>
+      <w:r>
+        <w:rPr>
+          <w:i/>
+          <w:iCs/>
+        </w:rPr>
+        <w:t xml:space="preserve"> (See below for summaries of additional </w:t>
+      </w:r>
+      <w:proofErr w:type="spellStart"/>
+      <w:r>
+        <w:rPr>
+          <w:i/>
+          <w:iCs/>
+        </w:rPr>
+        <w:t>modeling</w:t>
+      </w:r>
+      <w:proofErr w:type="spellEnd"/>
+      <w:r>
+        <w:rPr>
+          <w:i/>
+          <w:iCs/>
+        </w:rPr>
+        <w:t xml:space="preserve"> performed in response to one of the reviewers).</w:t>
+      </w:r>
+    </w:p>
+    <w:p>
+      <w:pPr>
+        <w:pStyle w:val="PlainText"/>
+      </w:pPr>
+    </w:p>
+    <w:p>
+      <w:pPr>
+        <w:pStyle w:val="PlainText"/>
+        <w:rPr>
+          <w:rFonts w:ascii="Courier New" w:hAnsi="Courier New" w:cs="Courier New"/>
+        </w:rPr>
+      </w:pPr>
+      <w:r>
+        <w:rPr>
+          <w:rFonts w:ascii="Courier New" w:hAnsi="Courier New" w:cs="Courier New"/>
+        </w:rPr>
+        <w:t>I have a few minor points as well:</w:t>
+      </w:r>
+    </w:p>
+    <w:p>
+      <w:pPr>
+        <w:pStyle w:val="PlainText"/>
+        <w:rPr>
+          <w:rFonts w:ascii="Courier New" w:hAnsi="Courier New" w:cs="Courier New"/>
+        </w:rPr>
+      </w:pPr>
+    </w:p>
+    <w:p>
+      <w:pPr>
+        <w:pStyle w:val="PlainText"/>
+        <w:rPr>
+          <w:rFonts w:ascii="Courier New" w:hAnsi="Courier New" w:cs="Courier New"/>
+        </w:rPr>
+      </w:pPr>
+      <w:r>
+        <w:rPr>
+          <w:rFonts w:ascii="Courier New" w:hAnsi="Courier New" w:cs="Courier New"/>
+        </w:rPr>
+        <w:t xml:space="preserve">- I have problems understanding why there is a double error or "supporting link" between the pairs of core beliefs in Figure 1. In my eyes, there are exactly the beliefs that are not supporting each other. </w:t>
+      </w:r>
+    </w:p>
+    <w:p>
+      <w:pPr>
+        <w:pStyle w:val="PlainText"/>
+      </w:pPr>
+    </w:p>
+    <w:p>
+      <w:pPr>
+        <w:pStyle w:val="PlainText"/>
+        <w:ind w:firstLine="720"/>
+        <w:rPr>
+          <w:i/>
+          <w:iCs/>
+        </w:rPr>
+      </w:pPr>
+      <w:r>
+        <w:rPr>
+          <w:i/>
+          <w:iCs/>
+        </w:rPr>
+        <w:t>Good point, we have replaced the double arrows with anchor chains to represent the fact that the core beliefs are inviolable and tied to each other. (This is now explained in the caption).</w:t>
+      </w:r>
+    </w:p>
+    <w:p>
+      <w:pPr>
+        <w:pStyle w:val="PlainText"/>
+      </w:pPr>
+    </w:p>
+    <w:p>
+      <w:pPr>
+        <w:pStyle w:val="PlainText"/>
+        <w:rPr>
+          <w:rFonts w:ascii="Courier New" w:hAnsi="Courier New" w:cs="Courier New"/>
+        </w:rPr>
+      </w:pPr>
+      <w:r>
+        <w:rPr>
+          <w:rFonts w:ascii="Courier New" w:hAnsi="Courier New" w:cs="Courier New"/>
+        </w:rPr>
+        <w:t xml:space="preserve">- There is a contradiction: p. 18 states that "The results replicate previous research, with [...] acceptance of vaccinations accompanied by a positive correlation between conservatism and vaccinations" which is not consistent with the results tables. However, pp. 23 correctly states that "the first-order correlation was non-significant". </w:t>
+      </w:r>
+    </w:p>
+    <w:p>
+      <w:pPr>
+        <w:pStyle w:val="PlainText"/>
+      </w:pPr>
+    </w:p>
+    <w:p>
+      <w:pPr>
+        <w:pStyle w:val="PlainText"/>
+        <w:rPr>
+          <w:i/>
+          <w:iCs/>
+        </w:rPr>
+      </w:pPr>
+      <w:r>
+        <w:rPr>
+          <w:i/>
+          <w:iCs/>
+        </w:rPr>
+        <w:tab/>
+        <w:t>We fixed this. See</w:t>
+      </w:r>
+      <w:r>
+        <w:rPr>
+          <w:i/>
+          <w:iCs/>
+        </w:rPr>
+        <w:t xml:space="preserve"> also our earlier comment</w:t>
+      </w:r>
+      <w:r>
+        <w:rPr>
+          <w:i/>
+          <w:iCs/>
+        </w:rPr>
+        <w:t xml:space="preserve"> about </w:t>
+      </w:r>
+      <w:r>
+        <w:rPr>
+          <w:i/>
+          <w:iCs/>
+        </w:rPr>
+        <w:t xml:space="preserve">how we have addressed </w:t>
+      </w:r>
+      <w:r>
+        <w:rPr>
+          <w:i/>
+          <w:iCs/>
+        </w:rPr>
+        <w:t>the interplay between the various conservatism constructs and vaccination attitudes.</w:t>
+      </w:r>
+    </w:p>
+    <w:p>
+      <w:pPr>
+        <w:pStyle w:val="PlainText"/>
+      </w:pPr>
+    </w:p>
+    <w:p>
+      <w:pPr>
+        <w:pStyle w:val="PlainText"/>
+        <w:rPr>
+          <w:rFonts w:ascii="Courier New" w:hAnsi="Courier New" w:cs="Courier New"/>
+        </w:rPr>
+      </w:pPr>
+      <w:r>
+        <w:rPr>
+          <w:rFonts w:ascii="Courier New" w:hAnsi="Courier New" w:cs="Courier New"/>
+        </w:rPr>
+        <w:t xml:space="preserve">- p. 18 states: "The positive correlation between CAM rejection and evolution acceptance is in line with recent reports that similar reasoning errors underlie creationism and CAM acceptance (Wagner-Egger, </w:t>
+      </w:r>
+      <w:proofErr w:type="spellStart"/>
+      <w:r>
+        <w:rPr>
+          <w:rFonts w:ascii="Courier New" w:hAnsi="Courier New" w:cs="Courier New"/>
+        </w:rPr>
+        <w:t>Delouv</w:t>
+      </w:r>
+      <w:proofErr w:type="spellEnd"/>
+      <w:r>
+        <w:rPr>
+          <w:rFonts w:ascii="Courier New" w:hAnsi="Courier New" w:cs="Courier New"/>
+        </w:rPr>
+        <w:t xml:space="preserve">´ </w:t>
+      </w:r>
+      <w:proofErr w:type="spellStart"/>
+      <w:r>
+        <w:rPr>
+          <w:rFonts w:ascii="Courier New" w:hAnsi="Courier New" w:cs="Courier New"/>
+        </w:rPr>
+        <w:t>ee</w:t>
+      </w:r>
+      <w:proofErr w:type="spellEnd"/>
+      <w:r>
+        <w:rPr>
+          <w:rFonts w:ascii="Courier New" w:hAnsi="Courier New" w:cs="Courier New"/>
         </w:rPr>
         <w:t xml:space="preserve">, </w:t>
       </w:r>
-      <w:r>
-        <w:rPr>
-          <w:i/>
-          <w:iCs/>
-        </w:rPr>
-        <w:t xml:space="preserve">we </w:t>
-      </w:r>
-      <w:r>
-        <w:rPr>
-          <w:i/>
-          <w:iCs/>
-        </w:rPr>
-        <w:t>show that a more differentiated assessment of political orientation pays off</w:t>
-      </w:r>
-      <w:r>
-        <w:rPr>
-          <w:i/>
-          <w:iCs/>
-        </w:rPr>
-        <w:t xml:space="preserve"> by identifying relevant sub-dimensions </w:t>
-      </w:r>
-      <w:r>
-        <w:rPr>
-          <w:i/>
-          <w:iCs/>
-        </w:rPr>
-        <w:t>of the overall cluster of worldviews. This additional modeling has not altered our conclusions at all, but it has buttressed them by providing a better handle on the nuanced relationship between components of worldviews.</w:t>
-      </w:r>
-    </w:p>
-    <w:p>
-      <w:pPr>
-        <w:pStyle w:val="PlainText"/>
-      </w:pPr>
-    </w:p>
-    <w:p>
-      <w:pPr>
-        <w:pStyle w:val="PlainText"/>
-        <w:rPr>
-          <w:rFonts w:ascii="Courier New" w:hAnsi="Courier New" w:cs="Courier New"/>
-        </w:rPr>
-      </w:pPr>
-      <w:r>
-        <w:rPr>
-          <w:rFonts w:ascii="Courier New" w:hAnsi="Courier New" w:cs="Courier New"/>
-        </w:rPr>
-        <w:t>I have a few minor points as well:</w:t>
-      </w:r>
-    </w:p>
-    <w:p>
-      <w:pPr>
-        <w:pStyle w:val="PlainText"/>
-        <w:rPr>
-          <w:rFonts w:ascii="Courier New" w:hAnsi="Courier New" w:cs="Courier New"/>
-        </w:rPr>
-      </w:pPr>
-    </w:p>
-    <w:p>
-      <w:pPr>
-        <w:pStyle w:val="PlainText"/>
-        <w:rPr>
-          <w:rFonts w:ascii="Courier New" w:hAnsi="Courier New" w:cs="Courier New"/>
-        </w:rPr>
-      </w:pPr>
-      <w:r>
-        <w:rPr>
-          <w:rFonts w:ascii="Courier New" w:hAnsi="Courier New" w:cs="Courier New"/>
-        </w:rPr>
-        <w:t xml:space="preserve">- I have problems understanding why there is a double error or "supporting link" between the pairs of core beliefs in Figure 1. In my eyes, there are exactly the beliefs that are not supporting each other. </w:t>
-      </w:r>
-    </w:p>
-    <w:p>
-      <w:pPr>
-        <w:pStyle w:val="PlainText"/>
-      </w:pPr>
-    </w:p>
-    <w:p>
-      <w:pPr>
-        <w:pStyle w:val="PlainText"/>
-        <w:ind w:firstLine="720"/>
-        <w:rPr>
-          <w:i/>
-          <w:iCs/>
-        </w:rPr>
-      </w:pPr>
-      <w:r>
-        <w:rPr>
-          <w:i/>
-          <w:iCs/>
-        </w:rPr>
-        <w:t>Good point, we have replaced the double arrows with anchor chains to represent the fact that the core beliefs are inviolable and tied to each other. (This is now explained in the caption).</w:t>
-      </w:r>
-    </w:p>
-    <w:p>
-      <w:pPr>
-        <w:pStyle w:val="PlainText"/>
-      </w:pPr>
-    </w:p>
-    <w:p>
-      <w:pPr>
-        <w:pStyle w:val="PlainText"/>
-        <w:rPr>
-          <w:rFonts w:ascii="Courier New" w:hAnsi="Courier New" w:cs="Courier New"/>
-        </w:rPr>
-      </w:pPr>
-      <w:r>
-        <w:rPr>
-          <w:rFonts w:ascii="Courier New" w:hAnsi="Courier New" w:cs="Courier New"/>
-        </w:rPr>
-        <w:t xml:space="preserve">- There is a contradiction: p. 18 states that "The results replicate previous research, with [...] acceptance of vaccinations accompanied by a positive correlation between conservatism and vaccinations" which is not consistent with the results tables. However, pp. 23 correctly states that "the first-order correlation was non-significant". </w:t>
-      </w:r>
-    </w:p>
-    <w:p>
-      <w:pPr>
-        <w:pStyle w:val="PlainText"/>
-      </w:pPr>
-    </w:p>
-    <w:p>
-      <w:pPr>
-        <w:pStyle w:val="PlainText"/>
-        <w:rPr>
-          <w:i/>
-          <w:iCs/>
-        </w:rPr>
-      </w:pPr>
-      <w:r>
-        <w:rPr>
-          <w:i/>
-          <w:iCs/>
-        </w:rPr>
-        <w:tab/>
-        <w:t>We fixed this.</w:t>
-      </w:r>
-      <w:r>
-        <w:rPr>
-          <w:i/>
-          <w:iCs/>
-        </w:rPr>
-        <w:t xml:space="preserve"> See</w:t>
-      </w:r>
-      <w:r>
-        <w:rPr>
-          <w:i/>
-          <w:iCs/>
-        </w:rPr>
-        <w:t xml:space="preserve"> also our earlier comment</w:t>
-      </w:r>
-      <w:r>
-        <w:rPr>
-          <w:i/>
-          <w:iCs/>
-        </w:rPr>
-        <w:t xml:space="preserve"> about </w:t>
-      </w:r>
-      <w:r>
-        <w:rPr>
-          <w:i/>
-          <w:iCs/>
-        </w:rPr>
-        <w:t xml:space="preserve">how we have addressed </w:t>
-      </w:r>
-      <w:r>
-        <w:rPr>
-          <w:i/>
-          <w:iCs/>
-        </w:rPr>
-        <w:t>the interplay between the various conservatism constructs and vaccination attitudes.</w:t>
-      </w:r>
-    </w:p>
-    <w:p>
-      <w:pPr>
-        <w:pStyle w:val="PlainText"/>
-      </w:pPr>
-    </w:p>
-    <w:p>
-      <w:pPr>
-        <w:pStyle w:val="PlainText"/>
-        <w:rPr>
-          <w:rFonts w:ascii="Courier New" w:hAnsi="Courier New" w:cs="Courier New"/>
-        </w:rPr>
-      </w:pPr>
-      <w:r>
-        <w:rPr>
-          <w:rFonts w:ascii="Courier New" w:hAnsi="Courier New" w:cs="Courier New"/>
-        </w:rPr>
-        <w:t xml:space="preserve">- p. 18 states: "The positive correlation between CAM rejection and evolution acceptance is in line with recent reports that similar reasoning errors underlie creationism and CAM acceptance (Wagner-Egger, </w:t>
-      </w:r>
       <w:proofErr w:type="spellStart"/>
       <w:r>
         <w:rPr>
           <w:rFonts w:ascii="Courier New" w:hAnsi="Courier New" w:cs="Courier New"/>
         </w:rPr>
-        <w:t>Delouv</w:t>
+        <w:t>Gauvrit</w:t>
       </w:r>
       <w:proofErr w:type="spellEnd"/>
       <w:r>
         <w:rPr>
           <w:rFonts w:ascii="Courier New" w:hAnsi="Courier New" w:cs="Courier New"/>
         </w:rPr>
-        <w:t xml:space="preserve">´ </w:t>
+        <w:t xml:space="preserve">, &amp; </w:t>
       </w:r>
       <w:proofErr w:type="spellStart"/>
       <w:r>
         <w:rPr>
           <w:rFonts w:ascii="Courier New" w:hAnsi="Courier New" w:cs="Courier New"/>
         </w:rPr>
-        <w:t>ee</w:t>
+        <w:t>Dieguez</w:t>
       </w:r>
       <w:proofErr w:type="spellEnd"/>
       <w:r>
         <w:rPr>
           <w:rFonts w:ascii="Courier New" w:hAnsi="Courier New" w:cs="Courier New"/>
         </w:rPr>
-        <w:t xml:space="preserve">, </w:t>
-      </w:r>
-      <w:proofErr w:type="spellStart"/>
-      <w:r>
-        <w:rPr>
-          <w:rFonts w:ascii="Courier New" w:hAnsi="Courier New" w:cs="Courier New"/>
-        </w:rPr>
-        <w:t>Gauvrit</w:t>
-      </w:r>
-      <w:proofErr w:type="spellEnd"/>
-      <w:r>
-        <w:rPr>
-          <w:rFonts w:ascii="Courier New" w:hAnsi="Courier New" w:cs="Courier New"/>
-        </w:rPr>
-        <w:t xml:space="preserve">, &amp; </w:t>
-      </w:r>
-      <w:proofErr w:type="spellStart"/>
-      <w:r>
-        <w:rPr>
-          <w:rFonts w:ascii="Courier New" w:hAnsi="Courier New" w:cs="Courier New"/>
-        </w:rPr>
-        <w:t>Dieguez</w:t>
-      </w:r>
-      <w:proofErr w:type="spellEnd"/>
-      <w:r>
-        <w:rPr>
-          <w:rFonts w:ascii="Courier New" w:hAnsi="Courier New" w:cs="Courier New"/>
-        </w:rPr>
         <w:t>, 2018)." Given the rather small correlation of .16 I feel assuming similar reasoning errors seems a bit of a stretch.</w:t>
       </w:r>
     </w:p>
@@ -1676,6 +1751,7 @@
           <w:i/>
           <w:iCs/>
         </w:rPr>
+        <w:lastRenderedPageBreak/>
         <w:tab/>
         <w:t xml:space="preserve">We have </w:t>
       </w:r>
@@ -1703,14 +1779,7 @@
         <w:rPr>
           <w:rFonts w:ascii="Courier New" w:hAnsi="Courier New" w:cs="Courier New"/>
         </w:rPr>
-        <w:t xml:space="preserve">- p. 23: "In our regression model, ..." I know the math is essentially the same, but I still think it makes sense to </w:t>
-      </w:r>
-      <w:r>
-        <w:rPr>
-          <w:rFonts w:ascii="Courier New" w:hAnsi="Courier New" w:cs="Courier New"/>
-        </w:rPr>
-        <w:lastRenderedPageBreak/>
-        <w:t>distinguish SEM models and regression models (e.g., one distinction is if the model has one DV or not). Here, a SEM seems to be used and not a regular regression model.</w:t>
+        <w:t>- p. 23: "In our regression model, ..." I know the math is essentially the same, but I still think it makes sense to distinguish SEM models and regression models (e.g., one distinction is if the model has one DV or not). Here, a SEM seems to be used and not a regular regression model.</w:t>
       </w:r>
     </w:p>
     <w:p>
@@ -1734,21 +1803,7 @@
           <w:i/>
           <w:iCs/>
         </w:rPr>
-        <w:t>Fixed. We now refer to this as the “</w:t>
-      </w:r>
-      <w:r>
-        <w:rPr>
-          <w:i/>
-          <w:iCs/>
-        </w:rPr>
-        <w:t>predictive SEM model</w:t>
-      </w:r>
-      <w:r>
-        <w:rPr>
-          <w:i/>
-          <w:iCs/>
-        </w:rPr>
-        <w:t>” and refer to the figure to eliminate any ambiguity.</w:t>
+        <w:t xml:space="preserve">Fixed. </w:t>
       </w:r>
     </w:p>
     <w:p>
@@ -1860,19 +1915,381 @@
           <w:i/>
           <w:iCs/>
         </w:rPr>
-        <w:t xml:space="preserve">We appreciate the reviewer’s positive </w:t>
-      </w:r>
-      <w:r>
-        <w:rPr>
-          <w:i/>
-          <w:iCs/>
-        </w:rPr>
-        <w:t>view of our work</w:t>
-      </w:r>
-      <w:r>
-        <w:rPr>
-          <w:i/>
-          <w:iCs/>
+        <w:t>We appreciate the reviewer’s positive view of our work.</w:t>
+      </w:r>
+    </w:p>
+    <w:p>
+      <w:pPr>
+        <w:pStyle w:val="PlainText"/>
+        <w:rPr>
+          <w:rFonts w:ascii="Courier New" w:hAnsi="Courier New" w:cs="Courier New"/>
+        </w:rPr>
+      </w:pPr>
+    </w:p>
+    <w:p>
+      <w:pPr>
+        <w:pStyle w:val="PlainText"/>
+        <w:rPr>
+          <w:rFonts w:ascii="Courier New" w:hAnsi="Courier New" w:cs="Courier New"/>
+        </w:rPr>
+      </w:pPr>
+      <w:r>
+        <w:rPr>
+          <w:rFonts w:ascii="Courier New" w:hAnsi="Courier New" w:cs="Courier New"/>
+        </w:rPr>
+        <w:t xml:space="preserve">While I have several minor suggestions for improvement (listed below), I have only one major concern: the Results section is too long and too technical. While the other sections are clear and engaging, the Results section reads more like a statistics tutorial. I appreciate the authors’ meticulous analysis plan, but the abundance of statistical details detracts from the central findings, conveyed in Table 5 and 6 and Figures 4-6. Indeed, the main analysis, of how political orientation influences attitudes toward evolution acceptance and gender equity, does not appear until six and a half pages into the Results section, and it’s </w:t>
+      </w:r>
+      <w:proofErr w:type="spellStart"/>
+      <w:r>
+        <w:rPr>
+          <w:rFonts w:ascii="Courier New" w:hAnsi="Courier New" w:cs="Courier New"/>
+        </w:rPr>
+        <w:t>labeled</w:t>
+      </w:r>
+      <w:proofErr w:type="spellEnd"/>
+      <w:r>
+        <w:rPr>
+          <w:rFonts w:ascii="Courier New" w:hAnsi="Courier New" w:cs="Courier New"/>
+        </w:rPr>
+        <w:t xml:space="preserve"> “the final analysis,” as if it were peripheral to the many minor analyses that precede it. I recommend the authors move much of the text on pp. 14-17 to an Appendix or Supplemental Materials, along with Tables 1-4 and Figures 2 and 3. Tables 1 and 2 provide the readers with useful information but do not directly bear on the question of how political orientation influences and could be consulted separately. Tables 3 and 4 and Figures 2 and 3 display the preparatory work for devising the measures used in the main analyses </w:t>
+      </w:r>
+      <w:r>
+        <w:rPr>
+          <w:rFonts w:ascii="Courier New" w:hAnsi="Courier New" w:cs="Courier New"/>
+        </w:rPr>
+        <w:lastRenderedPageBreak/>
+        <w:t>and could also be moved to an Appendix or Supplemental Materials. The takeaways of this study are clear from the Discussion, but I doubt many readers will make it past the dense Results section to learn what those takeaways are.</w:t>
+      </w:r>
+    </w:p>
+    <w:p>
+      <w:pPr>
+        <w:pStyle w:val="PlainText"/>
+        <w:rPr>
+          <w:rFonts w:ascii="Courier New" w:hAnsi="Courier New" w:cs="Courier New"/>
+        </w:rPr>
+      </w:pPr>
+    </w:p>
+    <w:p>
+      <w:pPr>
+        <w:pStyle w:val="PlainText"/>
+        <w:ind w:firstLine="720"/>
+        <w:rPr>
+          <w:rFonts w:ascii="Courier New" w:hAnsi="Courier New" w:cs="Courier New"/>
+        </w:rPr>
+      </w:pPr>
+      <w:r>
+        <w:rPr>
+          <w:i/>
+          <w:iCs/>
+        </w:rPr>
+        <w:t>We appreciate the reviewer’s concerns and suggestions. We agree that this would be one way forward: however, the editor’s view seems to lean in another direction (see</w:t>
+      </w:r>
+      <w:r>
+        <w:rPr>
+          <w:i/>
+          <w:iCs/>
+        </w:rPr>
+        <w:t xml:space="preserve"> comments from</w:t>
+      </w:r>
+      <w:r>
+        <w:rPr>
+          <w:i/>
+          <w:iCs/>
+        </w:rPr>
+        <w:t xml:space="preserve"> action letter above), and we have therefore elected not to follow these recommendations, except to provide additional clarity wherever possible.</w:t>
+      </w:r>
+    </w:p>
+    <w:p>
+      <w:pPr>
+        <w:pStyle w:val="PlainText"/>
+        <w:rPr>
+          <w:rFonts w:ascii="Courier New" w:hAnsi="Courier New" w:cs="Courier New"/>
+        </w:rPr>
+      </w:pPr>
+    </w:p>
+    <w:p>
+      <w:pPr>
+        <w:pStyle w:val="PlainText"/>
+        <w:rPr>
+          <w:rFonts w:ascii="Courier New" w:hAnsi="Courier New" w:cs="Courier New"/>
+        </w:rPr>
+      </w:pPr>
+      <w:r>
+        <w:rPr>
+          <w:rFonts w:ascii="Courier New" w:hAnsi="Courier New" w:cs="Courier New"/>
+        </w:rPr>
+        <w:t>Other concerns:</w:t>
+      </w:r>
+    </w:p>
+    <w:p>
+      <w:pPr>
+        <w:pStyle w:val="PlainText"/>
+        <w:rPr>
+          <w:rFonts w:ascii="Courier New" w:hAnsi="Courier New" w:cs="Courier New"/>
+        </w:rPr>
+      </w:pPr>
+    </w:p>
+    <w:p>
+      <w:pPr>
+        <w:pStyle w:val="PlainText"/>
+        <w:rPr>
+          <w:rFonts w:ascii="Courier New" w:hAnsi="Courier New" w:cs="Courier New"/>
+        </w:rPr>
+      </w:pPr>
+      <w:r>
+        <w:rPr>
+          <w:rFonts w:ascii="Courier New" w:hAnsi="Courier New" w:cs="Courier New"/>
+        </w:rPr>
+        <w:t>p. 2, “We find more support for CAM among conservatives than liberals”: This finding is left hanging. It’s not clear in the Abstract why attitudes toward complementary and alternative medicines were examined.</w:t>
+      </w:r>
+    </w:p>
+    <w:p>
+      <w:pPr>
+        <w:pStyle w:val="PlainText"/>
+        <w:rPr>
+          <w:rFonts w:ascii="Courier New" w:hAnsi="Courier New" w:cs="Courier New"/>
+        </w:rPr>
+      </w:pPr>
+    </w:p>
+    <w:p>
+      <w:pPr>
+        <w:pStyle w:val="PlainText"/>
+        <w:ind w:firstLine="720"/>
+        <w:rPr>
+          <w:rFonts w:ascii="Courier New" w:hAnsi="Courier New" w:cs="Courier New"/>
+        </w:rPr>
+      </w:pPr>
+      <w:r>
+        <w:rPr>
+          <w:i/>
+          <w:iCs/>
+        </w:rPr>
+        <w:t>We have added a clause earlier in the abstract that motivates the use of CAM and should provide the necessary context for that sentence.</w:t>
+      </w:r>
+    </w:p>
+    <w:p>
+      <w:pPr>
+        <w:pStyle w:val="PlainText"/>
+        <w:rPr>
+          <w:rFonts w:ascii="Courier New" w:hAnsi="Courier New" w:cs="Courier New"/>
+        </w:rPr>
+      </w:pPr>
+    </w:p>
+    <w:p>
+      <w:pPr>
+        <w:pStyle w:val="PlainText"/>
+        <w:rPr>
+          <w:rFonts w:ascii="Courier New" w:hAnsi="Courier New" w:cs="Courier New"/>
+        </w:rPr>
+      </w:pPr>
+      <w:r>
+        <w:rPr>
+          <w:rFonts w:ascii="Courier New" w:hAnsi="Courier New" w:cs="Courier New"/>
+        </w:rPr>
+        <w:t>p. 7, “whether to stress the similarities between men and women (in order to gain support for pregnant women) or whether (and when) to stress their differences (in order to gain support for pregnant women)”: Is the text in parentheses supposed to be the same? If so, I’m not sure this quote is helpful in illustrating the liberal-conservative divide on gender equality.</w:t>
+      </w:r>
+    </w:p>
+    <w:p>
+      <w:pPr>
+        <w:pStyle w:val="PlainText"/>
+        <w:rPr>
+          <w:rFonts w:ascii="Courier New" w:hAnsi="Courier New" w:cs="Courier New"/>
+        </w:rPr>
+      </w:pPr>
+    </w:p>
+    <w:p>
+      <w:pPr>
+        <w:pStyle w:val="PlainText"/>
+        <w:ind w:firstLine="720"/>
+        <w:rPr>
+          <w:i/>
+          <w:iCs/>
+        </w:rPr>
+      </w:pPr>
+      <w:r>
+        <w:rPr>
+          <w:i/>
+          <w:iCs/>
+        </w:rPr>
+        <w:t xml:space="preserve">This is a verbatim quote and yes, the text in parentheses is the same. Note that it is not intended to illustrate the liberal-conservative divide on gender equality, but the divide between feminists who focus on sameness and those who seek protection for women by underscoring differences. We have clarified this by embedding the quote more into a context that highlights the common goals of both approaches. </w:t>
+      </w:r>
+    </w:p>
+    <w:p>
+      <w:pPr>
+        <w:pStyle w:val="PlainText"/>
+        <w:rPr>
+          <w:rFonts w:ascii="Courier New" w:hAnsi="Courier New" w:cs="Courier New"/>
+        </w:rPr>
+      </w:pPr>
+    </w:p>
+    <w:p>
+      <w:pPr>
+        <w:pStyle w:val="PlainText"/>
+        <w:rPr>
+          <w:rFonts w:ascii="Courier New" w:hAnsi="Courier New" w:cs="Courier New"/>
+        </w:rPr>
+      </w:pPr>
+      <w:r>
+        <w:rPr>
+          <w:rFonts w:ascii="Courier New" w:hAnsi="Courier New" w:cs="Courier New"/>
+        </w:rPr>
+        <w:t>p. 8, “Conservatives are similarly confronted with—different—gender-related dilemmas”: The similarly-different juxtaposition is a bit confusing. Better phrasing might be “Conservatives are similarly confronted with gender-related dilemmas, albeit of a different nature.”</w:t>
+      </w:r>
+    </w:p>
+    <w:p>
+      <w:pPr>
+        <w:pStyle w:val="PlainText"/>
+        <w:rPr>
+          <w:rFonts w:ascii="Courier New" w:hAnsi="Courier New" w:cs="Courier New"/>
+        </w:rPr>
+      </w:pPr>
+    </w:p>
+    <w:p>
+      <w:pPr>
+        <w:pStyle w:val="PlainText"/>
+        <w:ind w:firstLine="720"/>
+        <w:rPr>
+          <w:i/>
+          <w:iCs/>
+        </w:rPr>
+      </w:pPr>
+      <w:r>
+        <w:rPr>
+          <w:i/>
+          <w:iCs/>
+        </w:rPr>
+        <w:t>Nice. We adopted this phrase.</w:t>
+      </w:r>
+    </w:p>
+    <w:p>
+      <w:pPr>
+        <w:pStyle w:val="PlainText"/>
+        <w:ind w:firstLine="720"/>
+        <w:rPr>
+          <w:i/>
+          <w:iCs/>
+        </w:rPr>
+      </w:pPr>
+    </w:p>
+    <w:p>
+      <w:pPr>
+        <w:pStyle w:val="PlainText"/>
+        <w:rPr>
+          <w:rFonts w:ascii="Courier New" w:hAnsi="Courier New" w:cs="Courier New"/>
+        </w:rPr>
+      </w:pPr>
+      <w:r>
+        <w:rPr>
+          <w:rFonts w:ascii="Courier New" w:hAnsi="Courier New" w:cs="Courier New"/>
+        </w:rPr>
+        <w:t>p. 8, “Darwinian evolution with its potential detrimental impact, by some interpretations”: The qualifier “by some interpretations” is critical, especially since many readers will hold the view that evolutionary psychology is an affront to gender equality. I recommend the authors add another sentence or two explaining that research on evolved gender differences has no bearing on a society’s commitment to gender equality.</w:t>
+      </w:r>
+    </w:p>
+    <w:p>
+      <w:pPr>
+        <w:pStyle w:val="PlainText"/>
+        <w:rPr>
+          <w:rFonts w:ascii="Courier New" w:hAnsi="Courier New" w:cs="Courier New"/>
+        </w:rPr>
+      </w:pPr>
+    </w:p>
+    <w:p>
+      <w:pPr>
+        <w:pStyle w:val="PlainText"/>
+        <w:ind w:firstLine="720"/>
+        <w:rPr>
+          <w:rFonts w:ascii="Courier New" w:hAnsi="Courier New" w:cs="Courier New"/>
+        </w:rPr>
+      </w:pPr>
+      <w:r>
+        <w:rPr>
+          <w:i/>
+          <w:iCs/>
+        </w:rPr>
+        <w:t>We followed the suggestion and added some more context.</w:t>
+      </w:r>
+    </w:p>
+    <w:p>
+      <w:pPr>
+        <w:pStyle w:val="PlainText"/>
+        <w:rPr>
+          <w:rFonts w:ascii="Courier New" w:hAnsi="Courier New" w:cs="Courier New"/>
+        </w:rPr>
+      </w:pPr>
+    </w:p>
+    <w:p>
+      <w:pPr>
+        <w:pStyle w:val="PlainText"/>
+        <w:rPr>
+          <w:rFonts w:ascii="Courier New" w:hAnsi="Courier New" w:cs="Courier New"/>
+        </w:rPr>
+      </w:pPr>
+      <w:r>
+        <w:rPr>
+          <w:rFonts w:ascii="Courier New" w:hAnsi="Courier New" w:cs="Courier New"/>
+        </w:rPr>
+        <w:t xml:space="preserve">p. 8, “scholarly attention has focused on how members of scientific disciplines often identified with a liberal orientation … navigate the waters between Darwinian evolution and [its perceived] </w:t>
+      </w:r>
+      <w:r>
+        <w:rPr>
+          <w:rFonts w:ascii="Courier New" w:hAnsi="Courier New" w:cs="Courier New"/>
+        </w:rPr>
+        <w:lastRenderedPageBreak/>
+        <w:t xml:space="preserve">implications”: More such research can be found in the recent review by </w:t>
+      </w:r>
+      <w:proofErr w:type="spellStart"/>
+      <w:r>
+        <w:rPr>
+          <w:rFonts w:ascii="Courier New" w:hAnsi="Courier New" w:cs="Courier New"/>
+        </w:rPr>
+        <w:t>Legare</w:t>
+      </w:r>
+      <w:proofErr w:type="spellEnd"/>
+      <w:r>
+        <w:rPr>
+          <w:rFonts w:ascii="Courier New" w:hAnsi="Courier New" w:cs="Courier New"/>
+        </w:rPr>
+        <w:t xml:space="preserve">, </w:t>
+      </w:r>
+      <w:proofErr w:type="spellStart"/>
+      <w:r>
+        <w:rPr>
+          <w:rFonts w:ascii="Courier New" w:hAnsi="Courier New" w:cs="Courier New"/>
+        </w:rPr>
+        <w:t>Opfer</w:t>
+      </w:r>
+      <w:proofErr w:type="spellEnd"/>
+      <w:r>
+        <w:rPr>
+          <w:rFonts w:ascii="Courier New" w:hAnsi="Courier New" w:cs="Courier New"/>
+        </w:rPr>
+        <w:t xml:space="preserve">, Busch, &amp; </w:t>
+      </w:r>
+      <w:proofErr w:type="spellStart"/>
+      <w:r>
+        <w:rPr>
+          <w:rFonts w:ascii="Courier New" w:hAnsi="Courier New" w:cs="Courier New"/>
+        </w:rPr>
+        <w:t>Shtulman</w:t>
+      </w:r>
+      <w:proofErr w:type="spellEnd"/>
+      <w:r>
+        <w:rPr>
+          <w:rFonts w:ascii="Courier New" w:hAnsi="Courier New" w:cs="Courier New"/>
+        </w:rPr>
+        <w:t xml:space="preserve">, 2018, Evolution and Human </w:t>
+      </w:r>
+      <w:proofErr w:type="spellStart"/>
+      <w:r>
+        <w:rPr>
+          <w:rFonts w:ascii="Courier New" w:hAnsi="Courier New" w:cs="Courier New"/>
+        </w:rPr>
+        <w:t>Behavior</w:t>
+      </w:r>
+      <w:proofErr w:type="spellEnd"/>
+      <w:r>
+        <w:rPr>
+          <w:rFonts w:ascii="Courier New" w:hAnsi="Courier New" w:cs="Courier New"/>
         </w:rPr>
         <w:t>.</w:t>
       </w:r>
@@ -1888,36 +2305,126 @@
     <w:p>
       <w:pPr>
         <w:pStyle w:val="PlainText"/>
-        <w:rPr>
-          <w:rFonts w:ascii="Courier New" w:hAnsi="Courier New" w:cs="Courier New"/>
-        </w:rPr>
-      </w:pPr>
-      <w:r>
-        <w:rPr>
-          <w:rFonts w:ascii="Courier New" w:hAnsi="Courier New" w:cs="Courier New"/>
-        </w:rPr>
-        <w:t xml:space="preserve">While I have several minor suggestions for improvement (listed below), I have only one major concern: the Results section is too long and too technical. While the other sections are clear and engaging, the Results section reads more like a statistics tutorial. I appreciate the authors’ meticulous analysis plan, but the abundance of statistical details detracts from the central findings, conveyed in Table 5 and 6 and Figures 4-6. Indeed, the main analysis, of how political orientation influences attitudes toward evolution acceptance and gender equity, does not appear until six and a half pages into the Results section, and it’s </w:t>
+        <w:ind w:firstLine="720"/>
+        <w:rPr>
+          <w:i/>
+          <w:iCs/>
+        </w:rPr>
+      </w:pPr>
+      <w:r>
+        <w:rPr>
+          <w:i/>
+          <w:iCs/>
+        </w:rPr>
+        <w:t>Thank you for drawing our attention to this paper. We now cite it.</w:t>
+      </w:r>
+      <w:bookmarkStart w:id="0" w:name="_GoBack"/>
+      <w:bookmarkEnd w:id="0"/>
+    </w:p>
+    <w:p>
+      <w:pPr>
+        <w:pStyle w:val="PlainText"/>
+        <w:rPr>
+          <w:rFonts w:ascii="Courier New" w:hAnsi="Courier New" w:cs="Courier New"/>
+        </w:rPr>
+      </w:pPr>
+    </w:p>
+    <w:p>
+      <w:pPr>
+        <w:pStyle w:val="PlainText"/>
+        <w:rPr>
+          <w:rFonts w:ascii="Courier New" w:hAnsi="Courier New" w:cs="Courier New"/>
+        </w:rPr>
+      </w:pPr>
+      <w:r>
+        <w:rPr>
+          <w:rFonts w:ascii="Courier New" w:hAnsi="Courier New" w:cs="Courier New"/>
+        </w:rPr>
+        <w:t>p. 10, “differences were presumed to exist “naturally” without appealing to evolution (or any other underlying causal process)”: I’m confused by the disclaimer in parentheses. Is the authors’ point that “naturally” could stand in for any mechanism (God, socialization, volition) and is thus neutral? Or do the authors’ think “naturally” is interpreted as non-mechanistic?</w:t>
+      </w:r>
+    </w:p>
+    <w:p>
+      <w:pPr>
+        <w:pStyle w:val="PlainText"/>
+        <w:rPr>
+          <w:rFonts w:ascii="Courier New" w:hAnsi="Courier New" w:cs="Courier New"/>
+        </w:rPr>
+      </w:pPr>
+    </w:p>
+    <w:p>
+      <w:pPr>
+        <w:pStyle w:val="PlainText"/>
+        <w:ind w:firstLine="720"/>
+        <w:rPr>
+          <w:i/>
+          <w:iCs/>
+        </w:rPr>
+      </w:pPr>
+      <w:r>
+        <w:rPr>
+          <w:i/>
+          <w:iCs/>
+        </w:rPr>
+        <w:t xml:space="preserve">We consider the “naturally” to be a stand-in for any possible mechanism (from God to evolution). By remaining ambiguous about the mechanism, this construct bypasses worldview-motivated opposition to a </w:t>
+      </w:r>
+      <w:proofErr w:type="gramStart"/>
+      <w:r>
+        <w:rPr>
+          <w:i/>
+          <w:iCs/>
+        </w:rPr>
+        <w:t>particular mechanism</w:t>
+      </w:r>
+      <w:proofErr w:type="gramEnd"/>
+      <w:r>
+        <w:rPr>
+          <w:i/>
+          <w:iCs/>
+        </w:rPr>
+        <w:t xml:space="preserve"> while nonetheless permitting expression of worldview-motivated opposition to the concept of gender differences itself.</w:t>
+      </w:r>
+      <w:r>
+        <w:rPr>
+          <w:i/>
+          <w:iCs/>
+        </w:rPr>
+        <w:t xml:space="preserve"> We have added a sentence that clarified this.</w:t>
+      </w:r>
+    </w:p>
+    <w:p>
+      <w:pPr>
+        <w:pStyle w:val="PlainText"/>
+        <w:rPr>
+          <w:rFonts w:ascii="Courier New" w:hAnsi="Courier New" w:cs="Courier New"/>
+        </w:rPr>
+      </w:pPr>
+    </w:p>
+    <w:p>
+      <w:pPr>
+        <w:pStyle w:val="PlainText"/>
+        <w:rPr>
+          <w:rFonts w:ascii="Courier New" w:hAnsi="Courier New" w:cs="Courier New"/>
+        </w:rPr>
+      </w:pPr>
+      <w:r>
+        <w:rPr>
+          <w:rFonts w:ascii="Courier New" w:hAnsi="Courier New" w:cs="Courier New"/>
+        </w:rPr>
+        <w:t>p. 11, “Poor cognitive reflection may therefore also be associated with denial of science”: Further motivation for this association is that poor cognitive reflection predicts poor understanding of science (</w:t>
       </w:r>
       <w:proofErr w:type="spellStart"/>
       <w:r>
         <w:rPr>
           <w:rFonts w:ascii="Courier New" w:hAnsi="Courier New" w:cs="Courier New"/>
         </w:rPr>
-        <w:t>labeled</w:t>
+        <w:t>Shtulman</w:t>
       </w:r>
       <w:proofErr w:type="spellEnd"/>
       <w:r>
         <w:rPr>
           <w:rFonts w:ascii="Courier New" w:hAnsi="Courier New" w:cs="Courier New"/>
         </w:rPr>
-        <w:t xml:space="preserve"> “the final analysis,” as if it were peripheral to the many minor analyses that precede it. I recommend the authors move much of the text on pp. 14-17 to an Appendix or Supplemental Materials, along with Tables 1-4 and Figures 2 and 3. Tables 1 and 2 provide the readers with useful information but do not directly bear on the question of how political orientation influences and could be consulted separately. Tables 3 and 4 and Figures 2 and 3 display the preparatory work for devising the measures used in the main analyses and could also be moved to an Appendix or Supplemental Materials. The takeaways of this study are clear from the Discussion, but I </w:t>
-      </w:r>
-      <w:r>
-        <w:rPr>
-          <w:rFonts w:ascii="Courier New" w:hAnsi="Courier New" w:cs="Courier New"/>
-        </w:rPr>
-        <w:lastRenderedPageBreak/>
-        <w:t>doubt many readers will make it past the dense Results section to learn what those takeaways are.</w:t>
+        <w:t xml:space="preserve"> &amp; McCallum, 2014, Proceedings of the Cognitive Science Society).</w:t>
       </w:r>
     </w:p>
     <w:p>
@@ -1933,590 +2440,16 @@
         <w:pStyle w:val="PlainText"/>
         <w:ind w:firstLine="720"/>
         <w:rPr>
-          <w:rFonts w:ascii="Courier New" w:hAnsi="Courier New" w:cs="Courier New"/>
-        </w:rPr>
-      </w:pPr>
-      <w:r>
-        <w:rPr>
-          <w:i/>
-          <w:iCs/>
-        </w:rPr>
-        <w:t>We appreciate the reviewer’s concerns and suggestions. We agree that this would be one way forward: however, the editor’s view seems to lean in another direction (see action letter above), and we have therefore elected not to follow these recommendations, except to provide additional clarity wherever possible.</w:t>
-      </w:r>
-    </w:p>
-    <w:p>
-      <w:pPr>
-        <w:pStyle w:val="PlainText"/>
-        <w:rPr>
-          <w:rFonts w:ascii="Courier New" w:hAnsi="Courier New" w:cs="Courier New"/>
-        </w:rPr>
-      </w:pPr>
-    </w:p>
-    <w:p>
-      <w:pPr>
-        <w:pStyle w:val="PlainText"/>
-        <w:rPr>
-          <w:rFonts w:ascii="Courier New" w:hAnsi="Courier New" w:cs="Courier New"/>
-        </w:rPr>
-      </w:pPr>
-      <w:r>
-        <w:rPr>
-          <w:rFonts w:ascii="Courier New" w:hAnsi="Courier New" w:cs="Courier New"/>
-        </w:rPr>
-        <w:t>Other concerns:</w:t>
-      </w:r>
-    </w:p>
-    <w:p>
-      <w:pPr>
-        <w:pStyle w:val="PlainText"/>
-        <w:rPr>
-          <w:rFonts w:ascii="Courier New" w:hAnsi="Courier New" w:cs="Courier New"/>
-        </w:rPr>
-      </w:pPr>
-    </w:p>
-    <w:p>
-      <w:pPr>
-        <w:pStyle w:val="PlainText"/>
-        <w:rPr>
-          <w:rFonts w:ascii="Courier New" w:hAnsi="Courier New" w:cs="Courier New"/>
-        </w:rPr>
-      </w:pPr>
-      <w:r>
-        <w:rPr>
-          <w:rFonts w:ascii="Courier New" w:hAnsi="Courier New" w:cs="Courier New"/>
-        </w:rPr>
-        <w:t>p. 2, “We find more support for CAM among conservatives than liberals”: This finding is left hanging. It’s not clear in the Abstract why attitudes toward complementary and alternative medicines were examined.</w:t>
-      </w:r>
-    </w:p>
-    <w:p>
-      <w:pPr>
-        <w:pStyle w:val="PlainText"/>
-        <w:rPr>
-          <w:rFonts w:ascii="Courier New" w:hAnsi="Courier New" w:cs="Courier New"/>
-        </w:rPr>
-      </w:pPr>
-    </w:p>
-    <w:p>
-      <w:pPr>
-        <w:pStyle w:val="PlainText"/>
-        <w:ind w:firstLine="720"/>
-        <w:rPr>
-          <w:rFonts w:ascii="Courier New" w:hAnsi="Courier New" w:cs="Courier New"/>
-        </w:rPr>
-      </w:pPr>
-      <w:r>
-        <w:rPr>
-          <w:i/>
-          <w:iCs/>
-        </w:rPr>
-        <w:t>We have added a clause earlier in the abstract that motivates the use of CAM and should provide the necessary context for that sentence.</w:t>
-      </w:r>
-    </w:p>
-    <w:p>
-      <w:pPr>
-        <w:pStyle w:val="PlainText"/>
-        <w:rPr>
-          <w:rFonts w:ascii="Courier New" w:hAnsi="Courier New" w:cs="Courier New"/>
-        </w:rPr>
-      </w:pPr>
-    </w:p>
-    <w:p>
-      <w:pPr>
-        <w:pStyle w:val="PlainText"/>
-        <w:rPr>
-          <w:rFonts w:ascii="Courier New" w:hAnsi="Courier New" w:cs="Courier New"/>
-        </w:rPr>
-      </w:pPr>
-      <w:r>
-        <w:rPr>
-          <w:rFonts w:ascii="Courier New" w:hAnsi="Courier New" w:cs="Courier New"/>
-        </w:rPr>
-        <w:t>p. 7, “whether to stress the similarities between men and women (in order to gain support for pregnant women) or whether (and when) to stress their differences (in order to gain support for pregnant women)”: Is the text in parentheses supposed to be the same? If so, I’m not sure this quote is helpful in illustrating the liberal-conservative divide on gender equality.</w:t>
-      </w:r>
-    </w:p>
-    <w:p>
-      <w:pPr>
-        <w:pStyle w:val="PlainText"/>
-        <w:rPr>
-          <w:rFonts w:ascii="Courier New" w:hAnsi="Courier New" w:cs="Courier New"/>
-        </w:rPr>
-      </w:pPr>
-    </w:p>
-    <w:p>
-      <w:pPr>
-        <w:pStyle w:val="PlainText"/>
-        <w:ind w:firstLine="720"/>
-        <w:rPr>
-          <w:i/>
-          <w:iCs/>
-        </w:rPr>
-      </w:pPr>
-      <w:r>
-        <w:rPr>
-          <w:i/>
-          <w:iCs/>
-        </w:rPr>
-        <w:t xml:space="preserve">This is a verbatim quote and yes, the text in parentheses is the same. Note that it is not intended to illustrate the </w:t>
-      </w:r>
-      <w:r>
-        <w:rPr>
-          <w:i/>
-          <w:iCs/>
-        </w:rPr>
-        <w:t>liberal-conservative divide on gender equality</w:t>
-      </w:r>
-      <w:r>
-        <w:rPr>
-          <w:i/>
-          <w:iCs/>
-        </w:rPr>
-        <w:t xml:space="preserve">, but the divide between feminists who focus on sameness and those who seek protection for women by underscoring differences. </w:t>
-      </w:r>
-      <w:r>
-        <w:rPr>
-          <w:i/>
-          <w:iCs/>
-        </w:rPr>
-        <w:t xml:space="preserve">We have clarified this by embedding the quote more into a context that highlights the common goals of both approaches. </w:t>
-      </w:r>
-    </w:p>
-    <w:p>
-      <w:pPr>
-        <w:pStyle w:val="PlainText"/>
-        <w:rPr>
-          <w:rFonts w:ascii="Courier New" w:hAnsi="Courier New" w:cs="Courier New"/>
-        </w:rPr>
-      </w:pPr>
-    </w:p>
-    <w:p>
-      <w:pPr>
-        <w:pStyle w:val="PlainText"/>
-        <w:rPr>
-          <w:rFonts w:ascii="Courier New" w:hAnsi="Courier New" w:cs="Courier New"/>
-        </w:rPr>
-      </w:pPr>
-      <w:r>
-        <w:rPr>
-          <w:rFonts w:ascii="Courier New" w:hAnsi="Courier New" w:cs="Courier New"/>
-        </w:rPr>
-        <w:t>p. 8, “Conservatives are similarly confronted with—different—gender-related dilemmas”: The similarly-different juxtaposition is a bit confusing. Better phrasing might be “Conservatives are similarly confronted with gender-related dilemmas, albeit of a different nature.”</w:t>
-      </w:r>
-    </w:p>
-    <w:p>
-      <w:pPr>
-        <w:pStyle w:val="PlainText"/>
-        <w:rPr>
-          <w:rFonts w:ascii="Courier New" w:hAnsi="Courier New" w:cs="Courier New"/>
-        </w:rPr>
-      </w:pPr>
-    </w:p>
-    <w:p>
-      <w:pPr>
-        <w:pStyle w:val="PlainText"/>
-        <w:ind w:firstLine="720"/>
-        <w:rPr>
-          <w:i/>
-          <w:iCs/>
-        </w:rPr>
-      </w:pPr>
-      <w:r>
-        <w:rPr>
-          <w:i/>
-          <w:iCs/>
-        </w:rPr>
-        <w:t>Nice. We adopted this phrase.</w:t>
-      </w:r>
-    </w:p>
-    <w:p>
-      <w:pPr>
-        <w:pStyle w:val="PlainText"/>
-        <w:ind w:firstLine="720"/>
-        <w:rPr>
-          <w:i/>
-          <w:iCs/>
-        </w:rPr>
-      </w:pPr>
-    </w:p>
-    <w:p>
-      <w:pPr>
-        <w:pStyle w:val="PlainText"/>
-        <w:rPr>
-          <w:rFonts w:ascii="Courier New" w:hAnsi="Courier New" w:cs="Courier New"/>
-        </w:rPr>
-      </w:pPr>
-      <w:r>
-        <w:rPr>
-          <w:rFonts w:ascii="Courier New" w:hAnsi="Courier New" w:cs="Courier New"/>
-        </w:rPr>
-        <w:t>p. 8, “Darwinian evolution with its potential detrimental impact, by some interpretations”: The qualifier “by some interpretations” is critical, especially since many readers will hold the view that evolutionary psychology is an affront to gender equality. I recommend the authors add another sentence or two explaining that research on evolved gender differences has no bearing on a society’s commitment to gender equality.</w:t>
-      </w:r>
-    </w:p>
-    <w:p>
-      <w:pPr>
-        <w:pStyle w:val="PlainText"/>
-        <w:rPr>
-          <w:rFonts w:ascii="Courier New" w:hAnsi="Courier New" w:cs="Courier New"/>
-        </w:rPr>
-      </w:pPr>
-    </w:p>
-    <w:p>
-      <w:pPr>
-        <w:pStyle w:val="PlainText"/>
-        <w:ind w:firstLine="720"/>
-        <w:rPr>
-          <w:rFonts w:ascii="Courier New" w:hAnsi="Courier New" w:cs="Courier New"/>
-        </w:rPr>
-      </w:pPr>
-      <w:r>
-        <w:rPr>
-          <w:i/>
-          <w:iCs/>
-        </w:rPr>
-        <w:t>We followed the suggestion and added some more context.</w:t>
-      </w:r>
-    </w:p>
-    <w:p>
-      <w:pPr>
-        <w:pStyle w:val="PlainText"/>
-        <w:rPr>
-          <w:rFonts w:ascii="Courier New" w:hAnsi="Courier New" w:cs="Courier New"/>
-        </w:rPr>
-      </w:pPr>
-    </w:p>
-    <w:p>
-      <w:pPr>
-        <w:pStyle w:val="PlainText"/>
-        <w:rPr>
-          <w:rFonts w:ascii="Courier New" w:hAnsi="Courier New" w:cs="Courier New"/>
-        </w:rPr>
-      </w:pPr>
-      <w:r>
-        <w:rPr>
-          <w:rFonts w:ascii="Courier New" w:hAnsi="Courier New" w:cs="Courier New"/>
-        </w:rPr>
-        <w:t xml:space="preserve">p. 8, “scholarly attention has focused on how members of scientific disciplines often identified with a liberal orientation … navigate the waters between Darwinian evolution and [its perceived] implications”: More such research can be found in the recent review </w:t>
-      </w:r>
-      <w:r>
-        <w:rPr>
-          <w:rFonts w:ascii="Courier New" w:hAnsi="Courier New" w:cs="Courier New"/>
-        </w:rPr>
-        <w:lastRenderedPageBreak/>
-        <w:t xml:space="preserve">by </w:t>
-      </w:r>
-      <w:proofErr w:type="spellStart"/>
-      <w:r>
-        <w:rPr>
-          <w:rFonts w:ascii="Courier New" w:hAnsi="Courier New" w:cs="Courier New"/>
-        </w:rPr>
-        <w:t>Legare</w:t>
-      </w:r>
-      <w:proofErr w:type="spellEnd"/>
-      <w:r>
-        <w:rPr>
-          <w:rFonts w:ascii="Courier New" w:hAnsi="Courier New" w:cs="Courier New"/>
-        </w:rPr>
-        <w:t xml:space="preserve">, </w:t>
-      </w:r>
-      <w:proofErr w:type="spellStart"/>
-      <w:r>
-        <w:rPr>
-          <w:rFonts w:ascii="Courier New" w:hAnsi="Courier New" w:cs="Courier New"/>
-        </w:rPr>
-        <w:t>Opfer</w:t>
-      </w:r>
-      <w:proofErr w:type="spellEnd"/>
-      <w:r>
-        <w:rPr>
-          <w:rFonts w:ascii="Courier New" w:hAnsi="Courier New" w:cs="Courier New"/>
-        </w:rPr>
-        <w:t xml:space="preserve">, Busch, &amp; </w:t>
-      </w:r>
-      <w:proofErr w:type="spellStart"/>
-      <w:r>
-        <w:rPr>
-          <w:rFonts w:ascii="Courier New" w:hAnsi="Courier New" w:cs="Courier New"/>
-        </w:rPr>
-        <w:t>Shtulman</w:t>
-      </w:r>
-      <w:proofErr w:type="spellEnd"/>
-      <w:r>
-        <w:rPr>
-          <w:rFonts w:ascii="Courier New" w:hAnsi="Courier New" w:cs="Courier New"/>
-        </w:rPr>
-        <w:t xml:space="preserve">, 2018, Evolution and Human </w:t>
-      </w:r>
-      <w:proofErr w:type="spellStart"/>
-      <w:r>
-        <w:rPr>
-          <w:rFonts w:ascii="Courier New" w:hAnsi="Courier New" w:cs="Courier New"/>
-        </w:rPr>
-        <w:t>Behavior</w:t>
-      </w:r>
-      <w:proofErr w:type="spellEnd"/>
-      <w:r>
-        <w:rPr>
-          <w:rFonts w:ascii="Courier New" w:hAnsi="Courier New" w:cs="Courier New"/>
-        </w:rPr>
-        <w:t>.</w:t>
-      </w:r>
-    </w:p>
-    <w:p>
-      <w:pPr>
-        <w:pStyle w:val="PlainText"/>
-        <w:rPr>
-          <w:rFonts w:ascii="Courier New" w:hAnsi="Courier New" w:cs="Courier New"/>
-        </w:rPr>
-      </w:pPr>
-    </w:p>
-    <w:p>
-      <w:pPr>
-        <w:pStyle w:val="PlainText"/>
-        <w:ind w:firstLine="720"/>
-        <w:rPr>
-          <w:i/>
-          <w:iCs/>
-        </w:rPr>
-      </w:pPr>
-      <w:r>
-        <w:rPr>
-          <w:i/>
-          <w:iCs/>
-        </w:rPr>
-        <w:t xml:space="preserve">Thank you for drawing our attention to this paper. </w:t>
-      </w:r>
-      <w:r>
-        <w:rPr>
-          <w:i/>
-          <w:iCs/>
-          <w:highlight w:val="yellow"/>
-        </w:rPr>
-        <w:t xml:space="preserve">We now cite </w:t>
-      </w:r>
-      <w:commentRangeStart w:id="0"/>
-      <w:r>
-        <w:rPr>
-          <w:i/>
-          <w:iCs/>
-          <w:highlight w:val="yellow"/>
-        </w:rPr>
-        <w:t>it</w:t>
-      </w:r>
-      <w:commentRangeEnd w:id="0"/>
-      <w:r>
-        <w:rPr>
-          <w:rStyle w:val="CommentReference"/>
-          <w:rFonts w:asciiTheme="minorHAnsi" w:hAnsiTheme="minorHAnsi"/>
-        </w:rPr>
-        <w:commentReference w:id="0"/>
-      </w:r>
-      <w:r>
-        <w:rPr>
-          <w:i/>
-          <w:iCs/>
-          <w:highlight w:val="yellow"/>
-        </w:rPr>
-        <w:t>.</w:t>
-      </w:r>
-    </w:p>
-    <w:p>
-      <w:pPr>
-        <w:pStyle w:val="PlainText"/>
-        <w:rPr>
-          <w:rFonts w:ascii="Courier New" w:hAnsi="Courier New" w:cs="Courier New"/>
-        </w:rPr>
-      </w:pPr>
-    </w:p>
-    <w:p>
-      <w:pPr>
-        <w:pStyle w:val="PlainText"/>
-        <w:rPr>
-          <w:rFonts w:ascii="Courier New" w:hAnsi="Courier New" w:cs="Courier New"/>
-        </w:rPr>
-      </w:pPr>
-      <w:r>
-        <w:rPr>
-          <w:rFonts w:ascii="Courier New" w:hAnsi="Courier New" w:cs="Courier New"/>
-        </w:rPr>
-        <w:t>p. 10, “differences were presumed to exist “naturally” without appealing to evolution (or any other underlying causal process)”: I’m confused by the disclaimer in parentheses. Is the authors’ point that “naturally” could stand in for any mechanism (God, socialization, volition) and is thus neutral? Or do the authors’ think “naturally” is interpreted as non-mechanistic?</w:t>
-      </w:r>
-    </w:p>
-    <w:p>
-      <w:pPr>
-        <w:pStyle w:val="PlainText"/>
-        <w:rPr>
-          <w:rFonts w:ascii="Courier New" w:hAnsi="Courier New" w:cs="Courier New"/>
-        </w:rPr>
-      </w:pPr>
-    </w:p>
-    <w:p>
-      <w:pPr>
-        <w:pStyle w:val="PlainText"/>
-        <w:ind w:firstLine="720"/>
-        <w:rPr>
-          <w:i/>
-          <w:iCs/>
-        </w:rPr>
-      </w:pPr>
-      <w:r>
-        <w:rPr>
-          <w:i/>
-          <w:iCs/>
-        </w:rPr>
-        <w:t>We consider the “naturally” to be a</w:t>
-      </w:r>
-      <w:r>
-        <w:rPr>
-          <w:i/>
-          <w:iCs/>
-        </w:rPr>
-        <w:t xml:space="preserve"> </w:t>
-      </w:r>
-      <w:r>
-        <w:rPr>
-          <w:i/>
-          <w:iCs/>
-        </w:rPr>
-        <w:t>stand-in for any possible mechanism (</w:t>
-      </w:r>
-      <w:r>
-        <w:rPr>
-          <w:i/>
-          <w:iCs/>
-        </w:rPr>
-        <w:t>from</w:t>
-      </w:r>
-      <w:r>
-        <w:rPr>
-          <w:i/>
-          <w:iCs/>
-        </w:rPr>
-        <w:t xml:space="preserve"> </w:t>
-      </w:r>
-      <w:r>
-        <w:rPr>
-          <w:i/>
-          <w:iCs/>
-        </w:rPr>
-        <w:t xml:space="preserve">God to </w:t>
-      </w:r>
-      <w:r>
-        <w:rPr>
-          <w:i/>
-          <w:iCs/>
-        </w:rPr>
-        <w:t>evolution)</w:t>
-      </w:r>
-      <w:r>
-        <w:rPr>
-          <w:i/>
-          <w:iCs/>
-        </w:rPr>
-        <w:t xml:space="preserve">. By remaining ambiguous about the mechanism, this construct </w:t>
-      </w:r>
-      <w:r>
-        <w:rPr>
-          <w:i/>
-          <w:iCs/>
-        </w:rPr>
-        <w:t xml:space="preserve">bypasses worldview-motivated opposition to </w:t>
-      </w:r>
-      <w:r>
-        <w:rPr>
-          <w:i/>
-          <w:iCs/>
-        </w:rPr>
-        <w:t xml:space="preserve">a </w:t>
-      </w:r>
-      <w:proofErr w:type="gramStart"/>
-      <w:r>
-        <w:rPr>
-          <w:i/>
-          <w:iCs/>
-        </w:rPr>
-        <w:t>particular mechanism</w:t>
-      </w:r>
-      <w:proofErr w:type="gramEnd"/>
-      <w:r>
-        <w:rPr>
-          <w:i/>
-          <w:iCs/>
-        </w:rPr>
-        <w:t xml:space="preserve"> while nonetheless permitting expression of worldview-motivated opposition to the concept of gender differences itself.</w:t>
-      </w:r>
-      <w:r>
-        <w:rPr>
-          <w:i/>
-          <w:iCs/>
-        </w:rPr>
-        <w:t xml:space="preserve"> We have added a sentence that clarified this.</w:t>
-      </w:r>
-    </w:p>
-    <w:p>
-      <w:pPr>
-        <w:pStyle w:val="PlainText"/>
-        <w:rPr>
-          <w:rFonts w:ascii="Courier New" w:hAnsi="Courier New" w:cs="Courier New"/>
-        </w:rPr>
-      </w:pPr>
-    </w:p>
-    <w:p>
-      <w:pPr>
-        <w:pStyle w:val="PlainText"/>
-        <w:rPr>
-          <w:rFonts w:ascii="Courier New" w:hAnsi="Courier New" w:cs="Courier New"/>
-        </w:rPr>
-      </w:pPr>
-      <w:r>
-        <w:rPr>
-          <w:rFonts w:ascii="Courier New" w:hAnsi="Courier New" w:cs="Courier New"/>
-        </w:rPr>
-        <w:t>p. 11, “Poor cognitive reflection may therefore also be associated with denial of science”: Further motivation for this association is that poor cognitive reflection predicts poor understanding of science (</w:t>
-      </w:r>
-      <w:proofErr w:type="spellStart"/>
-      <w:r>
-        <w:rPr>
-          <w:rFonts w:ascii="Courier New" w:hAnsi="Courier New" w:cs="Courier New"/>
-        </w:rPr>
-        <w:t>Shtulman</w:t>
-      </w:r>
-      <w:proofErr w:type="spellEnd"/>
-      <w:r>
-        <w:rPr>
-          <w:rFonts w:ascii="Courier New" w:hAnsi="Courier New" w:cs="Courier New"/>
-        </w:rPr>
-        <w:t xml:space="preserve"> &amp; McCallum, 2014, Proceedings of the Cognitive Science Society).</w:t>
-      </w:r>
-    </w:p>
-    <w:p>
-      <w:pPr>
-        <w:pStyle w:val="PlainText"/>
-        <w:rPr>
-          <w:rFonts w:ascii="Courier New" w:hAnsi="Courier New" w:cs="Courier New"/>
-        </w:rPr>
-      </w:pPr>
-    </w:p>
-    <w:p>
-      <w:pPr>
-        <w:pStyle w:val="PlainText"/>
-        <w:ind w:firstLine="720"/>
-        <w:rPr>
-          <w:i/>
-          <w:iCs/>
-        </w:rPr>
-      </w:pPr>
-      <w:r>
-        <w:rPr>
-          <w:i/>
-          <w:iCs/>
-        </w:rPr>
-        <w:t xml:space="preserve">Thank you for drawing our attention to this paper. </w:t>
-      </w:r>
-      <w:r>
-        <w:rPr>
-          <w:i/>
-          <w:iCs/>
-        </w:rPr>
-        <w:t>We now cite it.</w:t>
+          <w:i/>
+          <w:iCs/>
+        </w:rPr>
+      </w:pPr>
+      <w:r>
+        <w:rPr>
+          <w:i/>
+          <w:iCs/>
+        </w:rPr>
+        <w:t>Thank you for drawing our attention to this paper. We now cite it.</w:t>
       </w:r>
     </w:p>
     <w:p>
@@ -2813,21 +2746,7 @@
           <w:i/>
           <w:iCs/>
         </w:rPr>
-        <w:t xml:space="preserve">We appreciate the reviewer’s positive </w:t>
-      </w:r>
-      <w:r>
-        <w:rPr>
-          <w:i/>
-          <w:iCs/>
-        </w:rPr>
-        <w:t>view of our work</w:t>
-      </w:r>
-      <w:r>
-        <w:rPr>
-          <w:i/>
-          <w:iCs/>
-        </w:rPr>
-        <w:t>.</w:t>
+        <w:t>We appreciate the reviewer’s positive view of our work.</w:t>
       </w:r>
     </w:p>
     <w:p>
@@ -2958,9 +2877,15 @@
         <w:rPr>
           <w:i/>
           <w:iCs/>
-          <w:highlight w:val="yellow"/>
-        </w:rPr>
-        <w:t>We attempted to fix this.</w:t>
+        </w:rPr>
+        <w:t>Fixed</w:t>
+      </w:r>
+      <w:r>
+        <w:rPr>
+          <w:i/>
+          <w:iCs/>
+        </w:rPr>
+        <w:t>.</w:t>
       </w:r>
     </w:p>
     <w:p>
@@ -3132,15 +3057,7 @@
           <w:rFonts w:ascii="Courier New" w:hAnsi="Courier New" w:cs="Courier New"/>
         </w:rPr>
         <w:tab/>
-        <w:t>However, the item correlations regarding “Men and women evolved differently” are more complex: Q2 and Q3 correlates well (.46), Q4 and Q5 correlates well (.40), but all other correlations are rather small (.13 - .27). There are no reversed formulated items here. And it seems a bit</w:t>
-      </w:r>
-      <w:bookmarkStart w:id="1" w:name="_GoBack"/>
-      <w:bookmarkEnd w:id="1"/>
-      <w:r>
-        <w:rPr>
-          <w:rFonts w:ascii="Courier New" w:hAnsi="Courier New" w:cs="Courier New"/>
-        </w:rPr>
-        <w:t xml:space="preserve"> arbitrary to allow this specific residual correlation (Q2-Q3) and not Q4-Q5. </w:t>
+        <w:t xml:space="preserve">However, the item correlations regarding “Men and women evolved differently” are more complex: Q2 and Q3 correlates well (.46), Q4 and Q5 correlates well (.40), but all other correlations are rather small (.13 - .27). There are no reversed formulated items here. And it seems a bit arbitrary to allow this specific residual correlation (Q2-Q3) and not Q4-Q5. </w:t>
       </w:r>
     </w:p>
     <w:p>
@@ -3195,7 +3112,7 @@
           <w:iCs/>
         </w:rPr>
       </w:pPr>
-      <w:commentRangeStart w:id="2"/>
+      <w:commentRangeStart w:id="1"/>
       <w:r>
         <w:rPr>
           <w:i/>
@@ -3217,14 +3134,7 @@
           <w:i/>
           <w:iCs/>
         </w:rPr>
-        <w:t xml:space="preserve">. It should be noted that we have used the free-market construct on several occasions and have previously examined the possibility that </w:t>
-      </w:r>
-      <w:r>
-        <w:rPr>
-          <w:i/>
-          <w:iCs/>
-        </w:rPr>
-        <w:t xml:space="preserve">the reverse-scored items bias the results. For example, we have examined bi-factor models in which </w:t>
+        <w:t xml:space="preserve">. It should be noted that we have used the free-market construct on several occasions and have previously examined the possibility that the reverse-scored items bias the results. For example, we have examined bi-factor models in which </w:t>
       </w:r>
       <w:r>
         <w:rPr>
@@ -3288,13 +3198,13 @@
         </w:rPr>
         <w:t>We also note that the first-order correlations do not differ much for the composite scores that are based on simple aggregation of all items within each construct after reverse scoring.</w:t>
       </w:r>
-      <w:commentRangeEnd w:id="2"/>
+      <w:commentRangeEnd w:id="1"/>
       <w:r>
         <w:rPr>
           <w:rStyle w:val="CommentReference"/>
           <w:rFonts w:asciiTheme="minorHAnsi" w:hAnsiTheme="minorHAnsi"/>
         </w:rPr>
-        <w:commentReference w:id="2"/>
+        <w:commentReference w:id="1"/>
       </w:r>
     </w:p>
     <w:p>
@@ -3466,35 +3376,7 @@
           <w:i/>
           <w:iCs/>
         </w:rPr>
-        <w:t xml:space="preserve">We have </w:t>
-      </w:r>
-      <w:r>
-        <w:rPr>
-          <w:i/>
-          <w:iCs/>
-        </w:rPr>
-        <w:t>performed a more detailed analysis</w:t>
-      </w:r>
-      <w:r>
-        <w:rPr>
-          <w:i/>
-          <w:iCs/>
-        </w:rPr>
-        <w:t xml:space="preserve">; see </w:t>
-      </w:r>
-      <w:r>
-        <w:rPr>
-          <w:i/>
-          <w:iCs/>
-        </w:rPr>
-        <w:t xml:space="preserve">our </w:t>
-      </w:r>
-      <w:r>
-        <w:rPr>
-          <w:i/>
-          <w:iCs/>
-        </w:rPr>
-        <w:t>response to the Editor’s comment above.</w:t>
+        <w:t>We have performed a more detailed analysis; see our response to the Editor’s comment above.</w:t>
       </w:r>
       <w:r>
         <w:rPr>
@@ -3924,14 +3806,7 @@
           <w:i/>
           <w:iCs/>
         </w:rPr>
-        <w:t>We have taken up the suggestion and have added the CRT to the latent variable models.</w:t>
-      </w:r>
-      <w:r>
-        <w:rPr>
-          <w:i/>
-          <w:iCs/>
-        </w:rPr>
-        <w:t xml:space="preserve"> </w:t>
+        <w:t xml:space="preserve">We have taken up the suggestion and have added the CRT to the latent variable models. </w:t>
       </w:r>
     </w:p>
     <w:p>
@@ -4022,21 +3897,45 @@
           <w:i/>
           <w:iCs/>
         </w:rPr>
-        <w:t xml:space="preserve"> ways. First, we </w:t>
-      </w:r>
-      <w:r>
-        <w:rPr>
-          <w:i/>
-          <w:iCs/>
-        </w:rPr>
-        <w:t xml:space="preserve">tried to create a second-order factor to accommodate the three gender-related constructs within a single over-arching factor. This proved unsuccessful (either because the estimator didn’t converge or because the model fit was poor if constraints were added to ensure convergence). Second, we believe that the new model that explores the role of politics on its own </w:t>
-      </w:r>
-      <w:r>
-        <w:rPr>
-          <w:i/>
-          <w:iCs/>
-        </w:rPr>
-        <w:t>(see comment above in response to Editor)</w:t>
+        <w:t xml:space="preserve"> ways. First, we tried to create a second-order factor to accommodate the three gender-related constructs within a single over-arching factor. This proved unsuccessful (either because the estimator didn’t converge or because the model fit was poor if constraints were added to ensure convergence). </w:t>
+      </w:r>
+    </w:p>
+    <w:p>
+      <w:pPr>
+        <w:pStyle w:val="PlainText"/>
+        <w:ind w:firstLine="720"/>
+        <w:rPr>
+          <w:i/>
+          <w:iCs/>
+        </w:rPr>
+      </w:pPr>
+      <w:r>
+        <w:rPr>
+          <w:i/>
+          <w:iCs/>
+        </w:rPr>
+        <w:t xml:space="preserve">Second, we believe that </w:t>
+      </w:r>
+      <w:r>
+        <w:rPr>
+          <w:i/>
+          <w:iCs/>
+        </w:rPr>
+        <w:t>the</w:t>
+      </w:r>
+      <w:r>
+        <w:rPr>
+          <w:i/>
+          <w:iCs/>
+        </w:rPr>
+        <w:t xml:space="preserve"> new model that explores the role of politics on its own </w:t>
+      </w:r>
+      <w:r>
+        <w:rPr>
+          <w:i/>
+          <w:iCs/>
+        </w:rPr>
+        <w:t>(see replies to Editor above)</w:t>
       </w:r>
       <w:r>
         <w:rPr>
@@ -4057,7 +3956,65 @@
           <w:i/>
           <w:iCs/>
         </w:rPr>
-        <w:t>Third, when this political structure is constrained to remain invariant, and we add the gender-related constructs and CRT, we obtain an interpretable model that fits acceptably well and is quite parsimonious.</w:t>
+        <w:t xml:space="preserve">Third, </w:t>
+      </w:r>
+      <w:r>
+        <w:rPr>
+          <w:i/>
+          <w:iCs/>
+        </w:rPr>
+        <w:t xml:space="preserve">when we use this political architecture to predict gender </w:t>
+      </w:r>
+      <w:proofErr w:type="gramStart"/>
+      <w:r>
+        <w:rPr>
+          <w:i/>
+          <w:iCs/>
+        </w:rPr>
+        <w:t>attitudes</w:t>
+      </w:r>
+      <w:proofErr w:type="gramEnd"/>
+      <w:r>
+        <w:rPr>
+          <w:i/>
+          <w:iCs/>
+        </w:rPr>
+        <w:t xml:space="preserve"> </w:t>
+      </w:r>
+      <w:r>
+        <w:rPr>
+          <w:i/>
+          <w:iCs/>
+        </w:rPr>
+        <w:t>we obtain a</w:t>
+      </w:r>
+      <w:r>
+        <w:rPr>
+          <w:i/>
+          <w:iCs/>
+        </w:rPr>
+        <w:t xml:space="preserve"> readily</w:t>
+      </w:r>
+      <w:r>
+        <w:rPr>
+          <w:i/>
+          <w:iCs/>
+        </w:rPr>
+        <w:t xml:space="preserve"> interpretable model that fits </w:t>
+      </w:r>
+      <w:r>
+        <w:rPr>
+          <w:i/>
+          <w:iCs/>
+        </w:rPr>
+        <w:t xml:space="preserve">very </w:t>
+      </w:r>
+      <w:r>
+        <w:rPr>
+          <w:i/>
+          <w:iCs/>
+        </w:rPr>
+        <w:t>well and is quite parsimonious.</w:t>
       </w:r>
     </w:p>
     <w:p>
@@ -4139,14 +4096,21 @@
           <w:i/>
           <w:iCs/>
         </w:rPr>
-        <w:t xml:space="preserve">Those are good suggestions and we have dealt with </w:t>
-      </w:r>
-      <w:r>
-        <w:rPr>
-          <w:i/>
-          <w:iCs/>
-        </w:rPr>
-        <w:t xml:space="preserve">them by introduction of the new hierarchical-factor model that related all political constructs to the scientific constructs (see comment above in response to Editor). </w:t>
+        <w:t xml:space="preserve">Those are good suggestions and we have dealt with them by introduction of the new hierarchical-factor model that related all political constructs to the scientific constructs </w:t>
+      </w:r>
+      <w:r>
+        <w:rPr>
+          <w:i/>
+          <w:iCs/>
+        </w:rPr>
+        <w:t>and to the gender-related constructs (See preceding comments)</w:t>
+      </w:r>
+      <w:r>
+        <w:rPr>
+          <w:i/>
+          <w:iCs/>
+        </w:rPr>
+        <w:t xml:space="preserve">. </w:t>
       </w:r>
     </w:p>
     <w:p>
@@ -4306,23 +4270,7 @@
 
 <file path=word/comments.xml><?xml version="1.0" encoding="utf-8"?>
 <w:comments xmlns:wpc="http://schemas.microsoft.com/office/word/2010/wordprocessingCanvas" xmlns:cx="http://schemas.microsoft.com/office/drawing/2014/chartex" xmlns:cx1="http://schemas.microsoft.com/office/drawing/2015/9/8/chartex" xmlns:cx2="http://schemas.microsoft.com/office/drawing/2015/10/21/chartex" xmlns:cx3="http://schemas.microsoft.com/office/drawing/2016/5/9/chartex" xmlns:cx4="http://schemas.microsoft.com/office/drawing/2016/5/10/chartex" xmlns:cx5="http://schemas.microsoft.com/office/drawing/2016/5/11/chartex" xmlns:cx6="http://schemas.microsoft.com/office/drawing/2016/5/12/chartex" xmlns:cx7="http://schemas.microsoft.com/office/drawing/2016/5/13/chartex" xmlns:cx8="http://schemas.microsoft.com/office/drawing/2016/5/14/chartex" xmlns:mc="http://schemas.openxmlformats.org/markup-compatibility/2006" xmlns:aink="http://schemas.microsoft.com/office/drawing/2016/ink" xmlns:am3d="http://schemas.microsoft.com/office/drawing/2017/model3d" xmlns:o="urn:schemas-microsoft-com:office:office" xmlns:r="http://schemas.openxmlformats.org/officeDocument/2006/relationships" xmlns:m="http://schemas.openxmlformats.org/officeDocument/2006/math" xmlns:v="urn:schemas-microsoft-com:vml" xmlns:wp14="http://schemas.microsoft.com/office/word/2010/wordprocessingDrawing" xmlns:wp="http://schemas.openxmlformats.org/drawingml/2006/wordprocessingDrawing" xmlns:w10="urn:schemas-microsoft-com:office:word" xmlns:w="http://schemas.openxmlformats.org/wordprocessingml/2006/main" xmlns:w14="http://schemas.microsoft.com/office/word/2010/wordml" xmlns:w15="http://schemas.microsoft.com/office/word/2012/wordml" xmlns:w16cid="http://schemas.microsoft.com/office/word/2016/wordml/cid" xmlns:w16se="http://schemas.microsoft.com/office/word/2015/wordml/symex" xmlns:wpg="http://schemas.microsoft.com/office/word/2010/wordprocessingGroup" xmlns:wpi="http://schemas.microsoft.com/office/word/2010/wordprocessingInk" xmlns:wne="http://schemas.microsoft.com/office/word/2006/wordml" xmlns:wps="http://schemas.microsoft.com/office/word/2010/wordprocessingShape" mc:Ignorable="w14 w15 w16se w16cid wp14">
-  <w:comment w:id="0" w:author="Stephan Lewandowsky" w:date="2019-12-26T20:26:00Z" w:initials="SL">
-    <w:p>
-      <w:pPr>
-        <w:pStyle w:val="CommentText"/>
-      </w:pPr>
-      <w:r>
-        <w:rPr>
-          <w:rStyle w:val="CommentReference"/>
-        </w:rPr>
-        <w:annotationRef/>
-      </w:r>
-      <w:r>
-        <w:t>Anything in yellow highlighting still needs doing.</w:t>
-      </w:r>
-    </w:p>
-  </w:comment>
-  <w:comment w:id="2" w:author="Stephan Lewandowsky" w:date="2019-12-26T20:28:00Z" w:initials="SL">
+  <w:comment w:id="1" w:author="Stephan Lewandowsky" w:date="2019-12-26T20:28:00Z" w:initials="SL">
     <w:p>
       <w:pPr>
         <w:pStyle w:val="CommentText"/>
@@ -4343,14 +4291,12 @@
 
 <file path=word/commentsExtended.xml><?xml version="1.0" encoding="utf-8"?>
 <w15:commentsEx xmlns:wpc="http://schemas.microsoft.com/office/word/2010/wordprocessingCanvas" xmlns:cx="http://schemas.microsoft.com/office/drawing/2014/chartex" xmlns:cx1="http://schemas.microsoft.com/office/drawing/2015/9/8/chartex" xmlns:cx2="http://schemas.microsoft.com/office/drawing/2015/10/21/chartex" xmlns:cx3="http://schemas.microsoft.com/office/drawing/2016/5/9/chartex" xmlns:cx4="http://schemas.microsoft.com/office/drawing/2016/5/10/chartex" xmlns:cx5="http://schemas.microsoft.com/office/drawing/2016/5/11/chartex" xmlns:cx6="http://schemas.microsoft.com/office/drawing/2016/5/12/chartex" xmlns:cx7="http://schemas.microsoft.com/office/drawing/2016/5/13/chartex" xmlns:cx8="http://schemas.microsoft.com/office/drawing/2016/5/14/chartex" xmlns:mc="http://schemas.openxmlformats.org/markup-compatibility/2006" xmlns:aink="http://schemas.microsoft.com/office/drawing/2016/ink" xmlns:am3d="http://schemas.microsoft.com/office/drawing/2017/model3d" xmlns:o="urn:schemas-microsoft-com:office:office" xmlns:r="http://schemas.openxmlformats.org/officeDocument/2006/relationships" xmlns:m="http://schemas.openxmlformats.org/officeDocument/2006/math" xmlns:v="urn:schemas-microsoft-com:vml" xmlns:wp14="http://schemas.microsoft.com/office/word/2010/wordprocessingDrawing" xmlns:wp="http://schemas.openxmlformats.org/drawingml/2006/wordprocessingDrawing" xmlns:w10="urn:schemas-microsoft-com:office:word" xmlns:w="http://schemas.openxmlformats.org/wordprocessingml/2006/main" xmlns:w14="http://schemas.microsoft.com/office/word/2010/wordml" xmlns:w15="http://schemas.microsoft.com/office/word/2012/wordml" xmlns:w16cid="http://schemas.microsoft.com/office/word/2016/wordml/cid" xmlns:w16se="http://schemas.microsoft.com/office/word/2015/wordml/symex" xmlns:wpg="http://schemas.microsoft.com/office/word/2010/wordprocessingGroup" xmlns:wpi="http://schemas.microsoft.com/office/word/2010/wordprocessingInk" xmlns:wne="http://schemas.microsoft.com/office/word/2006/wordml" xmlns:wps="http://schemas.microsoft.com/office/word/2010/wordprocessingShape" mc:Ignorable="w14 w15 w16se w16cid wp14">
-  <w15:commentEx w15:paraId="733879D9" w15:done="0"/>
   <w15:commentEx w15:paraId="2746B1C1" w15:done="0"/>
 </w15:commentsEx>
 </file>
 
 <file path=word/commentsIds.xml><?xml version="1.0" encoding="utf-8"?>
 <w16cid:commentsIds xmlns:wpc="http://schemas.microsoft.com/office/word/2010/wordprocessingCanvas" xmlns:cx="http://schemas.microsoft.com/office/drawing/2014/chartex" xmlns:cx1="http://schemas.microsoft.com/office/drawing/2015/9/8/chartex" xmlns:cx2="http://schemas.microsoft.com/office/drawing/2015/10/21/chartex" xmlns:cx3="http://schemas.microsoft.com/office/drawing/2016/5/9/chartex" xmlns:cx4="http://schemas.microsoft.com/office/drawing/2016/5/10/chartex" xmlns:cx5="http://schemas.microsoft.com/office/drawing/2016/5/11/chartex" xmlns:cx6="http://schemas.microsoft.com/office/drawing/2016/5/12/chartex" xmlns:cx7="http://schemas.microsoft.com/office/drawing/2016/5/13/chartex" xmlns:cx8="http://schemas.microsoft.com/office/drawing/2016/5/14/chartex" xmlns:mc="http://schemas.openxmlformats.org/markup-compatibility/2006" xmlns:aink="http://schemas.microsoft.com/office/drawing/2016/ink" xmlns:am3d="http://schemas.microsoft.com/office/drawing/2017/model3d" xmlns:o="urn:schemas-microsoft-com:office:office" xmlns:r="http://schemas.openxmlformats.org/officeDocument/2006/relationships" xmlns:m="http://schemas.openxmlformats.org/officeDocument/2006/math" xmlns:v="urn:schemas-microsoft-com:vml" xmlns:wp14="http://schemas.microsoft.com/office/word/2010/wordprocessingDrawing" xmlns:wp="http://schemas.openxmlformats.org/drawingml/2006/wordprocessingDrawing" xmlns:w10="urn:schemas-microsoft-com:office:word" xmlns:w="http://schemas.openxmlformats.org/wordprocessingml/2006/main" xmlns:w14="http://schemas.microsoft.com/office/word/2010/wordml" xmlns:w15="http://schemas.microsoft.com/office/word/2012/wordml" xmlns:w16cid="http://schemas.microsoft.com/office/word/2016/wordml/cid" xmlns:w16se="http://schemas.microsoft.com/office/word/2015/wordml/symex" xmlns:wpg="http://schemas.microsoft.com/office/word/2010/wordprocessingGroup" xmlns:wpi="http://schemas.microsoft.com/office/word/2010/wordprocessingInk" xmlns:wne="http://schemas.microsoft.com/office/word/2006/wordml" xmlns:wps="http://schemas.microsoft.com/office/word/2010/wordprocessingShape" mc:Ignorable="w14 w15 w16se w16cid wp14">
-  <w16cid:commentId w16cid:paraId="733879D9" w16cid:durableId="21AF95FF"/>
   <w16cid:commentId w16cid:paraId="2746B1C1" w16cid:durableId="21AF967C"/>
 </w16cid:commentsIds>
 </file>

</xml_diff>

<commit_message>
About to be submitted files for revision
</commit_message>
<xml_diff>
--- a/_paper/covletRevision.docx
+++ b/_paper/covletRevision.docx
@@ -28,22 +28,12 @@
         <w:t xml:space="preserve">Dear </w:t>
       </w:r>
       <w:proofErr w:type="spellStart"/>
-      <w:proofErr w:type="gramStart"/>
       <w:r>
         <w:t>Dr.</w:t>
       </w:r>
       <w:proofErr w:type="spellEnd"/>
-      <w:proofErr w:type="gramEnd"/>
-      <w:r>
-        <w:t xml:space="preserve"> </w:t>
-      </w:r>
-      <w:proofErr w:type="spellStart"/>
-      <w:r>
-        <w:t>Singmann</w:t>
-      </w:r>
-      <w:proofErr w:type="spellEnd"/>
-      <w:r>
-        <w:t>:</w:t>
+      <w:r>
+        <w:t xml:space="preserve"> Singmann:</w:t>
       </w:r>
     </w:p>
     <w:p>
@@ -254,21 +244,7 @@
         <w:rPr>
           <w:rFonts w:ascii="Courier New" w:hAnsi="Courier New" w:cs="Courier New"/>
         </w:rPr>
-        <w:t xml:space="preserve">Firstly, I do not fully understand what the correction actual computes. From the description I first thought that the correction would be done within-participants across the corrected items. However, when looking at the code </w:t>
-      </w:r>
-      <w:proofErr w:type="gramStart"/>
-      <w:r>
-        <w:rPr>
-          <w:rFonts w:ascii="Courier New" w:hAnsi="Courier New" w:cs="Courier New"/>
-        </w:rPr>
-        <w:t>it is clear that it</w:t>
-      </w:r>
-      <w:proofErr w:type="gramEnd"/>
-      <w:r>
-        <w:rPr>
-          <w:rFonts w:ascii="Courier New" w:hAnsi="Courier New" w:cs="Courier New"/>
-        </w:rPr>
-        <w:t xml:space="preserve"> is performed across participants but within items. </w:t>
+        <w:t xml:space="preserve">Firstly, I do not fully understand what the correction actual computes. From the description I first thought that the correction would be done within-participants across the corrected items. However, when looking at the code it is clear that it is performed across participants but within items. </w:t>
       </w:r>
       <w:proofErr w:type="gramStart"/>
       <w:r>
@@ -644,6 +620,20 @@
         <w:lastRenderedPageBreak/>
         <w:t>We agree that this presentation put quite a load on the reader unless the two figures and the accompanying text are typeset perfectly (a rather unlikely assumption perhaps). We have therefore created a single figure instead of the two in the original revision.</w:t>
       </w:r>
+      <w:r>
+        <w:rPr>
+          <w:i/>
+          <w:iCs/>
+        </w:rPr>
+        <w:t xml:space="preserve"> We also redesigned the </w:t>
+      </w:r>
+      <w:r>
+        <w:rPr>
+          <w:i/>
+          <w:iCs/>
+        </w:rPr>
+        <w:t xml:space="preserve">blue-shaded panels in such a way that understanding them no longer requires comparison to the brown-shaded panels. </w:t>
+      </w:r>
     </w:p>
     <w:p>
       <w:pPr>
@@ -811,7 +801,21 @@
           <w:i/>
           <w:iCs/>
         </w:rPr>
-        <w:t xml:space="preserve">therefore combined the best aspects of your </w:t>
+        <w:t xml:space="preserve">therefore combined </w:t>
+      </w:r>
+      <w:r>
+        <w:rPr>
+          <w:i/>
+          <w:iCs/>
+        </w:rPr>
+        <w:t>attractive</w:t>
+      </w:r>
+      <w:r>
+        <w:rPr>
+          <w:i/>
+          <w:iCs/>
+        </w:rPr>
+        <w:t xml:space="preserve"> aspects of your </w:t>
       </w:r>
       <w:r>
         <w:rPr>
@@ -1016,7 +1020,14 @@
         <w:rPr>
           <w:rFonts w:ascii="Courier New" w:hAnsi="Courier New" w:cs="Courier New"/>
         </w:rPr>
-        <w:t xml:space="preserve"> or aspredicted.org) I feel it is open to critic. I do not think this issue is critical here and do not want to force you to rescind this statement from the current manuscript, but I would encourage you to consider this issue going forward. I leave a decision how to act for the current manuscript to you.</w:t>
+        <w:t xml:space="preserve"> or aspredicted.org) I feel it is open to critic. I do not think this issue is critical here and do not want to force you to rescind this statement from the current manuscript, but I would encourage you to </w:t>
+      </w:r>
+      <w:r>
+        <w:rPr>
+          <w:rFonts w:ascii="Courier New" w:hAnsi="Courier New" w:cs="Courier New"/>
+        </w:rPr>
+        <w:lastRenderedPageBreak/>
+        <w:t>consider this issue going forward. I leave a decision how to act for the current manuscript to you.</w:t>
       </w:r>
     </w:p>
     <w:p>
@@ -1123,7 +1134,7 @@
         </w:rPr>
         <w:t xml:space="preserve"> (</w:t>
       </w:r>
-      <w:hyperlink r:id="rId5" w:history="1">
+      <w:hyperlink r:id="rId7" w:history="1">
         <w:r>
           <w:rPr>
             <w:rStyle w:val="Hyperlink"/>
@@ -1173,78 +1184,174 @@
           <w:i/>
           <w:iCs/>
         </w:rPr>
-        <w:t xml:space="preserve"> be—leaves </w:t>
+        <w:t xml:space="preserve"> be—leaves pretty obvious traces</w:t>
+      </w:r>
+      <w:r>
+        <w:rPr>
+          <w:i/>
+          <w:iCs/>
+        </w:rPr>
+        <w:t>, and if it wasn’t fraud then it could be undone</w:t>
+      </w:r>
+      <w:r>
+        <w:rPr>
+          <w:i/>
+          <w:iCs/>
+        </w:rPr>
+        <w:t>.</w:t>
+      </w:r>
+    </w:p>
+    <w:p>
+      <w:pPr>
+        <w:pStyle w:val="PlainText"/>
+      </w:pPr>
+    </w:p>
+    <w:p>
+      <w:pPr>
+        <w:pStyle w:val="PlainText"/>
+        <w:rPr>
+          <w:rFonts w:ascii="Courier New" w:hAnsi="Courier New" w:cs="Courier New"/>
+        </w:rPr>
+      </w:pPr>
+      <w:r>
+        <w:rPr>
+          <w:rFonts w:ascii="Courier New" w:hAnsi="Courier New" w:cs="Courier New"/>
+        </w:rPr>
+        <w:t xml:space="preserve">Like reviewer 2, I felt the evidence for </w:t>
+      </w:r>
+      <w:proofErr w:type="spellStart"/>
+      <w:r>
+        <w:rPr>
+          <w:rFonts w:ascii="Courier New" w:hAnsi="Courier New" w:cs="Courier New"/>
+        </w:rPr>
+        <w:t>unidimensionality</w:t>
+      </w:r>
+      <w:proofErr w:type="spellEnd"/>
+      <w:r>
+        <w:rPr>
+          <w:rFonts w:ascii="Courier New" w:hAnsi="Courier New" w:cs="Courier New"/>
+        </w:rPr>
+        <w:t xml:space="preserve"> was not as strong as suggested in the manuscript. I suggest a more cautious language here.</w:t>
+      </w:r>
+    </w:p>
+    <w:p>
+      <w:pPr>
+        <w:pStyle w:val="PlainText"/>
+        <w:rPr>
+          <w:rFonts w:ascii="Courier New" w:hAnsi="Courier New" w:cs="Courier New"/>
+        </w:rPr>
+      </w:pPr>
+    </w:p>
+    <w:p>
+      <w:pPr>
+        <w:pStyle w:val="PlainText"/>
+        <w:ind w:firstLine="720"/>
+        <w:rPr>
+          <w:rFonts w:ascii="Courier New" w:hAnsi="Courier New" w:cs="Courier New"/>
+        </w:rPr>
+      </w:pPr>
+      <w:r>
+        <w:rPr>
+          <w:i/>
+          <w:iCs/>
+        </w:rPr>
+        <w:t>See our response to Reviewer 2 below.</w:t>
+      </w:r>
+    </w:p>
+    <w:p>
+      <w:pPr>
+        <w:pStyle w:val="PlainText"/>
+      </w:pPr>
+    </w:p>
+    <w:p>
+      <w:pPr>
+        <w:pStyle w:val="PlainText"/>
+        <w:rPr>
+          <w:rFonts w:ascii="Courier New" w:hAnsi="Courier New" w:cs="Courier New"/>
+        </w:rPr>
+      </w:pPr>
+      <w:r>
+        <w:rPr>
+          <w:rFonts w:ascii="Courier New" w:hAnsi="Courier New" w:cs="Courier New"/>
+        </w:rPr>
+        <w:t>I also felt that the loss of fit when running a SEM with gender as a factor seems rather substantive. It is difficult what to suggest without making the results section substantially longer (which I agree would not be in the interest of the reader). One idea I had would be to compare two models in which only the relationships for gender related construct differ. Is the less of fit then still that dramatic?</w:t>
+      </w:r>
+    </w:p>
+    <w:p>
+      <w:pPr>
+        <w:pStyle w:val="PlainText"/>
+        <w:rPr>
+          <w:rFonts w:ascii="Courier New" w:hAnsi="Courier New" w:cs="Courier New"/>
+        </w:rPr>
+      </w:pPr>
+    </w:p>
+    <w:p>
+      <w:pPr>
+        <w:pStyle w:val="PlainText"/>
+        <w:ind w:firstLine="720"/>
+        <w:rPr>
+          <w:i/>
+          <w:iCs/>
+        </w:rPr>
+      </w:pPr>
+      <w:r>
+        <w:rPr>
+          <w:i/>
+          <w:iCs/>
+        </w:rPr>
+        <w:t xml:space="preserve">We took up this suggestion </w:t>
+      </w:r>
+      <w:r>
+        <w:rPr>
+          <w:i/>
+          <w:iCs/>
+        </w:rPr>
+        <w:t>and also examined a partially-constrained model, although it turned out to be the mirror image of your suggestion: we considered a model in which the pairwise correlations between the three gender-related constructs were constrained to be equal between male and female participants</w:t>
+      </w:r>
+      <w:r>
+        <w:rPr>
+          <w:i/>
+          <w:iCs/>
+        </w:rPr>
+        <w:t xml:space="preserve">. This partially-constrained model fit as well as the unconstrained model, suggesting that men and women in our sample did not differ in how they considered the relationship among the gender-related constructs. This reinforces our conclusion that the fully-constrained model, notwithstanding its significant loss of fit, is appropriate for our purposes: it fits very well in absolute terms and given that the critical gender-related constructs are unaffected by the constraint we feel justified in opting for parsimony in this instance. </w:t>
+      </w:r>
+    </w:p>
+    <w:p>
+      <w:pPr>
+        <w:pStyle w:val="PlainText"/>
+      </w:pPr>
+    </w:p>
+    <w:p>
+      <w:pPr>
+        <w:pStyle w:val="PlainText"/>
+        <w:rPr>
+          <w:rFonts w:ascii="Courier New" w:hAnsi="Courier New" w:cs="Courier New"/>
+        </w:rPr>
+      </w:pPr>
+      <w:r>
+        <w:rPr>
+          <w:rFonts w:ascii="Courier New" w:hAnsi="Courier New" w:cs="Courier New"/>
+        </w:rPr>
+        <w:t xml:space="preserve">I also generally agree with reviewer 2 that the model is essentially exploratory and not predictive. </w:t>
       </w:r>
       <w:proofErr w:type="gramStart"/>
       <w:r>
         <w:rPr>
-          <w:i/>
-          <w:iCs/>
-        </w:rPr>
-        <w:t>pretty obvious</w:t>
+          <w:rFonts w:ascii="Courier New" w:hAnsi="Courier New" w:cs="Courier New"/>
+        </w:rPr>
+        <w:t>So</w:t>
       </w:r>
       <w:proofErr w:type="gramEnd"/>
       <w:r>
         <w:rPr>
-          <w:i/>
-          <w:iCs/>
-        </w:rPr>
-        <w:t xml:space="preserve"> traces</w:t>
-      </w:r>
-      <w:r>
-        <w:rPr>
-          <w:i/>
-          <w:iCs/>
-        </w:rPr>
-        <w:t>, and if it wasn’t fraud then it could be undone</w:t>
-      </w:r>
-      <w:r>
-        <w:rPr>
-          <w:i/>
-          <w:iCs/>
-        </w:rPr>
-        <w:t>.</w:t>
-      </w:r>
-    </w:p>
-    <w:p>
-      <w:pPr>
-        <w:pStyle w:val="PlainText"/>
-      </w:pPr>
-    </w:p>
-    <w:p>
-      <w:pPr>
-        <w:pStyle w:val="PlainText"/>
-        <w:rPr>
-          <w:rFonts w:ascii="Courier New" w:hAnsi="Courier New" w:cs="Courier New"/>
-        </w:rPr>
-      </w:pPr>
-      <w:r>
-        <w:rPr>
-          <w:rFonts w:ascii="Courier New" w:hAnsi="Courier New" w:cs="Courier New"/>
-        </w:rPr>
-        <w:t xml:space="preserve">Like reviewer 2, I felt the evidence for </w:t>
-      </w:r>
-      <w:proofErr w:type="spellStart"/>
-      <w:r>
-        <w:rPr>
-          <w:rFonts w:ascii="Courier New" w:hAnsi="Courier New" w:cs="Courier New"/>
-        </w:rPr>
-        <w:t>unidimensionality</w:t>
-      </w:r>
-      <w:proofErr w:type="spellEnd"/>
-      <w:r>
-        <w:rPr>
-          <w:rFonts w:ascii="Courier New" w:hAnsi="Courier New" w:cs="Courier New"/>
-        </w:rPr>
-        <w:t xml:space="preserve"> was not as strong as suggested in the manuscript. I suggest a more cautious language here.</w:t>
-      </w:r>
-    </w:p>
-    <w:p>
-      <w:pPr>
-        <w:pStyle w:val="PlainText"/>
-        <w:rPr>
-          <w:rFonts w:ascii="Courier New" w:hAnsi="Courier New" w:cs="Courier New"/>
-        </w:rPr>
+          <w:rFonts w:ascii="Courier New" w:hAnsi="Courier New" w:cs="Courier New"/>
+        </w:rPr>
+        <w:t xml:space="preserve"> although many of the results are in line with the previous work of the authors, there are also several new aspects of the present study. I therefore would like to encourage the authors to be somewhat more cautious in their language and conclusions.</w:t>
+      </w:r>
+    </w:p>
+    <w:p>
+      <w:pPr>
+        <w:pStyle w:val="PlainText"/>
       </w:pPr>
     </w:p>
     <w:p>
@@ -1252,134 +1359,6 @@
         <w:pStyle w:val="PlainText"/>
         <w:ind w:firstLine="720"/>
         <w:rPr>
-          <w:rFonts w:ascii="Courier New" w:hAnsi="Courier New" w:cs="Courier New"/>
-        </w:rPr>
-      </w:pPr>
-      <w:r>
-        <w:rPr>
-          <w:i/>
-          <w:iCs/>
-        </w:rPr>
-        <w:t>See our response to Reviewer 2 below.</w:t>
-      </w:r>
-    </w:p>
-    <w:p>
-      <w:pPr>
-        <w:pStyle w:val="PlainText"/>
-      </w:pPr>
-    </w:p>
-    <w:p>
-      <w:pPr>
-        <w:pStyle w:val="PlainText"/>
-        <w:rPr>
-          <w:rFonts w:ascii="Courier New" w:hAnsi="Courier New" w:cs="Courier New"/>
-        </w:rPr>
-      </w:pPr>
-      <w:r>
-        <w:rPr>
-          <w:rFonts w:ascii="Courier New" w:hAnsi="Courier New" w:cs="Courier New"/>
-        </w:rPr>
-        <w:t>I also felt that the loss of fit when running a SEM with gender as a factor seems rather substantive. It is difficult what to suggest without making the results section substantially longer (which I agree would not be in the interest of the reader). One idea I had would be to compare two models in which only the relationships for gender related construct differ. Is the less of fit then still that dramatic?</w:t>
-      </w:r>
-    </w:p>
-    <w:p>
-      <w:pPr>
-        <w:pStyle w:val="PlainText"/>
-        <w:rPr>
-          <w:rFonts w:ascii="Courier New" w:hAnsi="Courier New" w:cs="Courier New"/>
-        </w:rPr>
-      </w:pPr>
-    </w:p>
-    <w:p>
-      <w:pPr>
-        <w:pStyle w:val="PlainText"/>
-        <w:ind w:firstLine="720"/>
-        <w:rPr>
-          <w:i/>
-          <w:iCs/>
-        </w:rPr>
-      </w:pPr>
-      <w:r>
-        <w:rPr>
-          <w:i/>
-          <w:iCs/>
-        </w:rPr>
-        <w:t xml:space="preserve">We took up this suggestion </w:t>
-      </w:r>
-      <w:r>
-        <w:rPr>
-          <w:i/>
-          <w:iCs/>
-        </w:rPr>
-        <w:t>and also examined a partially-constrained model, although it turned out to be the mirror image of your suggestion: we considered a model in which the pairwise correlations between the three gender-related constructs were constrained to be equal between male and female participants</w:t>
-      </w:r>
-      <w:r>
-        <w:rPr>
-          <w:i/>
-          <w:iCs/>
-        </w:rPr>
-        <w:t xml:space="preserve">. This </w:t>
-      </w:r>
-      <w:proofErr w:type="gramStart"/>
-      <w:r>
-        <w:rPr>
-          <w:i/>
-          <w:iCs/>
-        </w:rPr>
-        <w:t>partially-constrained</w:t>
-      </w:r>
-      <w:proofErr w:type="gramEnd"/>
-      <w:r>
-        <w:rPr>
-          <w:i/>
-          <w:iCs/>
-        </w:rPr>
-        <w:t xml:space="preserve"> model fit as well as the unconstrained model, suggesting that men and women in our sample did not differ in how they considered the relationship among the gender-related constructs. This reinforces our conclusion that the fully-constrained model, notwithstanding its significant loss of fit, is appropriate for our purposes: it fits very well in absolute terms and given that the critical gender-related constructs are unaffected by the constraint we feel justified in opting for parsimony in this instance. </w:t>
-      </w:r>
-    </w:p>
-    <w:p>
-      <w:pPr>
-        <w:pStyle w:val="PlainText"/>
-      </w:pPr>
-    </w:p>
-    <w:p>
-      <w:pPr>
-        <w:pStyle w:val="PlainText"/>
-        <w:rPr>
-          <w:rFonts w:ascii="Courier New" w:hAnsi="Courier New" w:cs="Courier New"/>
-        </w:rPr>
-      </w:pPr>
-      <w:r>
-        <w:rPr>
-          <w:rFonts w:ascii="Courier New" w:hAnsi="Courier New" w:cs="Courier New"/>
-        </w:rPr>
-        <w:t xml:space="preserve">I also generally agree with reviewer 2 that the model is essentially exploratory and not predictive. </w:t>
-      </w:r>
-      <w:proofErr w:type="gramStart"/>
-      <w:r>
-        <w:rPr>
-          <w:rFonts w:ascii="Courier New" w:hAnsi="Courier New" w:cs="Courier New"/>
-        </w:rPr>
-        <w:t>So</w:t>
-      </w:r>
-      <w:proofErr w:type="gramEnd"/>
-      <w:r>
-        <w:rPr>
-          <w:rFonts w:ascii="Courier New" w:hAnsi="Courier New" w:cs="Courier New"/>
-        </w:rPr>
-        <w:t xml:space="preserve"> although many of the results are in line with the previous work of the authors, there are also several new aspects of the present study. I therefore would like to encourage the authors to be somewhat more cautious in their language and conclusions.</w:t>
-      </w:r>
-    </w:p>
-    <w:p>
-      <w:pPr>
-        <w:pStyle w:val="PlainText"/>
-      </w:pPr>
-    </w:p>
-    <w:p>
-      <w:pPr>
-        <w:pStyle w:val="PlainText"/>
-        <w:ind w:firstLine="720"/>
-        <w:rPr>
           <w:i/>
           <w:iCs/>
         </w:rPr>
@@ -1408,14 +1387,14 @@
         <w:rPr>
           <w:rFonts w:ascii="Courier New" w:hAnsi="Courier New" w:cs="Courier New"/>
         </w:rPr>
-        <w:t xml:space="preserve">I know this is one of the central conclusions, but given the results shown in Figure 4 the following statement on pp. 23 seems to be not completely supported: "Our findings provide little evidence that people on the political left reject vaccinations." In fact, the next sentence introduces this evidence which would allow the following possible alternative conclusion from your findings: When controlled for religiosity, people on the left really do reject vaccinations more than people on the right. It seems as if religiosity plays the </w:t>
+        <w:t xml:space="preserve">I know this is one of the central conclusions, but given the results shown in Figure 4 the following statement on pp. 23 seems to be not completely supported: "Our findings provide little evidence that people on the political left reject vaccinations." In fact, the next sentence introduces this evidence which would allow the following possible alternative conclusion from your findings: When controlled </w:t>
       </w:r>
       <w:r>
         <w:rPr>
           <w:rFonts w:ascii="Courier New" w:hAnsi="Courier New" w:cs="Courier New"/>
         </w:rPr>
         <w:lastRenderedPageBreak/>
-        <w:t>role of a suppressor variable here, such that when it is controlled for the effect of conservatism on scientific beliefs flips it sign. Given the rather substantial collinearity of the two variables of .5, such controlled-for effects are somewhat difficult to interpret. But given the centrality of this conclusion and that the main results figure contradicts it, I feel it is important to invest some space to further explore this issue in the results section. For example, what is the relationship between conservatism on scientific beliefs for the top and bottom 25% (say) religious participants? If not done so, I feel that the strong conclusion (e.g., pp. 26) should be toned down.</w:t>
+        <w:t>for religiosity, people on the left really do reject vaccinations more than people on the right. It seems as if religiosity plays the role of a suppressor variable here, such that when it is controlled for the effect of conservatism on scientific beliefs flips it sign. Given the rather substantial collinearity of the two variables of .5, such controlled-for effects are somewhat difficult to interpret. But given the centrality of this conclusion and that the main results figure contradicts it, I feel it is important to invest some space to further explore this issue in the results section. For example, what is the relationship between conservatism on scientific beliefs for the top and bottom 25% (say) religious participants? If not done so, I feel that the strong conclusion (e.g., pp. 26) should be toned down.</w:t>
       </w:r>
     </w:p>
     <w:p>
@@ -1730,28 +1709,34 @@
         <w:rPr>
           <w:rFonts w:ascii="Courier New" w:hAnsi="Courier New" w:cs="Courier New"/>
         </w:rPr>
-        <w:t>, 2018)." Given the rather small correlation of .16 I feel assuming similar reasoning errors seems a bit of a stretch.</w:t>
-      </w:r>
-    </w:p>
-    <w:p>
-      <w:pPr>
-        <w:pStyle w:val="PlainText"/>
-      </w:pPr>
-    </w:p>
-    <w:p>
-      <w:pPr>
-        <w:pStyle w:val="PlainText"/>
-        <w:rPr>
-          <w:i/>
-          <w:iCs/>
-        </w:rPr>
-      </w:pPr>
-      <w:r>
-        <w:rPr>
-          <w:i/>
-          <w:iCs/>
+        <w:t xml:space="preserve">, 2018)." Given the rather </w:t>
+      </w:r>
+      <w:r>
+        <w:rPr>
+          <w:rFonts w:ascii="Courier New" w:hAnsi="Courier New" w:cs="Courier New"/>
         </w:rPr>
         <w:lastRenderedPageBreak/>
+        <w:t>small correlation of .16 I feel assuming similar reasoning errors seems a bit of a stretch.</w:t>
+      </w:r>
+    </w:p>
+    <w:p>
+      <w:pPr>
+        <w:pStyle w:val="PlainText"/>
+      </w:pPr>
+    </w:p>
+    <w:p>
+      <w:pPr>
+        <w:pStyle w:val="PlainText"/>
+        <w:rPr>
+          <w:i/>
+          <w:iCs/>
+        </w:rPr>
+      </w:pPr>
+      <w:r>
+        <w:rPr>
+          <w:i/>
+          <w:iCs/>
+        </w:rPr>
         <w:tab/>
         <w:t xml:space="preserve">We have </w:t>
       </w:r>
@@ -1862,21 +1847,7 @@
         <w:rPr>
           <w:rFonts w:ascii="Courier New" w:hAnsi="Courier New" w:cs="Courier New"/>
         </w:rPr>
-        <w:t xml:space="preserve">This study, on the interrelation of political orientation, attitudes toward gender equality, and evolution acceptance, reports an intriguing finding: “overall acceptance of evolution was positively associated with two seemingly conflicting constructs; namely, that men and women evolved differently and that they are the same” (p. 25). The authors predicted this result </w:t>
-      </w:r>
-      <w:proofErr w:type="gramStart"/>
-      <w:r>
-        <w:rPr>
-          <w:rFonts w:ascii="Courier New" w:hAnsi="Courier New" w:cs="Courier New"/>
-        </w:rPr>
-        <w:t>in light of</w:t>
-      </w:r>
-      <w:proofErr w:type="gramEnd"/>
-      <w:r>
-        <w:rPr>
-          <w:rFonts w:ascii="Courier New" w:hAnsi="Courier New" w:cs="Courier New"/>
-        </w:rPr>
-        <w:t xml:space="preserve"> liberals’ and conservatives’ attitudes toward evolution and how those attitudes might impact attitudes toward gender equality, and the result adds an important nuance to the growing body of work demonstrating how political orientation influences science rejection. The research questions are well-grounded in the literatures on scientific attitudes and political cognition; the methods are thorough and precise; and the data are </w:t>
+        <w:t xml:space="preserve">This study, on the interrelation of political orientation, attitudes toward gender equality, and evolution acceptance, reports an intriguing finding: “overall acceptance of evolution was positively associated with two seemingly conflicting constructs; namely, that men and women evolved differently and that they are the same” (p. 25). The authors predicted this result in light of liberals’ and conservatives’ attitudes toward evolution and how those attitudes might impact attitudes toward gender equality, and the result adds an important nuance to the growing body of work demonstrating how political orientation influences science rejection. The research questions are well-grounded in the literatures on scientific attitudes and political cognition; the methods are thorough and precise; and the data are </w:t>
       </w:r>
       <w:proofErr w:type="spellStart"/>
       <w:r>
@@ -1951,14 +1922,14 @@
         <w:rPr>
           <w:rFonts w:ascii="Courier New" w:hAnsi="Courier New" w:cs="Courier New"/>
         </w:rPr>
-        <w:t xml:space="preserve"> “the final analysis,” as if it were peripheral to the many minor analyses that precede it. I recommend the authors move much of the text on pp. 14-17 to an Appendix or Supplemental Materials, along with Tables 1-4 and Figures 2 and 3. Tables 1 and 2 provide the readers with useful information but do not directly bear on the question of how political orientation influences and could be consulted separately. Tables 3 and 4 and Figures 2 and 3 display the preparatory work for devising the measures used in the main analyses </w:t>
+        <w:t xml:space="preserve"> “the final analysis,” as if it were peripheral to the many minor analyses that precede it. I recommend the authors move much of the text on pp. 14-17 to an Appendix or Supplemental Materials, along with Tables 1-4 and Figures 2 and 3. Tables 1 and 2 provide the readers with useful information but do not directly bear on the question of </w:t>
       </w:r>
       <w:r>
         <w:rPr>
           <w:rFonts w:ascii="Courier New" w:hAnsi="Courier New" w:cs="Courier New"/>
         </w:rPr>
         <w:lastRenderedPageBreak/>
-        <w:t>and could also be moved to an Appendix or Supplemental Materials. The takeaways of this study are clear from the Discussion, but I doubt many readers will make it past the dense Results section to learn what those takeaways are.</w:t>
+        <w:t>how political orientation influences and could be consulted separately. Tables 3 and 4 and Figures 2 and 3 display the preparatory work for devising the measures used in the main analyses and could also be moved to an Appendix or Supplemental Materials. The takeaways of this study are clear from the Discussion, but I doubt many readers will make it past the dense Results section to learn what those takeaways are.</w:t>
       </w:r>
     </w:p>
     <w:p>
@@ -2228,14 +2199,8 @@
         <w:rPr>
           <w:rFonts w:ascii="Courier New" w:hAnsi="Courier New" w:cs="Courier New"/>
         </w:rPr>
-        <w:t xml:space="preserve">p. 8, “scholarly attention has focused on how members of scientific disciplines often identified with a liberal orientation … navigate the waters between Darwinian evolution and [its perceived] </w:t>
-      </w:r>
-      <w:r>
-        <w:rPr>
-          <w:rFonts w:ascii="Courier New" w:hAnsi="Courier New" w:cs="Courier New"/>
-        </w:rPr>
         <w:lastRenderedPageBreak/>
-        <w:t xml:space="preserve">implications”: More such research can be found in the recent review by </w:t>
+        <w:t xml:space="preserve">p. 8, “scholarly attention has focused on how members of scientific disciplines often identified with a liberal orientation … navigate the waters between Darwinian evolution and [its perceived] implications”: More such research can be found in the recent review by </w:t>
       </w:r>
       <w:proofErr w:type="spellStart"/>
       <w:r>
@@ -2318,8 +2283,6 @@
         </w:rPr>
         <w:t>Thank you for drawing our attention to this paper. We now cite it.</w:t>
       </w:r>
-      <w:bookmarkStart w:id="0" w:name="_GoBack"/>
-      <w:bookmarkEnd w:id="0"/>
     </w:p>
     <w:p>
       <w:pPr>
@@ -2365,30 +2328,28 @@
           <w:i/>
           <w:iCs/>
         </w:rPr>
-        <w:t xml:space="preserve">We consider the “naturally” to be a stand-in for any possible mechanism (from God to evolution). By remaining ambiguous about the mechanism, this construct bypasses worldview-motivated opposition to a </w:t>
-      </w:r>
-      <w:proofErr w:type="gramStart"/>
-      <w:r>
-        <w:rPr>
-          <w:i/>
-          <w:iCs/>
-        </w:rPr>
-        <w:t>particular mechanism</w:t>
-      </w:r>
-      <w:proofErr w:type="gramEnd"/>
-      <w:r>
-        <w:rPr>
-          <w:i/>
-          <w:iCs/>
-        </w:rPr>
-        <w:t xml:space="preserve"> while nonetheless permitting expression of worldview-motivated opposition to the concept of gender differences itself.</w:t>
-      </w:r>
-      <w:r>
-        <w:rPr>
-          <w:i/>
-          <w:iCs/>
-        </w:rPr>
-        <w:t xml:space="preserve"> We have added a sentence that clarified this.</w:t>
+        <w:t>We consider the “naturally” to be a stand-in for any possible mechanism (from God to evolution). By remaining ambiguous about the mechanism, this construct bypasses worldview-motivated opposition to a particular mechanism while nonetheless permitting expression of worldview-motivated opposition to the concept of gender differences itself.</w:t>
+      </w:r>
+      <w:r>
+        <w:rPr>
+          <w:i/>
+          <w:iCs/>
+        </w:rPr>
+        <w:t xml:space="preserve"> We have added a sentence that clarifie</w:t>
+      </w:r>
+      <w:r>
+        <w:rPr>
+          <w:i/>
+          <w:iCs/>
+        </w:rPr>
+        <w:t>s</w:t>
+      </w:r>
+      <w:r>
+        <w:rPr>
+          <w:i/>
+          <w:iCs/>
+        </w:rPr>
+        <w:t xml:space="preserve"> this.</w:t>
       </w:r>
     </w:p>
     <w:p>
@@ -2449,7 +2410,21 @@
           <w:i/>
           <w:iCs/>
         </w:rPr>
-        <w:t>Thank you for drawing our attention to this paper. We now cite it.</w:t>
+        <w:t>Thank you for drawing our attention to this paper. We now cite it</w:t>
+      </w:r>
+      <w:r>
+        <w:rPr>
+          <w:i/>
+          <w:iCs/>
+        </w:rPr>
+        <w:t xml:space="preserve"> as well</w:t>
+      </w:r>
+      <w:r>
+        <w:rPr>
+          <w:i/>
+          <w:iCs/>
+        </w:rPr>
+        <w:t>.</w:t>
       </w:r>
     </w:p>
     <w:p>
@@ -2610,7 +2585,14 @@
         <w:rPr>
           <w:rFonts w:ascii="Courier New" w:hAnsi="Courier New" w:cs="Courier New"/>
         </w:rPr>
-        <w:t>Perhaps the authors should describe this result as “the focus of our study.” Along these lines, the authors might want to remove the discussion of CAM attitudes from the Abstract, as they do not align with the paper’s focus or title (“Genesis or Evolution of Gender Differences?”).</w:t>
+        <w:t xml:space="preserve">Perhaps the authors should describe this result as “the focus of our study.” Along these lines, the authors might want to remove the discussion of CAM attitudes from the Abstract, as they do not align </w:t>
+      </w:r>
+      <w:r>
+        <w:rPr>
+          <w:rFonts w:ascii="Courier New" w:hAnsi="Courier New" w:cs="Courier New"/>
+        </w:rPr>
+        <w:lastRenderedPageBreak/>
+        <w:t>with the paper’s focus or title (“Genesis or Evolution of Gender Differences?”).</w:t>
       </w:r>
     </w:p>
     <w:p>
@@ -2635,7 +2617,6 @@
           <w:i/>
           <w:iCs/>
         </w:rPr>
-        <w:lastRenderedPageBreak/>
         <w:t>We elected to retain the mention of CAM in the abstract because it is a novel and interesting finding, and because it contributes to our (thus far unsuccessful) hunt for science denial on the political left.</w:t>
       </w:r>
     </w:p>
@@ -2678,6 +2659,27 @@
           <w:iCs/>
         </w:rPr>
         <w:t>As noted earlier, we rewrote the section where we introduce the “naturally different” construct to provide more context about our intentions. Because we now mention divine intervention there, as one of several possible explanatory factors, we believe that this sentence now connects better to the remainder of the paper.</w:t>
+      </w:r>
+      <w:r>
+        <w:rPr>
+          <w:i/>
+          <w:iCs/>
+        </w:rPr>
+        <w:t xml:space="preserve"> We also followed the advice to end the paper on a note about studying different aspects of political orientation in their effect on attitudes towards </w:t>
+      </w:r>
+      <w:r>
+        <w:rPr>
+          <w:i/>
+          <w:iCs/>
+        </w:rPr>
+        <w:t>science issues</w:t>
+      </w:r>
+      <w:r>
+        <w:rPr>
+          <w:i/>
+          <w:iCs/>
+        </w:rPr>
+        <w:t xml:space="preserve">.  </w:t>
       </w:r>
     </w:p>
     <w:p>
@@ -2775,21 +2777,7 @@
           <w:rFonts w:ascii="Courier New" w:hAnsi="Courier New" w:cs="Courier New"/>
         </w:rPr>
         <w:tab/>
-        <w:t xml:space="preserve">I’d like to recommend </w:t>
-      </w:r>
-      <w:proofErr w:type="gramStart"/>
-      <w:r>
-        <w:rPr>
-          <w:rFonts w:ascii="Courier New" w:hAnsi="Courier New" w:cs="Courier New"/>
-        </w:rPr>
-        <w:t>to give</w:t>
-      </w:r>
-      <w:proofErr w:type="gramEnd"/>
-      <w:r>
-        <w:rPr>
-          <w:rFonts w:ascii="Courier New" w:hAnsi="Courier New" w:cs="Courier New"/>
-        </w:rPr>
-        <w:t xml:space="preserve"> a better and stringent overview of the constructs and items measured in the study. Although the tables provide a lot of information, it is a little bit difficult not to lose track. One possibility, for example, would be to sort the constructs in the text and in the tables as they will later be used as predictors or criteria in the SEM model. Furthermore:</w:t>
+        <w:t>I’d like to recommend to give a better and stringent overview of the constructs and items measured in the study. Although the tables provide a lot of information, it is a little bit difficult not to lose track. One possibility, for example, would be to sort the constructs in the text and in the tables as they will later be used as predictors or criteria in the SEM model. Furthermore:</w:t>
       </w:r>
     </w:p>
     <w:p>
@@ -2930,21 +2918,14 @@
         <w:rPr>
           <w:rFonts w:ascii="Courier New" w:hAnsi="Courier New" w:cs="Courier New"/>
         </w:rPr>
-        <w:t xml:space="preserve"> is </w:t>
-      </w:r>
-      <w:proofErr w:type="gramStart"/>
-      <w:r>
-        <w:rPr>
-          <w:rFonts w:ascii="Courier New" w:hAnsi="Courier New" w:cs="Courier New"/>
-        </w:rPr>
-        <w:t>actually given</w:t>
-      </w:r>
-      <w:proofErr w:type="gramEnd"/>
-      <w:r>
-        <w:rPr>
-          <w:rFonts w:ascii="Courier New" w:hAnsi="Courier New" w:cs="Courier New"/>
-        </w:rPr>
-        <w:t xml:space="preserve"> for some of the constructs. By adding the residual correlations, satisfactory fit values were achieved for the measurement models. But if you look at the correlations at the item level, it's sometimes not so much unidimensional. I understand that this is only a side-issue for the paper, but it should be ensured that the assumption of </w:t>
+        <w:t xml:space="preserve"> is actually given for some of the constructs. By adding the residual correlations, satisfactory fit values were achieved for the measurement models. But if you look at the correlations at the item level, it's sometimes not so much </w:t>
+      </w:r>
+      <w:r>
+        <w:rPr>
+          <w:rFonts w:ascii="Courier New" w:hAnsi="Courier New" w:cs="Courier New"/>
+        </w:rPr>
+        <w:lastRenderedPageBreak/>
+        <w:t xml:space="preserve">unidimensional. I understand that this is only a side-issue for the paper, but it should be ensured that the assumption of </w:t>
       </w:r>
       <w:proofErr w:type="spellStart"/>
       <w:r>
@@ -2986,7 +2967,6 @@
         <w:rPr>
           <w:rFonts w:ascii="Courier New" w:hAnsi="Courier New" w:cs="Courier New"/>
         </w:rPr>
-        <w:lastRenderedPageBreak/>
         <w:t>a.</w:t>
       </w:r>
       <w:r>
@@ -3112,7 +3092,6 @@
           <w:iCs/>
         </w:rPr>
       </w:pPr>
-      <w:commentRangeStart w:id="1"/>
       <w:r>
         <w:rPr>
           <w:i/>
@@ -3156,23 +3135,7 @@
           <w:i/>
           <w:iCs/>
         </w:rPr>
-        <w:t xml:space="preserve">(with pairwise correlations suggested </w:t>
-      </w:r>
-      <w:proofErr w:type="gramStart"/>
-      <w:r>
-        <w:rPr>
-          <w:i/>
-          <w:iCs/>
-        </w:rPr>
-        <w:t>on the basis of</w:t>
-      </w:r>
-      <w:proofErr w:type="gramEnd"/>
-      <w:r>
-        <w:rPr>
-          <w:i/>
-          <w:iCs/>
-        </w:rPr>
-        <w:t xml:space="preserve"> modification indices) </w:t>
+        <w:t xml:space="preserve">(with pairwise correlations suggested on the basis of modification indices) </w:t>
       </w:r>
       <w:r>
         <w:rPr>
@@ -3197,14 +3160,6 @@
           <w:iCs/>
         </w:rPr>
         <w:t>We also note that the first-order correlations do not differ much for the composite scores that are based on simple aggregation of all items within each construct after reverse scoring.</w:t>
-      </w:r>
-      <w:commentRangeEnd w:id="1"/>
-      <w:r>
-        <w:rPr>
-          <w:rStyle w:val="CommentReference"/>
-          <w:rFonts w:asciiTheme="minorHAnsi" w:hAnsiTheme="minorHAnsi"/>
-        </w:rPr>
-        <w:commentReference w:id="1"/>
       </w:r>
     </w:p>
     <w:p>
@@ -3279,21 +3234,7 @@
           <w:rFonts w:ascii="Courier New" w:hAnsi="Courier New" w:cs="Courier New"/>
         </w:rPr>
         <w:tab/>
-        <w:t xml:space="preserve">page 18, line 22: “The positive correlation between CAM rejection and evolution acceptance is in line with recent reports that similar reasoning errors underlie creationism and CAM acceptance (Wagner-Egger … 2018).” I only scanned the Wagener-Egger et al. </w:t>
-      </w:r>
-      <w:proofErr w:type="gramStart"/>
-      <w:r>
-        <w:rPr>
-          <w:rFonts w:ascii="Courier New" w:hAnsi="Courier New" w:cs="Courier New"/>
-        </w:rPr>
-        <w:t>article, but</w:t>
-      </w:r>
-      <w:proofErr w:type="gramEnd"/>
-      <w:r>
-        <w:rPr>
-          <w:rFonts w:ascii="Courier New" w:hAnsi="Courier New" w:cs="Courier New"/>
-        </w:rPr>
-        <w:t xml:space="preserve"> found no (direct) reference to CAM acceptance.</w:t>
+        <w:t>page 18, line 22: “The positive correlation between CAM rejection and evolution acceptance is in line with recent reports that similar reasoning errors underlie creationism and CAM acceptance (Wagner-Egger … 2018).” I only scanned the Wagener-Egger et al. article, but found no (direct) reference to CAM acceptance.</w:t>
       </w:r>
     </w:p>
     <w:p>
@@ -3349,7 +3290,14 @@
           <w:rFonts w:ascii="Courier New" w:hAnsi="Courier New" w:cs="Courier New"/>
         </w:rPr>
         <w:tab/>
-        <w:t>page 18, gender differences: Basically, the approach of not assuming gender differences seems to be okay (based on the model fit, even if the Chi^2 test is significant). However, there seem to be significant differences regarding the construct "free market": The latent correlations between "free market" and the other constructs sometimes differ significantly between the two sexes (e.g., -.577 vs. -.020, -.401 vs. -.192). It might be useful to carry out more specific analyses of gender differences, especially since free markets is an important predictor in the SEM model.</w:t>
+        <w:t xml:space="preserve">page 18, gender differences: Basically, the approach of not assuming gender differences seems to be okay (based on the model fit, even if the Chi^2 test is significant). However, there seem to be significant differences regarding the construct "free market": The latent correlations between "free market" and the other constructs sometimes differ significantly between the two sexes (e.g., -.577 vs. -.020, -.401 vs. -.192). It might be useful to </w:t>
+      </w:r>
+      <w:r>
+        <w:rPr>
+          <w:rFonts w:ascii="Courier New" w:hAnsi="Courier New" w:cs="Courier New"/>
+        </w:rPr>
+        <w:lastRenderedPageBreak/>
+        <w:t>carry out more specific analyses of gender differences, especially since free markets is an important predictor in the SEM model.</w:t>
       </w:r>
     </w:p>
     <w:p>
@@ -3412,21 +3360,7 @@
           <w:rFonts w:ascii="Courier New" w:hAnsi="Courier New" w:cs="Courier New"/>
         </w:rPr>
         <w:tab/>
-        <w:t xml:space="preserve">page 18 - predictive model: I think it makes sense to emphasize again that the model has an explorative character, since it was developed iteratively </w:t>
-      </w:r>
-      <w:proofErr w:type="gramStart"/>
-      <w:r>
-        <w:rPr>
-          <w:rFonts w:ascii="Courier New" w:hAnsi="Courier New" w:cs="Courier New"/>
-        </w:rPr>
-        <w:t>on the basis of</w:t>
-      </w:r>
-      <w:proofErr w:type="gramEnd"/>
-      <w:r>
-        <w:rPr>
-          <w:rFonts w:ascii="Courier New" w:hAnsi="Courier New" w:cs="Courier New"/>
-        </w:rPr>
-        <w:t xml:space="preserve"> the data.</w:t>
+        <w:t>page 18 - predictive model: I think it makes sense to emphasize again that the model has an explorative character, since it was developed iteratively on the basis of the data.</w:t>
       </w:r>
     </w:p>
     <w:p>
@@ -3745,6 +3679,46 @@
     <w:p>
       <w:pPr>
         <w:pStyle w:val="PlainText"/>
+        <w:ind w:firstLine="720"/>
+        <w:rPr>
+          <w:i/>
+          <w:iCs/>
+        </w:rPr>
+      </w:pPr>
+      <w:r>
+        <w:rPr>
+          <w:i/>
+          <w:iCs/>
+        </w:rPr>
+        <w:t>Thank you, we have done this now</w:t>
+      </w:r>
+      <w:r>
+        <w:rPr>
+          <w:i/>
+          <w:iCs/>
+        </w:rPr>
+        <w:t>.</w:t>
+      </w:r>
+    </w:p>
+    <w:p>
+      <w:pPr>
+        <w:pStyle w:val="PlainText"/>
+        <w:rPr>
+          <w:rFonts w:ascii="Courier New" w:hAnsi="Courier New" w:cs="Courier New"/>
+        </w:rPr>
+      </w:pPr>
+    </w:p>
+    <w:p>
+      <w:pPr>
+        <w:pStyle w:val="PlainText"/>
+        <w:rPr>
+          <w:rFonts w:ascii="Courier New" w:hAnsi="Courier New" w:cs="Courier New"/>
+        </w:rPr>
+      </w:pPr>
+    </w:p>
+    <w:p>
+      <w:pPr>
+        <w:pStyle w:val="PlainText"/>
         <w:rPr>
           <w:rFonts w:ascii="Courier New" w:hAnsi="Courier New" w:cs="Courier New"/>
         </w:rPr>
@@ -3806,7 +3780,51 @@
           <w:i/>
           <w:iCs/>
         </w:rPr>
-        <w:t xml:space="preserve">We have taken up the suggestion and have added the CRT to the latent variable models. </w:t>
+        <w:t>We have taken up the suggestion and have added the CRT</w:t>
+      </w:r>
+      <w:r>
+        <w:rPr>
+          <w:i/>
+          <w:iCs/>
+        </w:rPr>
+        <w:t xml:space="preserve"> as a further predictor</w:t>
+      </w:r>
+      <w:r>
+        <w:rPr>
+          <w:i/>
+          <w:iCs/>
+        </w:rPr>
+        <w:t xml:space="preserve"> to the </w:t>
+      </w:r>
+      <w:r>
+        <w:rPr>
+          <w:i/>
+          <w:iCs/>
+        </w:rPr>
+        <w:t xml:space="preserve">SEM predicting attitudes to the three science </w:t>
+      </w:r>
+      <w:proofErr w:type="gramStart"/>
+      <w:r>
+        <w:rPr>
+          <w:i/>
+          <w:iCs/>
+        </w:rPr>
+        <w:t xml:space="preserve">issues.  </w:t>
+      </w:r>
+      <w:r>
+        <w:rPr>
+          <w:i/>
+          <w:iCs/>
+        </w:rPr>
+        <w:t>.</w:t>
+      </w:r>
+      <w:proofErr w:type="gramEnd"/>
+      <w:r>
+        <w:rPr>
+          <w:i/>
+          <w:iCs/>
+        </w:rPr>
+        <w:t xml:space="preserve"> </w:t>
       </w:r>
     </w:p>
     <w:p>
@@ -3835,7 +3853,14 @@
           <w:rFonts w:ascii="Courier New" w:hAnsi="Courier New" w:cs="Courier New"/>
         </w:rPr>
         <w:tab/>
-        <w:t xml:space="preserve">Gender-related constructs: The correlation between these constructs is very high. Therefore, of course, the question arises whether one should really assume two or three different constructs (theoretically as well as empirically). The differences in the item formulations are sometimes quite subtle, so that an item/factor analysis across all items could support (or disprove) the assumption of 3 different constructs. Anyway, based on the current version, I was wondering if multicollinearity of these constructs might have biased the results. One solution for this issue would be to mention that the results regarding the other constructs do not substantial change if one of the gender-related constructs (e.g. “M&amp;W naturally different) is omitted from the model or if a second-order factor (e.g., for “M&amp;W evolved differently” and “M&amp;W naturally different”) is used. Either way, in the current version one could be </w:t>
+        <w:t xml:space="preserve">Gender-related constructs: The correlation between these constructs is very high. Therefore, of course, the question arises whether one should really assume two or three different constructs (theoretically as well as empirically). The differences in the item formulations are sometimes quite subtle, so that an item/factor analysis across all items could support (or disprove) the assumption of 3 different constructs. Anyway, based on the current version, I was wondering if multicollinearity of these constructs might have biased the results. One solution for this issue would be to mention that the results regarding the other constructs do not substantial change if one of the gender-related constructs (e.g. “M&amp;W naturally different) is omitted from the model or if a second-order factor </w:t>
+      </w:r>
+      <w:r>
+        <w:rPr>
+          <w:rFonts w:ascii="Courier New" w:hAnsi="Courier New" w:cs="Courier New"/>
+        </w:rPr>
+        <w:lastRenderedPageBreak/>
+        <w:t xml:space="preserve">(e.g., for “M&amp;W evolved differently” and “M&amp;W naturally different”) is used. Either way, in the current version one could be </w:t>
       </w:r>
       <w:proofErr w:type="spellStart"/>
       <w:r>
@@ -3869,6 +3894,14 @@
     <w:p>
       <w:pPr>
         <w:pStyle w:val="PlainText"/>
+        <w:rPr>
+          <w:rFonts w:ascii="Courier New" w:hAnsi="Courier New" w:cs="Courier New"/>
+        </w:rPr>
+      </w:pPr>
+    </w:p>
+    <w:p>
+      <w:pPr>
+        <w:pStyle w:val="PlainText"/>
         <w:ind w:firstLine="720"/>
         <w:rPr>
           <w:i/>
@@ -3880,24 +3913,7 @@
           <w:i/>
           <w:iCs/>
         </w:rPr>
-        <w:lastRenderedPageBreak/>
-        <w:t xml:space="preserve">We addressed this in </w:t>
-      </w:r>
-      <w:proofErr w:type="gramStart"/>
-      <w:r>
-        <w:rPr>
-          <w:i/>
-          <w:iCs/>
-        </w:rPr>
-        <w:t>a number of</w:t>
-      </w:r>
-      <w:proofErr w:type="gramEnd"/>
-      <w:r>
-        <w:rPr>
-          <w:i/>
-          <w:iCs/>
-        </w:rPr>
-        <w:t xml:space="preserve"> ways. First, we tried to create a second-order factor to accommodate the three gender-related constructs within a single over-arching factor. This proved unsuccessful (either because the estimator didn’t converge or because the model fit was poor if constraints were added to ensure convergence). </w:t>
+        <w:t xml:space="preserve">We addressed this in a number of ways. First, we tried to create a second-order factor to accommodate the three gender-related constructs within a single over-arching factor. This proved unsuccessful (either because the estimator didn’t converge or because the model fit was poor if constraints were added to ensure convergence). </w:t>
       </w:r>
     </w:p>
     <w:p>
@@ -3949,7 +3965,49 @@
           <w:i/>
           <w:iCs/>
         </w:rPr>
-        <w:t xml:space="preserve">explore worldviews independent of the presence of gender. </w:t>
+        <w:t xml:space="preserve">explore </w:t>
+      </w:r>
+      <w:r>
+        <w:rPr>
+          <w:i/>
+          <w:iCs/>
+        </w:rPr>
+        <w:t xml:space="preserve">the relation of </w:t>
+      </w:r>
+      <w:r>
+        <w:rPr>
+          <w:i/>
+          <w:iCs/>
+        </w:rPr>
+        <w:t>worldviews</w:t>
+      </w:r>
+      <w:r>
+        <w:rPr>
+          <w:i/>
+          <w:iCs/>
+        </w:rPr>
+        <w:t xml:space="preserve"> on attitudes towards science</w:t>
+      </w:r>
+      <w:r>
+        <w:rPr>
+          <w:i/>
+          <w:iCs/>
+        </w:rPr>
+        <w:t xml:space="preserve"> independent of the gender</w:t>
+      </w:r>
+      <w:r>
+        <w:rPr>
+          <w:i/>
+          <w:iCs/>
+        </w:rPr>
+        <w:t xml:space="preserve"> variables</w:t>
+      </w:r>
+      <w:r>
+        <w:rPr>
+          <w:i/>
+          <w:iCs/>
+        </w:rPr>
+        <w:t xml:space="preserve">. </w:t>
       </w:r>
       <w:r>
         <w:rPr>
@@ -3963,23 +4021,7 @@
           <w:i/>
           <w:iCs/>
         </w:rPr>
-        <w:t xml:space="preserve">when we use this political architecture to predict gender </w:t>
-      </w:r>
-      <w:proofErr w:type="gramStart"/>
-      <w:r>
-        <w:rPr>
-          <w:i/>
-          <w:iCs/>
-        </w:rPr>
-        <w:t>attitudes</w:t>
-      </w:r>
-      <w:proofErr w:type="gramEnd"/>
-      <w:r>
-        <w:rPr>
-          <w:i/>
-          <w:iCs/>
-        </w:rPr>
-        <w:t xml:space="preserve"> </w:t>
+        <w:t xml:space="preserve">when we use this political architecture to predict gender attitudes </w:t>
       </w:r>
       <w:r>
         <w:rPr>
@@ -4015,6 +4057,13 @@
           <w:iCs/>
         </w:rPr>
         <w:t>well and is quite parsimonious.</w:t>
+      </w:r>
+      <w:r>
+        <w:rPr>
+          <w:i/>
+          <w:iCs/>
+        </w:rPr>
+        <w:t xml:space="preserve"> The problem of collinearity between the gender variables no longer arises because we don’t use the gender variables as predictors (as there is no theoretical motivation for doing so). </w:t>
       </w:r>
     </w:p>
     <w:p>
@@ -4112,6 +4161,55 @@
         </w:rPr>
         <w:t xml:space="preserve">. </w:t>
       </w:r>
+      <w:r>
+        <w:rPr>
+          <w:i/>
+          <w:iCs/>
+        </w:rPr>
+        <w:t xml:space="preserve">This hierarchical model separates common variance among the three aspects of conservatism (reflected by the All Conservatism factor) from variance specific to one aspect such as religiosity, and thereby </w:t>
+      </w:r>
+      <w:r>
+        <w:rPr>
+          <w:i/>
+          <w:iCs/>
+        </w:rPr>
+        <w:t>removes</w:t>
+      </w:r>
+      <w:r>
+        <w:rPr>
+          <w:i/>
+          <w:iCs/>
+        </w:rPr>
+        <w:t xml:space="preserve"> the</w:t>
+      </w:r>
+      <w:r>
+        <w:rPr>
+          <w:i/>
+          <w:iCs/>
+        </w:rPr>
+        <w:t xml:space="preserve"> predictor collinearity and</w:t>
+      </w:r>
+      <w:r>
+        <w:rPr>
+          <w:i/>
+          <w:iCs/>
+        </w:rPr>
+        <w:t xml:space="preserve"> avoids</w:t>
+      </w:r>
+      <w:r>
+        <w:rPr>
+          <w:i/>
+          <w:iCs/>
+        </w:rPr>
+        <w:t xml:space="preserve"> the</w:t>
+      </w:r>
+      <w:r>
+        <w:rPr>
+          <w:i/>
+          <w:iCs/>
+        </w:rPr>
+        <w:t xml:space="preserve"> difficult-to-interpret suppressor constellation. </w:t>
+      </w:r>
     </w:p>
     <w:p>
       <w:pPr>
@@ -4200,6 +4298,7 @@
         <w:rPr>
           <w:rFonts w:ascii="Courier New" w:hAnsi="Courier New" w:cs="Courier New"/>
         </w:rPr>
+        <w:lastRenderedPageBreak/>
         <w:t>2.</w:t>
       </w:r>
       <w:r>
@@ -4259,6 +4358,12 @@
     </w:p>
     <w:p/>
     <w:sectPr>
+      <w:headerReference w:type="even" r:id="rId8"/>
+      <w:headerReference w:type="default" r:id="rId9"/>
+      <w:footerReference w:type="even" r:id="rId10"/>
+      <w:footerReference w:type="default" r:id="rId11"/>
+      <w:headerReference w:type="first" r:id="rId12"/>
+      <w:footerReference w:type="first" r:id="rId13"/>
       <w:pgSz w:w="11906" w:h="16838"/>
       <w:pgMar w:top="1440" w:right="1440" w:bottom="1440" w:left="1440" w:header="708" w:footer="708" w:gutter="0"/>
       <w:cols w:space="708"/>
@@ -4268,37 +4373,184 @@
 </w:document>
 </file>
 
-<file path=word/comments.xml><?xml version="1.0" encoding="utf-8"?>
-<w:comments xmlns:wpc="http://schemas.microsoft.com/office/word/2010/wordprocessingCanvas" xmlns:cx="http://schemas.microsoft.com/office/drawing/2014/chartex" xmlns:cx1="http://schemas.microsoft.com/office/drawing/2015/9/8/chartex" xmlns:cx2="http://schemas.microsoft.com/office/drawing/2015/10/21/chartex" xmlns:cx3="http://schemas.microsoft.com/office/drawing/2016/5/9/chartex" xmlns:cx4="http://schemas.microsoft.com/office/drawing/2016/5/10/chartex" xmlns:cx5="http://schemas.microsoft.com/office/drawing/2016/5/11/chartex" xmlns:cx6="http://schemas.microsoft.com/office/drawing/2016/5/12/chartex" xmlns:cx7="http://schemas.microsoft.com/office/drawing/2016/5/13/chartex" xmlns:cx8="http://schemas.microsoft.com/office/drawing/2016/5/14/chartex" xmlns:mc="http://schemas.openxmlformats.org/markup-compatibility/2006" xmlns:aink="http://schemas.microsoft.com/office/drawing/2016/ink" xmlns:am3d="http://schemas.microsoft.com/office/drawing/2017/model3d" xmlns:o="urn:schemas-microsoft-com:office:office" xmlns:r="http://schemas.openxmlformats.org/officeDocument/2006/relationships" xmlns:m="http://schemas.openxmlformats.org/officeDocument/2006/math" xmlns:v="urn:schemas-microsoft-com:vml" xmlns:wp14="http://schemas.microsoft.com/office/word/2010/wordprocessingDrawing" xmlns:wp="http://schemas.openxmlformats.org/drawingml/2006/wordprocessingDrawing" xmlns:w10="urn:schemas-microsoft-com:office:word" xmlns:w="http://schemas.openxmlformats.org/wordprocessingml/2006/main" xmlns:w14="http://schemas.microsoft.com/office/word/2010/wordml" xmlns:w15="http://schemas.microsoft.com/office/word/2012/wordml" xmlns:w16cid="http://schemas.microsoft.com/office/word/2016/wordml/cid" xmlns:w16se="http://schemas.microsoft.com/office/word/2015/wordml/symex" xmlns:wpg="http://schemas.microsoft.com/office/word/2010/wordprocessingGroup" xmlns:wpi="http://schemas.microsoft.com/office/word/2010/wordprocessingInk" xmlns:wne="http://schemas.microsoft.com/office/word/2006/wordml" xmlns:wps="http://schemas.microsoft.com/office/word/2010/wordprocessingShape" mc:Ignorable="w14 w15 w16se w16cid wp14">
-  <w:comment w:id="1" w:author="Stephan Lewandowsky" w:date="2019-12-26T20:28:00Z" w:initials="SL">
-    <w:p>
-      <w:pPr>
-        <w:pStyle w:val="CommentText"/>
-      </w:pPr>
-      <w:r>
-        <w:rPr>
-          <w:rStyle w:val="CommentReference"/>
-        </w:rPr>
-        <w:annotationRef/>
-      </w:r>
-      <w:r>
-        <w:t>Is this good enough?</w:t>
-      </w:r>
-    </w:p>
-  </w:comment>
-</w:comments>
+<file path=word/endnotes.xml><?xml version="1.0" encoding="utf-8"?>
+<w:endnotes xmlns:wpc="http://schemas.microsoft.com/office/word/2010/wordprocessingCanvas" xmlns:cx="http://schemas.microsoft.com/office/drawing/2014/chartex" xmlns:cx1="http://schemas.microsoft.com/office/drawing/2015/9/8/chartex" xmlns:cx2="http://schemas.microsoft.com/office/drawing/2015/10/21/chartex" xmlns:cx3="http://schemas.microsoft.com/office/drawing/2016/5/9/chartex" xmlns:cx4="http://schemas.microsoft.com/office/drawing/2016/5/10/chartex" xmlns:cx5="http://schemas.microsoft.com/office/drawing/2016/5/11/chartex" xmlns:cx6="http://schemas.microsoft.com/office/drawing/2016/5/12/chartex" xmlns:cx7="http://schemas.microsoft.com/office/drawing/2016/5/13/chartex" xmlns:cx8="http://schemas.microsoft.com/office/drawing/2016/5/14/chartex" xmlns:mc="http://schemas.openxmlformats.org/markup-compatibility/2006" xmlns:aink="http://schemas.microsoft.com/office/drawing/2016/ink" xmlns:am3d="http://schemas.microsoft.com/office/drawing/2017/model3d" xmlns:o="urn:schemas-microsoft-com:office:office" xmlns:r="http://schemas.openxmlformats.org/officeDocument/2006/relationships" xmlns:m="http://schemas.openxmlformats.org/officeDocument/2006/math" xmlns:v="urn:schemas-microsoft-com:vml" xmlns:wp14="http://schemas.microsoft.com/office/word/2010/wordprocessingDrawing" xmlns:wp="http://schemas.openxmlformats.org/drawingml/2006/wordprocessingDrawing" xmlns:w10="urn:schemas-microsoft-com:office:word" xmlns:w="http://schemas.openxmlformats.org/wordprocessingml/2006/main" xmlns:w14="http://schemas.microsoft.com/office/word/2010/wordml" xmlns:w15="http://schemas.microsoft.com/office/word/2012/wordml" xmlns:w16cid="http://schemas.microsoft.com/office/word/2016/wordml/cid" xmlns:w16se="http://schemas.microsoft.com/office/word/2015/wordml/symex" xmlns:wpg="http://schemas.microsoft.com/office/word/2010/wordprocessingGroup" xmlns:wpi="http://schemas.microsoft.com/office/word/2010/wordprocessingInk" xmlns:wne="http://schemas.microsoft.com/office/word/2006/wordml" xmlns:wps="http://schemas.microsoft.com/office/word/2010/wordprocessingShape" mc:Ignorable="w14 w15 w16se w16cid wp14">
+  <w:endnote w:type="separator" w:id="-1">
+    <w:p>
+      <w:pPr>
+        <w:spacing w:after="0" w:line="240" w:lineRule="auto"/>
+      </w:pPr>
+      <w:r>
+        <w:separator/>
+      </w:r>
+    </w:p>
+  </w:endnote>
+  <w:endnote w:type="continuationSeparator" w:id="0">
+    <w:p>
+      <w:pPr>
+        <w:spacing w:after="0" w:line="240" w:lineRule="auto"/>
+      </w:pPr>
+      <w:r>
+        <w:continuationSeparator/>
+      </w:r>
+    </w:p>
+  </w:endnote>
+</w:endnotes>
 </file>
 
-<file path=word/commentsExtended.xml><?xml version="1.0" encoding="utf-8"?>
-<w15:commentsEx xmlns:wpc="http://schemas.microsoft.com/office/word/2010/wordprocessingCanvas" xmlns:cx="http://schemas.microsoft.com/office/drawing/2014/chartex" xmlns:cx1="http://schemas.microsoft.com/office/drawing/2015/9/8/chartex" xmlns:cx2="http://schemas.microsoft.com/office/drawing/2015/10/21/chartex" xmlns:cx3="http://schemas.microsoft.com/office/drawing/2016/5/9/chartex" xmlns:cx4="http://schemas.microsoft.com/office/drawing/2016/5/10/chartex" xmlns:cx5="http://schemas.microsoft.com/office/drawing/2016/5/11/chartex" xmlns:cx6="http://schemas.microsoft.com/office/drawing/2016/5/12/chartex" xmlns:cx7="http://schemas.microsoft.com/office/drawing/2016/5/13/chartex" xmlns:cx8="http://schemas.microsoft.com/office/drawing/2016/5/14/chartex" xmlns:mc="http://schemas.openxmlformats.org/markup-compatibility/2006" xmlns:aink="http://schemas.microsoft.com/office/drawing/2016/ink" xmlns:am3d="http://schemas.microsoft.com/office/drawing/2017/model3d" xmlns:o="urn:schemas-microsoft-com:office:office" xmlns:r="http://schemas.openxmlformats.org/officeDocument/2006/relationships" xmlns:m="http://schemas.openxmlformats.org/officeDocument/2006/math" xmlns:v="urn:schemas-microsoft-com:vml" xmlns:wp14="http://schemas.microsoft.com/office/word/2010/wordprocessingDrawing" xmlns:wp="http://schemas.openxmlformats.org/drawingml/2006/wordprocessingDrawing" xmlns:w10="urn:schemas-microsoft-com:office:word" xmlns:w="http://schemas.openxmlformats.org/wordprocessingml/2006/main" xmlns:w14="http://schemas.microsoft.com/office/word/2010/wordml" xmlns:w15="http://schemas.microsoft.com/office/word/2012/wordml" xmlns:w16cid="http://schemas.microsoft.com/office/word/2016/wordml/cid" xmlns:w16se="http://schemas.microsoft.com/office/word/2015/wordml/symex" xmlns:wpg="http://schemas.microsoft.com/office/word/2010/wordprocessingGroup" xmlns:wpi="http://schemas.microsoft.com/office/word/2010/wordprocessingInk" xmlns:wne="http://schemas.microsoft.com/office/word/2006/wordml" xmlns:wps="http://schemas.microsoft.com/office/word/2010/wordprocessingShape" mc:Ignorable="w14 w15 w16se w16cid wp14">
-  <w15:commentEx w15:paraId="2746B1C1" w15:done="0"/>
-</w15:commentsEx>
+<file path=word/footer1.xml><?xml version="1.0" encoding="utf-8"?>
+<w:ftr xmlns:wpc="http://schemas.microsoft.com/office/word/2010/wordprocessingCanvas" xmlns:cx="http://schemas.microsoft.com/office/drawing/2014/chartex" xmlns:cx1="http://schemas.microsoft.com/office/drawing/2015/9/8/chartex" xmlns:cx2="http://schemas.microsoft.com/office/drawing/2015/10/21/chartex" xmlns:cx3="http://schemas.microsoft.com/office/drawing/2016/5/9/chartex" xmlns:cx4="http://schemas.microsoft.com/office/drawing/2016/5/10/chartex" xmlns:cx5="http://schemas.microsoft.com/office/drawing/2016/5/11/chartex" xmlns:cx6="http://schemas.microsoft.com/office/drawing/2016/5/12/chartex" xmlns:cx7="http://schemas.microsoft.com/office/drawing/2016/5/13/chartex" xmlns:cx8="http://schemas.microsoft.com/office/drawing/2016/5/14/chartex" xmlns:mc="http://schemas.openxmlformats.org/markup-compatibility/2006" xmlns:aink="http://schemas.microsoft.com/office/drawing/2016/ink" xmlns:am3d="http://schemas.microsoft.com/office/drawing/2017/model3d" xmlns:o="urn:schemas-microsoft-com:office:office" xmlns:r="http://schemas.openxmlformats.org/officeDocument/2006/relationships" xmlns:m="http://schemas.openxmlformats.org/officeDocument/2006/math" xmlns:v="urn:schemas-microsoft-com:vml" xmlns:wp14="http://schemas.microsoft.com/office/word/2010/wordprocessingDrawing" xmlns:wp="http://schemas.openxmlformats.org/drawingml/2006/wordprocessingDrawing" xmlns:w10="urn:schemas-microsoft-com:office:word" xmlns:w="http://schemas.openxmlformats.org/wordprocessingml/2006/main" xmlns:w14="http://schemas.microsoft.com/office/word/2010/wordml" xmlns:w15="http://schemas.microsoft.com/office/word/2012/wordml" xmlns:w16cid="http://schemas.microsoft.com/office/word/2016/wordml/cid" xmlns:w16se="http://schemas.microsoft.com/office/word/2015/wordml/symex" xmlns:wpg="http://schemas.microsoft.com/office/word/2010/wordprocessingGroup" xmlns:wpi="http://schemas.microsoft.com/office/word/2010/wordprocessingInk" xmlns:wne="http://schemas.microsoft.com/office/word/2006/wordml" xmlns:wps="http://schemas.microsoft.com/office/word/2010/wordprocessingShape" mc:Ignorable="w14 w15 w16se w16cid wp14">
+  <w:p>
+    <w:pPr>
+      <w:pStyle w:val="Footer"/>
+    </w:pPr>
+  </w:p>
+</w:ftr>
 </file>
 
-<file path=word/commentsIds.xml><?xml version="1.0" encoding="utf-8"?>
-<w16cid:commentsIds xmlns:wpc="http://schemas.microsoft.com/office/word/2010/wordprocessingCanvas" xmlns:cx="http://schemas.microsoft.com/office/drawing/2014/chartex" xmlns:cx1="http://schemas.microsoft.com/office/drawing/2015/9/8/chartex" xmlns:cx2="http://schemas.microsoft.com/office/drawing/2015/10/21/chartex" xmlns:cx3="http://schemas.microsoft.com/office/drawing/2016/5/9/chartex" xmlns:cx4="http://schemas.microsoft.com/office/drawing/2016/5/10/chartex" xmlns:cx5="http://schemas.microsoft.com/office/drawing/2016/5/11/chartex" xmlns:cx6="http://schemas.microsoft.com/office/drawing/2016/5/12/chartex" xmlns:cx7="http://schemas.microsoft.com/office/drawing/2016/5/13/chartex" xmlns:cx8="http://schemas.microsoft.com/office/drawing/2016/5/14/chartex" xmlns:mc="http://schemas.openxmlformats.org/markup-compatibility/2006" xmlns:aink="http://schemas.microsoft.com/office/drawing/2016/ink" xmlns:am3d="http://schemas.microsoft.com/office/drawing/2017/model3d" xmlns:o="urn:schemas-microsoft-com:office:office" xmlns:r="http://schemas.openxmlformats.org/officeDocument/2006/relationships" xmlns:m="http://schemas.openxmlformats.org/officeDocument/2006/math" xmlns:v="urn:schemas-microsoft-com:vml" xmlns:wp14="http://schemas.microsoft.com/office/word/2010/wordprocessingDrawing" xmlns:wp="http://schemas.openxmlformats.org/drawingml/2006/wordprocessingDrawing" xmlns:w10="urn:schemas-microsoft-com:office:word" xmlns:w="http://schemas.openxmlformats.org/wordprocessingml/2006/main" xmlns:w14="http://schemas.microsoft.com/office/word/2010/wordml" xmlns:w15="http://schemas.microsoft.com/office/word/2012/wordml" xmlns:w16cid="http://schemas.microsoft.com/office/word/2016/wordml/cid" xmlns:w16se="http://schemas.microsoft.com/office/word/2015/wordml/symex" xmlns:wpg="http://schemas.microsoft.com/office/word/2010/wordprocessingGroup" xmlns:wpi="http://schemas.microsoft.com/office/word/2010/wordprocessingInk" xmlns:wne="http://schemas.microsoft.com/office/word/2006/wordml" xmlns:wps="http://schemas.microsoft.com/office/word/2010/wordprocessingShape" mc:Ignorable="w14 w15 w16se w16cid wp14">
-  <w16cid:commentId w16cid:paraId="2746B1C1" w16cid:durableId="21AF967C"/>
-</w16cid:commentsIds>
+<file path=word/footer2.xml><?xml version="1.0" encoding="utf-8"?>
+<w:ftr xmlns:wpc="http://schemas.microsoft.com/office/word/2010/wordprocessingCanvas" xmlns:cx="http://schemas.microsoft.com/office/drawing/2014/chartex" xmlns:cx1="http://schemas.microsoft.com/office/drawing/2015/9/8/chartex" xmlns:cx2="http://schemas.microsoft.com/office/drawing/2015/10/21/chartex" xmlns:cx3="http://schemas.microsoft.com/office/drawing/2016/5/9/chartex" xmlns:cx4="http://schemas.microsoft.com/office/drawing/2016/5/10/chartex" xmlns:cx5="http://schemas.microsoft.com/office/drawing/2016/5/11/chartex" xmlns:cx6="http://schemas.microsoft.com/office/drawing/2016/5/12/chartex" xmlns:cx7="http://schemas.microsoft.com/office/drawing/2016/5/13/chartex" xmlns:cx8="http://schemas.microsoft.com/office/drawing/2016/5/14/chartex" xmlns:mc="http://schemas.openxmlformats.org/markup-compatibility/2006" xmlns:aink="http://schemas.microsoft.com/office/drawing/2016/ink" xmlns:am3d="http://schemas.microsoft.com/office/drawing/2017/model3d" xmlns:o="urn:schemas-microsoft-com:office:office" xmlns:r="http://schemas.openxmlformats.org/officeDocument/2006/relationships" xmlns:m="http://schemas.openxmlformats.org/officeDocument/2006/math" xmlns:v="urn:schemas-microsoft-com:vml" xmlns:wp14="http://schemas.microsoft.com/office/word/2010/wordprocessingDrawing" xmlns:wp="http://schemas.openxmlformats.org/drawingml/2006/wordprocessingDrawing" xmlns:w10="urn:schemas-microsoft-com:office:word" xmlns:w="http://schemas.openxmlformats.org/wordprocessingml/2006/main" xmlns:w14="http://schemas.microsoft.com/office/word/2010/wordml" xmlns:w15="http://schemas.microsoft.com/office/word/2012/wordml" xmlns:w16cid="http://schemas.microsoft.com/office/word/2016/wordml/cid" xmlns:w16se="http://schemas.microsoft.com/office/word/2015/wordml/symex" xmlns:wpg="http://schemas.microsoft.com/office/word/2010/wordprocessingGroup" xmlns:wpi="http://schemas.microsoft.com/office/word/2010/wordprocessingInk" xmlns:wne="http://schemas.microsoft.com/office/word/2006/wordml" xmlns:wps="http://schemas.microsoft.com/office/word/2010/wordprocessingShape" mc:Ignorable="w14 w15 w16se w16cid wp14">
+  <w:sdt>
+    <w:sdtPr>
+      <w:id w:val="1756011652"/>
+      <w:docPartObj>
+        <w:docPartGallery w:val="Page Numbers (Bottom of Page)"/>
+        <w:docPartUnique/>
+      </w:docPartObj>
+    </w:sdtPr>
+    <w:sdtEndPr>
+      <w:rPr>
+        <w:color w:val="7F7F7F" w:themeColor="background1" w:themeShade="7F"/>
+        <w:spacing w:val="60"/>
+      </w:rPr>
+    </w:sdtEndPr>
+    <w:sdtContent>
+      <w:p>
+        <w:pPr>
+          <w:pStyle w:val="Footer"/>
+          <w:pBdr>
+            <w:top w:val="single" w:sz="4" w:space="1" w:color="D9D9D9" w:themeColor="background1" w:themeShade="D9"/>
+          </w:pBdr>
+          <w:rPr>
+            <w:b/>
+            <w:bCs/>
+          </w:rPr>
+        </w:pPr>
+        <w:r>
+          <w:fldChar w:fldCharType="begin"/>
+        </w:r>
+        <w:r>
+          <w:instrText xml:space="preserve"> PAGE   \* MERGEFORMAT </w:instrText>
+        </w:r>
+        <w:r>
+          <w:fldChar w:fldCharType="separate"/>
+        </w:r>
+        <w:r>
+          <w:rPr>
+            <w:b/>
+            <w:bCs/>
+            <w:noProof/>
+          </w:rPr>
+          <w:t>2</w:t>
+        </w:r>
+        <w:r>
+          <w:rPr>
+            <w:b/>
+            <w:bCs/>
+            <w:noProof/>
+          </w:rPr>
+          <w:fldChar w:fldCharType="end"/>
+        </w:r>
+        <w:r>
+          <w:rPr>
+            <w:b/>
+            <w:bCs/>
+          </w:rPr>
+          <w:t xml:space="preserve"> | </w:t>
+        </w:r>
+        <w:r>
+          <w:rPr>
+            <w:color w:val="7F7F7F" w:themeColor="background1" w:themeShade="7F"/>
+            <w:spacing w:val="60"/>
+          </w:rPr>
+          <w:t>Page</w:t>
+        </w:r>
+      </w:p>
+    </w:sdtContent>
+  </w:sdt>
+  <w:p>
+    <w:pPr>
+      <w:pStyle w:val="Footer"/>
+    </w:pPr>
+    <w:bookmarkStart w:id="0" w:name="_GoBack"/>
+    <w:bookmarkEnd w:id="0"/>
+  </w:p>
+</w:ftr>
+</file>
+
+<file path=word/footer3.xml><?xml version="1.0" encoding="utf-8"?>
+<w:ftr xmlns:wpc="http://schemas.microsoft.com/office/word/2010/wordprocessingCanvas" xmlns:cx="http://schemas.microsoft.com/office/drawing/2014/chartex" xmlns:cx1="http://schemas.microsoft.com/office/drawing/2015/9/8/chartex" xmlns:cx2="http://schemas.microsoft.com/office/drawing/2015/10/21/chartex" xmlns:cx3="http://schemas.microsoft.com/office/drawing/2016/5/9/chartex" xmlns:cx4="http://schemas.microsoft.com/office/drawing/2016/5/10/chartex" xmlns:cx5="http://schemas.microsoft.com/office/drawing/2016/5/11/chartex" xmlns:cx6="http://schemas.microsoft.com/office/drawing/2016/5/12/chartex" xmlns:cx7="http://schemas.microsoft.com/office/drawing/2016/5/13/chartex" xmlns:cx8="http://schemas.microsoft.com/office/drawing/2016/5/14/chartex" xmlns:mc="http://schemas.openxmlformats.org/markup-compatibility/2006" xmlns:aink="http://schemas.microsoft.com/office/drawing/2016/ink" xmlns:am3d="http://schemas.microsoft.com/office/drawing/2017/model3d" xmlns:o="urn:schemas-microsoft-com:office:office" xmlns:r="http://schemas.openxmlformats.org/officeDocument/2006/relationships" xmlns:m="http://schemas.openxmlformats.org/officeDocument/2006/math" xmlns:v="urn:schemas-microsoft-com:vml" xmlns:wp14="http://schemas.microsoft.com/office/word/2010/wordprocessingDrawing" xmlns:wp="http://schemas.openxmlformats.org/drawingml/2006/wordprocessingDrawing" xmlns:w10="urn:schemas-microsoft-com:office:word" xmlns:w="http://schemas.openxmlformats.org/wordprocessingml/2006/main" xmlns:w14="http://schemas.microsoft.com/office/word/2010/wordml" xmlns:w15="http://schemas.microsoft.com/office/word/2012/wordml" xmlns:w16cid="http://schemas.microsoft.com/office/word/2016/wordml/cid" xmlns:w16se="http://schemas.microsoft.com/office/word/2015/wordml/symex" xmlns:wpg="http://schemas.microsoft.com/office/word/2010/wordprocessingGroup" xmlns:wpi="http://schemas.microsoft.com/office/word/2010/wordprocessingInk" xmlns:wne="http://schemas.microsoft.com/office/word/2006/wordml" xmlns:wps="http://schemas.microsoft.com/office/word/2010/wordprocessingShape" mc:Ignorable="w14 w15 w16se w16cid wp14">
+  <w:p>
+    <w:pPr>
+      <w:pStyle w:val="Footer"/>
+    </w:pPr>
+  </w:p>
+</w:ftr>
+</file>
+
+<file path=word/footnotes.xml><?xml version="1.0" encoding="utf-8"?>
+<w:footnotes xmlns:wpc="http://schemas.microsoft.com/office/word/2010/wordprocessingCanvas" xmlns:cx="http://schemas.microsoft.com/office/drawing/2014/chartex" xmlns:cx1="http://schemas.microsoft.com/office/drawing/2015/9/8/chartex" xmlns:cx2="http://schemas.microsoft.com/office/drawing/2015/10/21/chartex" xmlns:cx3="http://schemas.microsoft.com/office/drawing/2016/5/9/chartex" xmlns:cx4="http://schemas.microsoft.com/office/drawing/2016/5/10/chartex" xmlns:cx5="http://schemas.microsoft.com/office/drawing/2016/5/11/chartex" xmlns:cx6="http://schemas.microsoft.com/office/drawing/2016/5/12/chartex" xmlns:cx7="http://schemas.microsoft.com/office/drawing/2016/5/13/chartex" xmlns:cx8="http://schemas.microsoft.com/office/drawing/2016/5/14/chartex" xmlns:mc="http://schemas.openxmlformats.org/markup-compatibility/2006" xmlns:aink="http://schemas.microsoft.com/office/drawing/2016/ink" xmlns:am3d="http://schemas.microsoft.com/office/drawing/2017/model3d" xmlns:o="urn:schemas-microsoft-com:office:office" xmlns:r="http://schemas.openxmlformats.org/officeDocument/2006/relationships" xmlns:m="http://schemas.openxmlformats.org/officeDocument/2006/math" xmlns:v="urn:schemas-microsoft-com:vml" xmlns:wp14="http://schemas.microsoft.com/office/word/2010/wordprocessingDrawing" xmlns:wp="http://schemas.openxmlformats.org/drawingml/2006/wordprocessingDrawing" xmlns:w10="urn:schemas-microsoft-com:office:word" xmlns:w="http://schemas.openxmlformats.org/wordprocessingml/2006/main" xmlns:w14="http://schemas.microsoft.com/office/word/2010/wordml" xmlns:w15="http://schemas.microsoft.com/office/word/2012/wordml" xmlns:w16cid="http://schemas.microsoft.com/office/word/2016/wordml/cid" xmlns:w16se="http://schemas.microsoft.com/office/word/2015/wordml/symex" xmlns:wpg="http://schemas.microsoft.com/office/word/2010/wordprocessingGroup" xmlns:wpi="http://schemas.microsoft.com/office/word/2010/wordprocessingInk" xmlns:wne="http://schemas.microsoft.com/office/word/2006/wordml" xmlns:wps="http://schemas.microsoft.com/office/word/2010/wordprocessingShape" mc:Ignorable="w14 w15 w16se w16cid wp14">
+  <w:footnote w:type="separator" w:id="-1">
+    <w:p>
+      <w:pPr>
+        <w:spacing w:after="0" w:line="240" w:lineRule="auto"/>
+      </w:pPr>
+      <w:r>
+        <w:separator/>
+      </w:r>
+    </w:p>
+  </w:footnote>
+  <w:footnote w:type="continuationSeparator" w:id="0">
+    <w:p>
+      <w:pPr>
+        <w:spacing w:after="0" w:line="240" w:lineRule="auto"/>
+      </w:pPr>
+      <w:r>
+        <w:continuationSeparator/>
+      </w:r>
+    </w:p>
+  </w:footnote>
+</w:footnotes>
+</file>
+
+<file path=word/header1.xml><?xml version="1.0" encoding="utf-8"?>
+<w:hdr xmlns:wpc="http://schemas.microsoft.com/office/word/2010/wordprocessingCanvas" xmlns:cx="http://schemas.microsoft.com/office/drawing/2014/chartex" xmlns:cx1="http://schemas.microsoft.com/office/drawing/2015/9/8/chartex" xmlns:cx2="http://schemas.microsoft.com/office/drawing/2015/10/21/chartex" xmlns:cx3="http://schemas.microsoft.com/office/drawing/2016/5/9/chartex" xmlns:cx4="http://schemas.microsoft.com/office/drawing/2016/5/10/chartex" xmlns:cx5="http://schemas.microsoft.com/office/drawing/2016/5/11/chartex" xmlns:cx6="http://schemas.microsoft.com/office/drawing/2016/5/12/chartex" xmlns:cx7="http://schemas.microsoft.com/office/drawing/2016/5/13/chartex" xmlns:cx8="http://schemas.microsoft.com/office/drawing/2016/5/14/chartex" xmlns:mc="http://schemas.openxmlformats.org/markup-compatibility/2006" xmlns:aink="http://schemas.microsoft.com/office/drawing/2016/ink" xmlns:am3d="http://schemas.microsoft.com/office/drawing/2017/model3d" xmlns:o="urn:schemas-microsoft-com:office:office" xmlns:r="http://schemas.openxmlformats.org/officeDocument/2006/relationships" xmlns:m="http://schemas.openxmlformats.org/officeDocument/2006/math" xmlns:v="urn:schemas-microsoft-com:vml" xmlns:wp14="http://schemas.microsoft.com/office/word/2010/wordprocessingDrawing" xmlns:wp="http://schemas.openxmlformats.org/drawingml/2006/wordprocessingDrawing" xmlns:w10="urn:schemas-microsoft-com:office:word" xmlns:w="http://schemas.openxmlformats.org/wordprocessingml/2006/main" xmlns:w14="http://schemas.microsoft.com/office/word/2010/wordml" xmlns:w15="http://schemas.microsoft.com/office/word/2012/wordml" xmlns:w16cid="http://schemas.microsoft.com/office/word/2016/wordml/cid" xmlns:w16se="http://schemas.microsoft.com/office/word/2015/wordml/symex" xmlns:wpg="http://schemas.microsoft.com/office/word/2010/wordprocessingGroup" xmlns:wpi="http://schemas.microsoft.com/office/word/2010/wordprocessingInk" xmlns:wne="http://schemas.microsoft.com/office/word/2006/wordml" xmlns:wps="http://schemas.microsoft.com/office/word/2010/wordprocessingShape" mc:Ignorable="w14 w15 w16se w16cid wp14">
+  <w:p>
+    <w:pPr>
+      <w:pStyle w:val="Header"/>
+    </w:pPr>
+  </w:p>
+</w:hdr>
+</file>
+
+<file path=word/header2.xml><?xml version="1.0" encoding="utf-8"?>
+<w:hdr xmlns:wpc="http://schemas.microsoft.com/office/word/2010/wordprocessingCanvas" xmlns:cx="http://schemas.microsoft.com/office/drawing/2014/chartex" xmlns:cx1="http://schemas.microsoft.com/office/drawing/2015/9/8/chartex" xmlns:cx2="http://schemas.microsoft.com/office/drawing/2015/10/21/chartex" xmlns:cx3="http://schemas.microsoft.com/office/drawing/2016/5/9/chartex" xmlns:cx4="http://schemas.microsoft.com/office/drawing/2016/5/10/chartex" xmlns:cx5="http://schemas.microsoft.com/office/drawing/2016/5/11/chartex" xmlns:cx6="http://schemas.microsoft.com/office/drawing/2016/5/12/chartex" xmlns:cx7="http://schemas.microsoft.com/office/drawing/2016/5/13/chartex" xmlns:cx8="http://schemas.microsoft.com/office/drawing/2016/5/14/chartex" xmlns:mc="http://schemas.openxmlformats.org/markup-compatibility/2006" xmlns:aink="http://schemas.microsoft.com/office/drawing/2016/ink" xmlns:am3d="http://schemas.microsoft.com/office/drawing/2017/model3d" xmlns:o="urn:schemas-microsoft-com:office:office" xmlns:r="http://schemas.openxmlformats.org/officeDocument/2006/relationships" xmlns:m="http://schemas.openxmlformats.org/officeDocument/2006/math" xmlns:v="urn:schemas-microsoft-com:vml" xmlns:wp14="http://schemas.microsoft.com/office/word/2010/wordprocessingDrawing" xmlns:wp="http://schemas.openxmlformats.org/drawingml/2006/wordprocessingDrawing" xmlns:w10="urn:schemas-microsoft-com:office:word" xmlns:w="http://schemas.openxmlformats.org/wordprocessingml/2006/main" xmlns:w14="http://schemas.microsoft.com/office/word/2010/wordml" xmlns:w15="http://schemas.microsoft.com/office/word/2012/wordml" xmlns:w16cid="http://schemas.microsoft.com/office/word/2016/wordml/cid" xmlns:w16se="http://schemas.microsoft.com/office/word/2015/wordml/symex" xmlns:wpg="http://schemas.microsoft.com/office/word/2010/wordprocessingGroup" xmlns:wpi="http://schemas.microsoft.com/office/word/2010/wordprocessingInk" xmlns:wne="http://schemas.microsoft.com/office/word/2006/wordml" xmlns:wps="http://schemas.microsoft.com/office/word/2010/wordprocessingShape" mc:Ignorable="w14 w15 w16se w16cid wp14">
+  <w:p>
+    <w:pPr>
+      <w:pStyle w:val="Header"/>
+    </w:pPr>
+  </w:p>
+</w:hdr>
+</file>
+
+<file path=word/header3.xml><?xml version="1.0" encoding="utf-8"?>
+<w:hdr xmlns:wpc="http://schemas.microsoft.com/office/word/2010/wordprocessingCanvas" xmlns:cx="http://schemas.microsoft.com/office/drawing/2014/chartex" xmlns:cx1="http://schemas.microsoft.com/office/drawing/2015/9/8/chartex" xmlns:cx2="http://schemas.microsoft.com/office/drawing/2015/10/21/chartex" xmlns:cx3="http://schemas.microsoft.com/office/drawing/2016/5/9/chartex" xmlns:cx4="http://schemas.microsoft.com/office/drawing/2016/5/10/chartex" xmlns:cx5="http://schemas.microsoft.com/office/drawing/2016/5/11/chartex" xmlns:cx6="http://schemas.microsoft.com/office/drawing/2016/5/12/chartex" xmlns:cx7="http://schemas.microsoft.com/office/drawing/2016/5/13/chartex" xmlns:cx8="http://schemas.microsoft.com/office/drawing/2016/5/14/chartex" xmlns:mc="http://schemas.openxmlformats.org/markup-compatibility/2006" xmlns:aink="http://schemas.microsoft.com/office/drawing/2016/ink" xmlns:am3d="http://schemas.microsoft.com/office/drawing/2017/model3d" xmlns:o="urn:schemas-microsoft-com:office:office" xmlns:r="http://schemas.openxmlformats.org/officeDocument/2006/relationships" xmlns:m="http://schemas.openxmlformats.org/officeDocument/2006/math" xmlns:v="urn:schemas-microsoft-com:vml" xmlns:wp14="http://schemas.microsoft.com/office/word/2010/wordprocessingDrawing" xmlns:wp="http://schemas.openxmlformats.org/drawingml/2006/wordprocessingDrawing" xmlns:w10="urn:schemas-microsoft-com:office:word" xmlns:w="http://schemas.openxmlformats.org/wordprocessingml/2006/main" xmlns:w14="http://schemas.microsoft.com/office/word/2010/wordml" xmlns:w15="http://schemas.microsoft.com/office/word/2012/wordml" xmlns:w16cid="http://schemas.microsoft.com/office/word/2016/wordml/cid" xmlns:w16se="http://schemas.microsoft.com/office/word/2015/wordml/symex" xmlns:wpg="http://schemas.microsoft.com/office/word/2010/wordprocessingGroup" xmlns:wpi="http://schemas.microsoft.com/office/word/2010/wordprocessingInk" xmlns:wne="http://schemas.microsoft.com/office/word/2006/wordml" xmlns:wps="http://schemas.microsoft.com/office/word/2010/wordprocessingShape" mc:Ignorable="w14 w15 w16se w16cid wp14">
+  <w:p>
+    <w:pPr>
+      <w:pStyle w:val="Header"/>
+    </w:pPr>
+  </w:p>
+</w:hdr>
 </file>
 
 <file path=word/numbering.xml><?xml version="1.0" encoding="utf-8"?>
@@ -4396,14 +4648,6 @@
     <w:abstractNumId w:val="0"/>
   </w:num>
 </w:numbering>
-</file>
-
-<file path=word/people.xml><?xml version="1.0" encoding="utf-8"?>
-<w15:people xmlns:wpc="http://schemas.microsoft.com/office/word/2010/wordprocessingCanvas" xmlns:cx="http://schemas.microsoft.com/office/drawing/2014/chartex" xmlns:cx1="http://schemas.microsoft.com/office/drawing/2015/9/8/chartex" xmlns:cx2="http://schemas.microsoft.com/office/drawing/2015/10/21/chartex" xmlns:cx3="http://schemas.microsoft.com/office/drawing/2016/5/9/chartex" xmlns:cx4="http://schemas.microsoft.com/office/drawing/2016/5/10/chartex" xmlns:cx5="http://schemas.microsoft.com/office/drawing/2016/5/11/chartex" xmlns:cx6="http://schemas.microsoft.com/office/drawing/2016/5/12/chartex" xmlns:cx7="http://schemas.microsoft.com/office/drawing/2016/5/13/chartex" xmlns:cx8="http://schemas.microsoft.com/office/drawing/2016/5/14/chartex" xmlns:mc="http://schemas.openxmlformats.org/markup-compatibility/2006" xmlns:aink="http://schemas.microsoft.com/office/drawing/2016/ink" xmlns:am3d="http://schemas.microsoft.com/office/drawing/2017/model3d" xmlns:o="urn:schemas-microsoft-com:office:office" xmlns:r="http://schemas.openxmlformats.org/officeDocument/2006/relationships" xmlns:m="http://schemas.openxmlformats.org/officeDocument/2006/math" xmlns:v="urn:schemas-microsoft-com:vml" xmlns:wp14="http://schemas.microsoft.com/office/word/2010/wordprocessingDrawing" xmlns:wp="http://schemas.openxmlformats.org/drawingml/2006/wordprocessingDrawing" xmlns:w10="urn:schemas-microsoft-com:office:word" xmlns:w="http://schemas.openxmlformats.org/wordprocessingml/2006/main" xmlns:w14="http://schemas.microsoft.com/office/word/2010/wordml" xmlns:w15="http://schemas.microsoft.com/office/word/2012/wordml" xmlns:w16cid="http://schemas.microsoft.com/office/word/2016/wordml/cid" xmlns:w16se="http://schemas.microsoft.com/office/word/2015/wordml/symex" xmlns:wpg="http://schemas.microsoft.com/office/word/2010/wordprocessingGroup" xmlns:wpi="http://schemas.microsoft.com/office/word/2010/wordprocessingInk" xmlns:wne="http://schemas.microsoft.com/office/word/2006/wordml" xmlns:wps="http://schemas.microsoft.com/office/word/2010/wordprocessingShape" mc:Ignorable="w14 w15 w16se w16cid wp14">
-  <w15:person w15:author="Stephan Lewandowsky">
-    <w15:presenceInfo w15:providerId="None" w15:userId="Stephan Lewandowsky"/>
-  </w15:person>
-</w15:people>
 </file>
 
 <file path=word/styles.xml><?xml version="1.0" encoding="utf-8"?>
@@ -4529,7 +4773,6 @@
     <w:lsdException w:name="HTML Sample" w:semiHidden="1" w:unhideWhenUsed="1"/>
     <w:lsdException w:name="HTML Typewriter" w:semiHidden="1" w:unhideWhenUsed="1"/>
     <w:lsdException w:name="HTML Variable" w:semiHidden="1" w:unhideWhenUsed="1"/>
-    <w:lsdException w:name="Normal Table" w:semiHidden="1" w:unhideWhenUsed="1"/>
     <w:lsdException w:name="annotation subject" w:semiHidden="1" w:unhideWhenUsed="1"/>
     <w:lsdException w:name="No List" w:semiHidden="1" w:unhideWhenUsed="1"/>
     <w:lsdException w:name="Outline List 1" w:semiHidden="1" w:unhideWhenUsed="1"/>
@@ -4576,10 +4819,8 @@
     <w:lsdException w:name="Table Subtle 2" w:semiHidden="1" w:unhideWhenUsed="1"/>
     <w:lsdException w:name="Table Web 1" w:semiHidden="1" w:unhideWhenUsed="1"/>
     <w:lsdException w:name="Table Web 2" w:semiHidden="1" w:unhideWhenUsed="1"/>
-    <w:lsdException w:name="Table Web 3" w:semiHidden="1" w:unhideWhenUsed="1"/>
     <w:lsdException w:name="Balloon Text" w:semiHidden="1" w:unhideWhenUsed="1"/>
     <w:lsdException w:name="Table Grid" w:uiPriority="39"/>
-    <w:lsdException w:name="Table Theme" w:semiHidden="1" w:unhideWhenUsed="1"/>
     <w:lsdException w:name="Placeholder Text" w:semiHidden="1"/>
     <w:lsdException w:name="No Spacing" w:uiPriority="1" w:qFormat="1"/>
     <w:lsdException w:name="Light Shading" w:uiPriority="60"/>
@@ -4968,6 +5209,50 @@
       <w:szCs w:val="20"/>
     </w:rPr>
   </w:style>
+  <w:style w:type="paragraph" w:styleId="Header">
+    <w:name w:val="header"/>
+    <w:basedOn w:val="Normal"/>
+    <w:link w:val="HeaderChar"/>
+    <w:uiPriority w:val="99"/>
+    <w:unhideWhenUsed/>
+    <w:rsid w:val="00B5454D"/>
+    <w:pPr>
+      <w:tabs>
+        <w:tab w:val="center" w:pos="4513"/>
+        <w:tab w:val="right" w:pos="9026"/>
+      </w:tabs>
+      <w:spacing w:after="0" w:line="240" w:lineRule="auto"/>
+    </w:pPr>
+  </w:style>
+  <w:style w:type="character" w:customStyle="1" w:styleId="HeaderChar">
+    <w:name w:val="Header Char"/>
+    <w:basedOn w:val="DefaultParagraphFont"/>
+    <w:link w:val="Header"/>
+    <w:uiPriority w:val="99"/>
+    <w:rsid w:val="00B5454D"/>
+  </w:style>
+  <w:style w:type="paragraph" w:styleId="Footer">
+    <w:name w:val="footer"/>
+    <w:basedOn w:val="Normal"/>
+    <w:link w:val="FooterChar"/>
+    <w:uiPriority w:val="99"/>
+    <w:unhideWhenUsed/>
+    <w:rsid w:val="00B5454D"/>
+    <w:pPr>
+      <w:tabs>
+        <w:tab w:val="center" w:pos="4513"/>
+        <w:tab w:val="right" w:pos="9026"/>
+      </w:tabs>
+      <w:spacing w:after="0" w:line="240" w:lineRule="auto"/>
+    </w:pPr>
+  </w:style>
+  <w:style w:type="character" w:customStyle="1" w:styleId="FooterChar">
+    <w:name w:val="Footer Char"/>
+    <w:basedOn w:val="DefaultParagraphFont"/>
+    <w:link w:val="Footer"/>
+    <w:uiPriority w:val="99"/>
+    <w:rsid w:val="00B5454D"/>
+  </w:style>
 </w:styles>
 </file>
 

</xml_diff>